<commit_message>
Adding one more component
</commit_message>
<xml_diff>
--- a/Notes.docx
+++ b/Notes.docx
@@ -584,6 +584,34 @@
       <w:proofErr w:type="spellEnd"/>
       <w:r>
         <w:t xml:space="preserve"> install –save bootstrap@3</w:t>
+      </w:r>
+    </w:p>
+    <w:p>
+      <w:pPr>
+        <w:pStyle w:val="ListParagraph"/>
+        <w:numPr>
+          <w:ilvl w:val="0"/>
+          <w:numId w:val="2"/>
+        </w:numPr>
+      </w:pPr>
+      <w:r>
+        <w:t xml:space="preserve">ng </w:t>
+      </w:r>
+      <w:proofErr w:type="gramStart"/>
+      <w:r>
+        <w:t>generate</w:t>
+      </w:r>
+      <w:proofErr w:type="gramEnd"/>
+      <w:r>
+        <w:t xml:space="preserve"> component servers</w:t>
+      </w:r>
+    </w:p>
+    <w:p>
+      <w:pPr>
+        <w:pStyle w:val="ListParagraph"/>
+      </w:pPr>
+      <w:r>
+        <w:t>ng g c servers</w:t>
       </w:r>
       <w:bookmarkStart w:id="0" w:name="_GoBack"/>
       <w:bookmarkEnd w:id="0"/>

</xml_diff>

<commit_message>
String interpolation s Property Binding
</commit_message>
<xml_diff>
--- a/Notes.docx
+++ b/Notes.docx
@@ -612,6 +612,46 @@
       </w:pPr>
       <w:r>
         <w:t>ng g c servers</w:t>
+      </w:r>
+    </w:p>
+    <w:p/>
+    <w:p>
+      <w:r>
+        <w:t>I</w:t>
+      </w:r>
+      <w:r>
+        <w:t>f you want to output something in your template print some text to it use string interp</w:t>
+      </w:r>
+      <w:r>
+        <w:t>o</w:t>
+      </w:r>
+      <w:r>
+        <w:t>lation</w:t>
+      </w:r>
+      <w:r>
+        <w:t>,</w:t>
+      </w:r>
+      <w:r>
+        <w:t xml:space="preserve"> if you want to change some property be that of an angular element or as you will later learn </w:t>
+      </w:r>
+      <w:proofErr w:type="gramStart"/>
+      <w:r>
+        <w:t>of  a</w:t>
+      </w:r>
+      <w:proofErr w:type="gramEnd"/>
+      <w:r>
+        <w:t xml:space="preserve"> directive or a component.</w:t>
+      </w:r>
+    </w:p>
+    <w:p>
+      <w:r>
+        <w:t xml:space="preserve"> </w:t>
+      </w:r>
+      <w:r>
+        <w:t>No {{}} braces for property binding</w:t>
+      </w:r>
+      <w:r>
+        <w:t xml:space="preserve"> </w:t>
       </w:r>
       <w:bookmarkStart w:id="0" w:name="_GoBack"/>
       <w:bookmarkEnd w:id="0"/>

</xml_diff>

<commit_message>
Passing and using data using event binding
</commit_message>
<xml_diff>
--- a/Notes.docx
+++ b/Notes.docx
@@ -617,22 +617,7 @@
     <w:p/>
     <w:p>
       <w:r>
-        <w:t>I</w:t>
-      </w:r>
-      <w:r>
-        <w:t>f you want to output something in your template print some text to it use string interp</w:t>
-      </w:r>
-      <w:r>
-        <w:t>o</w:t>
-      </w:r>
-      <w:r>
-        <w:t>lation</w:t>
-      </w:r>
-      <w:r>
-        <w:t>,</w:t>
-      </w:r>
-      <w:r>
-        <w:t xml:space="preserve"> if you want to change some property be that of an angular element or as you will later learn </w:t>
+        <w:t xml:space="preserve">If you want to output something in your template print some text to it use string interpolation, if you want to change some property be that of an angular element or as you will later learn </w:t>
       </w:r>
       <w:proofErr w:type="gramStart"/>
       <w:r>
@@ -652,9 +637,68 @@
       </w:r>
       <w:r>
         <w:t xml:space="preserve"> </w:t>
+      </w:r>
+    </w:p>
+    <w:p/>
+    <w:p>
+      <w:proofErr w:type="spellStart"/>
+      <w:r>
+        <w:t>Bindable</w:t>
+      </w:r>
+      <w:proofErr w:type="spellEnd"/>
+      <w:r>
+        <w:t xml:space="preserve"> Properties and Events</w:t>
+      </w:r>
+    </w:p>
+    <w:p>
+      <w:pPr>
+        <w:rPr>
+          <w:b/>
+          <w:u w:val="single"/>
+        </w:rPr>
+      </w:pPr>
+      <w:r>
+        <w:rPr>
+          <w:b/>
+          <w:u w:val="single"/>
+        </w:rPr>
+        <w:t>Section 2, Lecture 27</w:t>
       </w:r>
       <w:bookmarkStart w:id="0" w:name="_GoBack"/>
       <w:bookmarkEnd w:id="0"/>
+    </w:p>
+    <w:p>
+      <w:r>
+        <w:t xml:space="preserve">How do you know to which Properties or Events of HTML Elements you may bind? You can basically bind to all Properties and Events - a good idea is to </w:t>
+      </w:r>
+      <w:proofErr w:type="gramStart"/>
+      <w:r>
+        <w:t>console.log(</w:t>
+      </w:r>
+      <w:proofErr w:type="gramEnd"/>
+      <w:r>
+        <w:t>)  the element you're interested in to see which properties and events it offers.</w:t>
+      </w:r>
+    </w:p>
+    <w:p/>
+    <w:p>
+      <w:r>
+        <w:t>Important: For events, you don't bind to onclick but only to click (=&gt; (click)).</w:t>
+      </w:r>
+    </w:p>
+    <w:p/>
+    <w:p>
+      <w:r>
+        <w:t xml:space="preserve">The MDN (Mozilla Developer Network) offers nice lists of all properties and events of the element you're interested in. Googling for YOUR_ELEMENT </w:t>
+      </w:r>
+      <w:proofErr w:type="gramStart"/>
+      <w:r>
+        <w:t>properties  or</w:t>
+      </w:r>
+      <w:proofErr w:type="gramEnd"/>
+      <w:r>
+        <w:t xml:space="preserve"> YOUR_ELEMENT events  should yield nice results.</w:t>
+      </w:r>
     </w:p>
     <w:sectPr>
       <w:pgSz w:w="12240" w:h="15840"/>

</xml_diff>

<commit_message>
Two way Data Binding
</commit_message>
<xml_diff>
--- a/Notes.docx
+++ b/Notes.docx
@@ -664,40 +664,162 @@
         </w:rPr>
         <w:t>Section 2, Lecture 27</w:t>
       </w:r>
+    </w:p>
+    <w:p>
+      <w:r>
+        <w:t xml:space="preserve">How do you know to which Properties or Events of HTML Elements you may bind? You can basically bind to all Properties and Events - a good idea is to </w:t>
+      </w:r>
+      <w:proofErr w:type="gramStart"/>
+      <w:r>
+        <w:t>console.log(</w:t>
+      </w:r>
+      <w:proofErr w:type="gramEnd"/>
+      <w:r>
+        <w:t>)  the element you're interested in to see which properties and events it offers.</w:t>
+      </w:r>
+    </w:p>
+    <w:p/>
+    <w:p>
+      <w:r>
+        <w:t>Important: For events, you don't bind to onclick but only to click (=&gt; (click)).</w:t>
+      </w:r>
+    </w:p>
+    <w:p/>
+    <w:p>
+      <w:r>
+        <w:t xml:space="preserve">The MDN (Mozilla Developer Network) offers nice lists of all properties and events of the element you're interested in. Googling for YOUR_ELEMENT </w:t>
+      </w:r>
+      <w:proofErr w:type="gramStart"/>
+      <w:r>
+        <w:t>properties  or</w:t>
+      </w:r>
+      <w:proofErr w:type="gramEnd"/>
+      <w:r>
+        <w:t xml:space="preserve"> YOUR_ELEMENT events  should yield nice results.</w:t>
+      </w:r>
+    </w:p>
+    <w:p>
       <w:bookmarkStart w:id="0" w:name="_GoBack"/>
       <w:bookmarkEnd w:id="0"/>
     </w:p>
     <w:p>
-      <w:r>
-        <w:t xml:space="preserve">How do you know to which Properties or Events of HTML Elements you may bind? You can basically bind to all Properties and Events - a good idea is to </w:t>
-      </w:r>
+      <w:pPr>
+        <w:rPr>
+          <w:b/>
+        </w:rPr>
+      </w:pPr>
+      <w:r>
+        <w:rPr>
+          <w:b/>
+        </w:rPr>
+        <w:t xml:space="preserve">Important: </w:t>
+      </w:r>
+      <w:proofErr w:type="spellStart"/>
+      <w:r>
+        <w:rPr>
+          <w:b/>
+        </w:rPr>
+        <w:t>FormsModule</w:t>
+      </w:r>
+      <w:proofErr w:type="spellEnd"/>
+      <w:r>
+        <w:rPr>
+          <w:b/>
+        </w:rPr>
+        <w:t xml:space="preserve"> is Required for Two-Way-Binding!</w:t>
+      </w:r>
+    </w:p>
+    <w:p>
+      <w:pPr>
+        <w:rPr>
+          <w:b/>
+        </w:rPr>
+      </w:pPr>
+      <w:r>
+        <w:rPr>
+          <w:b/>
+        </w:rPr>
+        <w:t>Section 2, Lecture 29</w:t>
+      </w:r>
+    </w:p>
+    <w:p>
+      <w:r>
+        <w:t xml:space="preserve">Important: For Two-Way-Binding (covered in the next lecture) to work, you need to enable the </w:t>
+      </w:r>
+      <w:proofErr w:type="spellStart"/>
       <w:proofErr w:type="gramStart"/>
       <w:r>
-        <w:t>console.log(</w:t>
+        <w:t>ngModel</w:t>
+      </w:r>
+      <w:proofErr w:type="spellEnd"/>
+      <w:r>
+        <w:t xml:space="preserve">  directive</w:t>
       </w:r>
       <w:proofErr w:type="gramEnd"/>
       <w:r>
-        <w:t>)  the element you're interested in to see which properties and events it offers.</w:t>
+        <w:t xml:space="preserve">. This is done by adding the </w:t>
+      </w:r>
+      <w:proofErr w:type="spellStart"/>
+      <w:proofErr w:type="gramStart"/>
+      <w:r>
+        <w:t>FormsModule</w:t>
+      </w:r>
+      <w:proofErr w:type="spellEnd"/>
+      <w:r>
+        <w:t xml:space="preserve">  to</w:t>
+      </w:r>
+      <w:proofErr w:type="gramEnd"/>
+      <w:r>
+        <w:t xml:space="preserve"> the imports[]  array in the </w:t>
+      </w:r>
+      <w:proofErr w:type="spellStart"/>
+      <w:r>
+        <w:t>AppModule</w:t>
+      </w:r>
+      <w:proofErr w:type="spellEnd"/>
+      <w:r>
+        <w:t>.</w:t>
       </w:r>
     </w:p>
     <w:p/>
     <w:p>
       <w:r>
-        <w:t>Important: For events, you don't bind to onclick but only to click (=&gt; (click)).</w:t>
+        <w:t>You then also need to add the import from @angular/</w:t>
+      </w:r>
+      <w:proofErr w:type="gramStart"/>
+      <w:r>
+        <w:t>forms  in</w:t>
+      </w:r>
+      <w:proofErr w:type="gramEnd"/>
+      <w:r>
+        <w:t xml:space="preserve"> the </w:t>
+      </w:r>
+      <w:proofErr w:type="spellStart"/>
+      <w:r>
+        <w:t>app.module.ts</w:t>
+      </w:r>
+      <w:proofErr w:type="spellEnd"/>
+      <w:r>
+        <w:t xml:space="preserve"> file:</w:t>
       </w:r>
     </w:p>
     <w:p/>
     <w:p>
       <w:r>
-        <w:t xml:space="preserve">The MDN (Mozilla Developer Network) offers nice lists of all properties and events of the element you're interested in. Googling for YOUR_ELEMENT </w:t>
+        <w:t xml:space="preserve">import </w:t>
       </w:r>
       <w:proofErr w:type="gramStart"/>
       <w:r>
-        <w:t>properties  or</w:t>
-      </w:r>
+        <w:t xml:space="preserve">{ </w:t>
+      </w:r>
+      <w:proofErr w:type="spellStart"/>
+      <w:r>
+        <w:t>FormsModule</w:t>
+      </w:r>
+      <w:proofErr w:type="spellEnd"/>
       <w:proofErr w:type="gramEnd"/>
       <w:r>
-        <w:t xml:space="preserve"> YOUR_ELEMENT events  should yield nice results.</w:t>
+        <w:t xml:space="preserve"> } from '@angular/forms';</w:t>
       </w:r>
     </w:p>
     <w:sectPr>

</xml_diff>

<commit_message>
Styling elements dynamically with ngStyle
</commit_message>
<xml_diff>
--- a/Notes.docx
+++ b/Notes.docx
@@ -851,8 +851,19 @@
       <w:r>
         <w:t xml:space="preserve"> of our DOM. It either adds this element or it doesn’t add it.</w:t>
       </w:r>
+    </w:p>
+    <w:p>
+      <w:r>
+        <w:t xml:space="preserve">Unlike structural directives, attribute directives don’t add or remove elements. They only change the elements they are placed </w:t>
+      </w:r>
+      <w:r>
+        <w:t>on. They</w:t>
+      </w:r>
       <w:bookmarkStart w:id="0" w:name="_GoBack"/>
       <w:bookmarkEnd w:id="0"/>
+      <w:r>
+        <w:t xml:space="preserve"> look like normal HTML attributes without a star basically.</w:t>
+      </w:r>
     </w:p>
     <w:sectPr>
       <w:pgSz w:w="12240" w:h="15840"/>

</xml_diff>

<commit_message>
Angular Lifecycle hooks in action
</commit_message>
<xml_diff>
--- a/Notes.docx
+++ b/Notes.docx
@@ -1058,52 +1058,817 @@
           <w:b/>
           <w:u w:val="single"/>
         </w:rPr>
-        <w:t xml:space="preserve"> Navigation B</w:t>
+        <w:t xml:space="preserve"> Navigation Bar</w:t>
+      </w:r>
+    </w:p>
+    <w:p>
+      <w:pPr>
+        <w:rPr>
+          <w:b/>
+          <w:u w:val="single"/>
+        </w:rPr>
+      </w:pPr>
+      <w:r>
+        <w:rPr>
+          <w:b/>
+          <w:u w:val="single"/>
+        </w:rPr>
+        <w:t>Section 3, Lecture 46</w:t>
+      </w:r>
+    </w:p>
+    <w:p>
+      <w:r>
+        <w:t>The way we added it, the Navbar will collapse on smaller screens. Since we didn't implement a Hamburger menu, that means that there's no way of accessing our links on smaller screens.</w:t>
+      </w:r>
+    </w:p>
+    <w:p/>
+    <w:p>
+      <w:r>
+        <w:t>You can either add such a menu on your own, or you replace collapse navbar-</w:t>
+      </w:r>
+      <w:proofErr w:type="gramStart"/>
+      <w:r>
+        <w:t>collapse  with</w:t>
+      </w:r>
+      <w:proofErr w:type="gramEnd"/>
+      <w:r>
+        <w:t xml:space="preserve"> just navbar-default</w:t>
+      </w:r>
+      <w:r>
+        <w:t>.</w:t>
+      </w:r>
+    </w:p>
+    <w:p/>
+    <w:p/>
+    <w:p/>
+    <w:p>
+      <w:pPr>
+        <w:rPr>
+          <w:b/>
+          <w:u w:val="single"/>
+        </w:rPr>
+      </w:pPr>
+      <w:r>
+        <w:rPr>
+          <w:b/>
+          <w:u w:val="single"/>
+        </w:rPr>
+        <w:lastRenderedPageBreak/>
+        <w:t>Angular Lifecycle hooks</w:t>
+      </w:r>
+    </w:p>
+    <w:p/>
+    <w:p>
+      <w:r>
+        <w:rPr>
+          <w:noProof/>
+        </w:rPr>
+        <w:drawing>
+          <wp:inline distT="0" distB="0" distL="0" distR="0" wp14:anchorId="4529EB43" wp14:editId="1E278D26">
+            <wp:extent cx="5938520" cy="3264535"/>
+            <wp:effectExtent l="0" t="0" r="5080" b="0"/>
+            <wp:docPr id="3" name="Picture 3"/>
+            <wp:cNvGraphicFramePr>
+              <a:graphicFrameLocks xmlns:a="http://schemas.openxmlformats.org/drawingml/2006/main" noChangeAspect="1"/>
+            </wp:cNvGraphicFramePr>
+            <a:graphic xmlns:a="http://schemas.openxmlformats.org/drawingml/2006/main">
+              <a:graphicData uri="http://schemas.openxmlformats.org/drawingml/2006/picture">
+                <pic:pic xmlns:pic="http://schemas.openxmlformats.org/drawingml/2006/picture">
+                  <pic:nvPicPr>
+                    <pic:cNvPr id="0" name="Picture 1"/>
+                    <pic:cNvPicPr>
+                      <a:picLocks noChangeAspect="1" noChangeArrowheads="1"/>
+                    </pic:cNvPicPr>
+                  </pic:nvPicPr>
+                  <pic:blipFill>
+                    <a:blip r:embed="rId9" cstate="print">
+                      <a:extLst>
+                        <a:ext uri="{28A0092B-C50C-407E-A947-70E740481C1C}">
+                          <a14:useLocalDpi xmlns:a14="http://schemas.microsoft.com/office/drawing/2010/main" val="0"/>
+                        </a:ext>
+                      </a:extLst>
+                    </a:blip>
+                    <a:srcRect/>
+                    <a:stretch>
+                      <a:fillRect/>
+                    </a:stretch>
+                  </pic:blipFill>
+                  <pic:spPr bwMode="auto">
+                    <a:xfrm>
+                      <a:off x="0" y="0"/>
+                      <a:ext cx="5938520" cy="3264535"/>
+                    </a:xfrm>
+                    <a:prstGeom prst="rect">
+                      <a:avLst/>
+                    </a:prstGeom>
+                    <a:noFill/>
+                    <a:ln>
+                      <a:noFill/>
+                    </a:ln>
+                  </pic:spPr>
+                </pic:pic>
+              </a:graphicData>
+            </a:graphic>
+          </wp:inline>
+        </w:drawing>
+      </w:r>
+    </w:p>
+    <w:p/>
+    <w:p/>
+    <w:p>
+      <w:r>
+        <w:rPr>
+          <w:noProof/>
+        </w:rPr>
+        <w:drawing>
+          <wp:inline distT="0" distB="0" distL="0" distR="0" wp14:anchorId="3CF6D250" wp14:editId="109E7069">
+            <wp:extent cx="5943600" cy="3343275"/>
+            <wp:effectExtent l="0" t="0" r="0" b="9525"/>
+            <wp:docPr id="8" name="Picture 8"/>
+            <wp:cNvGraphicFramePr>
+              <a:graphicFrameLocks xmlns:a="http://schemas.openxmlformats.org/drawingml/2006/main" noChangeAspect="1"/>
+            </wp:cNvGraphicFramePr>
+            <a:graphic xmlns:a="http://schemas.openxmlformats.org/drawingml/2006/main">
+              <a:graphicData uri="http://schemas.openxmlformats.org/drawingml/2006/picture">
+                <pic:pic xmlns:pic="http://schemas.openxmlformats.org/drawingml/2006/picture">
+                  <pic:nvPicPr>
+                    <pic:cNvPr id="1" name=""/>
+                    <pic:cNvPicPr/>
+                  </pic:nvPicPr>
+                  <pic:blipFill>
+                    <a:blip r:embed="rId10"/>
+                    <a:stretch>
+                      <a:fillRect/>
+                    </a:stretch>
+                  </pic:blipFill>
+                  <pic:spPr>
+                    <a:xfrm>
+                      <a:off x="0" y="0"/>
+                      <a:ext cx="5943600" cy="3343275"/>
+                    </a:xfrm>
+                    <a:prstGeom prst="rect">
+                      <a:avLst/>
+                    </a:prstGeom>
+                  </pic:spPr>
+                </pic:pic>
+              </a:graphicData>
+            </a:graphic>
+          </wp:inline>
+        </w:drawing>
       </w:r>
       <w:bookmarkStart w:id="0" w:name="_GoBack"/>
       <w:bookmarkEnd w:id="0"/>
-      <w:r>
-        <w:rPr>
-          <w:b/>
-          <w:u w:val="single"/>
-        </w:rPr>
-        <w:t>ar</w:t>
-      </w:r>
-    </w:p>
-    <w:p>
-      <w:pPr>
-        <w:rPr>
-          <w:b/>
-          <w:u w:val="single"/>
-        </w:rPr>
-      </w:pPr>
-      <w:r>
-        <w:rPr>
-          <w:b/>
-          <w:u w:val="single"/>
-        </w:rPr>
-        <w:t>Section 3, Lecture 46</w:t>
-      </w:r>
-    </w:p>
-    <w:p>
-      <w:r>
-        <w:t>The way we added it, the Navbar will collapse on smaller screens. Since we didn't implement a Hamburger menu, that means that there's no way of accessing our links on smaller screens.</w:t>
+    </w:p>
+    <w:p>
+      <w:r>
+        <w:lastRenderedPageBreak/>
+        <w:t>If a new component is created in angular.</w:t>
+      </w:r>
+      <w:r>
+        <w:t xml:space="preserve"> </w:t>
+      </w:r>
+      <w:proofErr w:type="gramStart"/>
+      <w:r>
+        <w:t>And</w:t>
+      </w:r>
+      <w:proofErr w:type="gramEnd"/>
+      <w:r>
+        <w:t xml:space="preserve"> of course angular is responsible for creating these components when it finds one of our selectors</w:t>
+      </w:r>
+      <w:r>
+        <w:t>.</w:t>
+      </w:r>
+      <w:r>
+        <w:t xml:space="preserve"> </w:t>
+      </w:r>
+      <w:r>
+        <w:t xml:space="preserve">for </w:t>
+      </w:r>
+      <w:proofErr w:type="gramStart"/>
+      <w:r>
+        <w:t>example</w:t>
+      </w:r>
+      <w:proofErr w:type="gramEnd"/>
+      <w:r>
+        <w:t xml:space="preserve"> it will instantiate a new </w:t>
+      </w:r>
+      <w:r>
+        <w:t>version of that</w:t>
+      </w:r>
+      <w:r>
+        <w:t xml:space="preserve"> component and add it into the dom.</w:t>
+      </w:r>
+      <w:r>
+        <w:t xml:space="preserve"> </w:t>
+      </w:r>
+      <w:r>
+        <w:t xml:space="preserve">So once a new component is instantiated angular goes </w:t>
+      </w:r>
+      <w:r>
+        <w:t>through</w:t>
+      </w:r>
+      <w:r>
+        <w:t xml:space="preserve"> a couple of different phases in this creation</w:t>
+      </w:r>
+      <w:r>
+        <w:t xml:space="preserve"> </w:t>
+      </w:r>
+      <w:r>
+        <w:t>process and it will actually give us a chance to hook into these phases and execute some code.</w:t>
+      </w:r>
+      <w:r>
+        <w:t xml:space="preserve"> </w:t>
+      </w:r>
+      <w:r>
+        <w:t>We can hook into these phases by implementing some methods ang</w:t>
+      </w:r>
+      <w:r>
+        <w:t>ula</w:t>
+      </w:r>
+      <w:r>
+        <w:t>r will call if they are present.</w:t>
       </w:r>
     </w:p>
     <w:p/>
     <w:p>
-      <w:r>
-        <w:t>You can either add such a menu on your own, or you replace collapse navbar-</w:t>
-      </w:r>
+      <w:proofErr w:type="spellStart"/>
+      <w:r>
+        <w:t>NgOnChanges</w:t>
+      </w:r>
+      <w:proofErr w:type="spellEnd"/>
+    </w:p>
+    <w:p>
+      <w:r>
+        <w:t>The first phase to first hook we can hook into is N.G. on changes and this may actually be executed</w:t>
+      </w:r>
+      <w:r>
+        <w:t xml:space="preserve"> </w:t>
+      </w:r>
+      <w:r>
+        <w:t xml:space="preserve">multiple times it's executed right at the start when a new component is created but thereafter </w:t>
+      </w:r>
+      <w:proofErr w:type="spellStart"/>
+      <w:r>
+        <w:t>it'salso</w:t>
+      </w:r>
+      <w:proofErr w:type="spellEnd"/>
+      <w:r>
+        <w:t xml:space="preserve"> always called whenever one of our bound input properties </w:t>
+      </w:r>
+      <w:proofErr w:type="spellStart"/>
       <w:proofErr w:type="gramStart"/>
       <w:r>
-        <w:t>collapse  with</w:t>
-      </w:r>
+        <w:t>changes.And</w:t>
+      </w:r>
+      <w:proofErr w:type="spellEnd"/>
       <w:proofErr w:type="gramEnd"/>
       <w:r>
-        <w:t xml:space="preserve"> just navbar-default</w:t>
-      </w:r>
-    </w:p>
+        <w:t xml:space="preserve"> with that I mean properties decorated with </w:t>
+      </w:r>
+      <w:r>
+        <w:t>@</w:t>
+      </w:r>
+      <w:proofErr w:type="spellStart"/>
+      <w:r>
+        <w:t>input.So</w:t>
+      </w:r>
+      <w:proofErr w:type="spellEnd"/>
+      <w:r>
+        <w:t xml:space="preserve"> whenever these properties received new values.</w:t>
+      </w:r>
+    </w:p>
+    <w:p/>
+    <w:p>
+      <w:proofErr w:type="spellStart"/>
+      <w:r>
+        <w:t>NgOnInit</w:t>
+      </w:r>
+      <w:proofErr w:type="spellEnd"/>
+    </w:p>
+    <w:p>
+      <w:r>
+        <w:t>This method gets executed once the component has been initialized.</w:t>
+      </w:r>
+      <w:r>
+        <w:t xml:space="preserve"> </w:t>
+      </w:r>
+      <w:r>
+        <w:t>This does not mean that we can</w:t>
+      </w:r>
+      <w:r>
+        <w:t>not</w:t>
+      </w:r>
+      <w:r>
+        <w:t xml:space="preserve"> see </w:t>
+      </w:r>
+      <w:proofErr w:type="spellStart"/>
+      <w:proofErr w:type="gramStart"/>
+      <w:r>
+        <w:t>it.It</w:t>
+      </w:r>
+      <w:proofErr w:type="spellEnd"/>
+      <w:proofErr w:type="gramEnd"/>
+      <w:r>
+        <w:t xml:space="preserve"> has not been added to the DOM yet so to say it has not been displayed yet but Engler finished a basic</w:t>
+      </w:r>
+      <w:r>
+        <w:t xml:space="preserve"> </w:t>
+      </w:r>
+      <w:proofErr w:type="spellStart"/>
+      <w:r>
+        <w:t>initialization.Our</w:t>
+      </w:r>
+      <w:proofErr w:type="spellEnd"/>
+      <w:r>
+        <w:t xml:space="preserve"> properties can now be accessed and initialized for </w:t>
+      </w:r>
+      <w:proofErr w:type="spellStart"/>
+      <w:r>
+        <w:t>example.So</w:t>
+      </w:r>
+      <w:proofErr w:type="spellEnd"/>
+      <w:r>
+        <w:t xml:space="preserve"> the object was created you could </w:t>
+      </w:r>
+      <w:proofErr w:type="spellStart"/>
+      <w:r>
+        <w:t>say.And</w:t>
+      </w:r>
+      <w:proofErr w:type="spellEnd"/>
+      <w:r>
+        <w:t xml:space="preserve"> if you're interested </w:t>
+      </w:r>
+      <w:proofErr w:type="spellStart"/>
+      <w:r>
+        <w:t>ngOnInit</w:t>
+      </w:r>
+      <w:proofErr w:type="spellEnd"/>
+      <w:r>
+        <w:t xml:space="preserve"> would run after the constructor </w:t>
+      </w:r>
+    </w:p>
+    <w:p/>
+    <w:p>
+      <w:proofErr w:type="spellStart"/>
+      <w:r>
+        <w:t>NgDoCheck</w:t>
+      </w:r>
+      <w:proofErr w:type="spellEnd"/>
+    </w:p>
+    <w:p>
+      <w:r>
+        <w:t xml:space="preserve">This </w:t>
+      </w:r>
+      <w:r>
+        <w:t xml:space="preserve">will also run multiple </w:t>
+      </w:r>
+      <w:proofErr w:type="spellStart"/>
+      <w:r>
+        <w:t>times.Actually</w:t>
+      </w:r>
+      <w:proofErr w:type="spellEnd"/>
+      <w:r>
+        <w:t xml:space="preserve"> this method will be executed a lot because this will run whenever change detection </w:t>
+      </w:r>
+      <w:proofErr w:type="spellStart"/>
+      <w:r>
+        <w:t>runs.Now</w:t>
+      </w:r>
+      <w:proofErr w:type="spellEnd"/>
+      <w:r>
+        <w:t xml:space="preserve"> change detection simply used a system by which </w:t>
+      </w:r>
+      <w:proofErr w:type="spellStart"/>
+      <w:r>
+        <w:t>ang</w:t>
+      </w:r>
+      <w:r>
+        <w:t>u</w:t>
+      </w:r>
+      <w:r>
+        <w:t>ler</w:t>
+      </w:r>
+      <w:proofErr w:type="spellEnd"/>
+      <w:r>
+        <w:t xml:space="preserve"> determines whether something changed on the</w:t>
+      </w:r>
+      <w:r>
+        <w:t xml:space="preserve"> </w:t>
+      </w:r>
+      <w:r>
+        <w:t xml:space="preserve">template of a component or inside of a component or should </w:t>
+      </w:r>
+      <w:proofErr w:type="spellStart"/>
+      <w:r>
+        <w:t>say.So</w:t>
+      </w:r>
+      <w:proofErr w:type="spellEnd"/>
+      <w:r>
+        <w:t xml:space="preserve"> whether it needs to change something in the template so whether some property value changed from</w:t>
+      </w:r>
+      <w:r>
+        <w:t xml:space="preserve"> </w:t>
+      </w:r>
+      <w:r>
+        <w:t xml:space="preserve">1 to 2 let's </w:t>
+      </w:r>
+      <w:proofErr w:type="spellStart"/>
+      <w:r>
+        <w:t>say.And</w:t>
+      </w:r>
+      <w:proofErr w:type="spellEnd"/>
+      <w:r>
+        <w:t xml:space="preserve"> that property is output in the </w:t>
+      </w:r>
+      <w:proofErr w:type="spellStart"/>
+      <w:r>
+        <w:t>template.Well</w:t>
+      </w:r>
+      <w:proofErr w:type="spellEnd"/>
+      <w:r>
+        <w:t xml:space="preserve"> of course </w:t>
+      </w:r>
+      <w:r>
+        <w:t>angular</w:t>
+      </w:r>
+      <w:r>
+        <w:t xml:space="preserve"> needs to re render that part of the template and </w:t>
+      </w:r>
+      <w:proofErr w:type="spellStart"/>
+      <w:r>
+        <w:t>ngDoCheck</w:t>
+      </w:r>
+      <w:proofErr w:type="spellEnd"/>
+      <w:r>
+        <w:t xml:space="preserve"> is a hook executed</w:t>
+      </w:r>
+      <w:r>
+        <w:t xml:space="preserve"> </w:t>
+      </w:r>
+      <w:r>
+        <w:t xml:space="preserve">on every check angle or makes now important on every </w:t>
+      </w:r>
+      <w:proofErr w:type="spellStart"/>
+      <w:r>
+        <w:t>check.So</w:t>
+      </w:r>
+      <w:proofErr w:type="spellEnd"/>
+      <w:r>
+        <w:t xml:space="preserve"> not just if something </w:t>
+      </w:r>
+      <w:proofErr w:type="spellStart"/>
+      <w:r>
+        <w:t>changed.A</w:t>
+      </w:r>
+      <w:proofErr w:type="spellEnd"/>
+      <w:r>
+        <w:t xml:space="preserve"> lot of times </w:t>
+      </w:r>
+      <w:proofErr w:type="spellStart"/>
+      <w:r>
+        <w:t>ngDOCheck</w:t>
+      </w:r>
+      <w:proofErr w:type="spellEnd"/>
+      <w:r>
+        <w:t xml:space="preserve"> do check will run because you clicked some button which doesn't change </w:t>
+      </w:r>
+      <w:proofErr w:type="spellStart"/>
+      <w:r>
+        <w:t>anything.But</w:t>
+      </w:r>
+      <w:proofErr w:type="spellEnd"/>
+      <w:r>
+        <w:t xml:space="preserve"> still it's an event and on events Engler has to check if something changed because how else would</w:t>
+      </w:r>
+      <w:r>
+        <w:t xml:space="preserve"> </w:t>
+      </w:r>
+      <w:r>
+        <w:t>it know.</w:t>
+      </w:r>
+      <w:r>
+        <w:t xml:space="preserve"> </w:t>
+      </w:r>
+      <w:r>
+        <w:t xml:space="preserve">Now this might sound very inefficient </w:t>
+      </w:r>
+      <w:proofErr w:type="spellStart"/>
+      <w:r>
+        <w:t>ang</w:t>
+      </w:r>
+      <w:r>
+        <w:t>u</w:t>
+      </w:r>
+      <w:r>
+        <w:t>ler</w:t>
+      </w:r>
+      <w:proofErr w:type="spellEnd"/>
+      <w:r>
+        <w:t xml:space="preserve"> d</w:t>
+      </w:r>
+      <w:r>
+        <w:t>oes</w:t>
+      </w:r>
+      <w:r>
+        <w:t xml:space="preserve"> </w:t>
+      </w:r>
+      <w:r>
+        <w:t>it in</w:t>
+      </w:r>
+      <w:r>
+        <w:t xml:space="preserve"> a very efficient</w:t>
+      </w:r>
+      <w:proofErr w:type="spellStart"/>
+      <w:r>
+        <w:t xml:space="preserve"> way.</w:t>
+      </w:r>
+      <w:proofErr w:type="spellEnd"/>
+      <w:r>
+        <w:t xml:space="preserve"> </w:t>
+      </w:r>
+      <w:proofErr w:type="gramStart"/>
+      <w:r>
+        <w:t>So</w:t>
+      </w:r>
+      <w:proofErr w:type="gramEnd"/>
+      <w:r>
+        <w:t xml:space="preserve"> change direction angler works pretty great and doesn't cost a lot of performance and you do check</w:t>
+      </w:r>
+      <w:r>
+        <w:t>.</w:t>
+      </w:r>
+      <w:r>
+        <w:t xml:space="preserve"> </w:t>
+      </w:r>
+      <w:r>
+        <w:t xml:space="preserve">It </w:t>
+      </w:r>
+      <w:r>
+        <w:t>is a great method to use if you want to do something on every change detection cycle like maybe manually</w:t>
+      </w:r>
+      <w:r>
+        <w:t xml:space="preserve"> </w:t>
+      </w:r>
+      <w:r>
+        <w:t>inform angular about some change and would not be able to detect otherwise though that is a very advanced</w:t>
+      </w:r>
+      <w:r>
+        <w:t xml:space="preserve"> u</w:t>
+      </w:r>
+      <w:r>
+        <w:t>se case.</w:t>
+      </w:r>
+    </w:p>
+    <w:p/>
+    <w:p>
+      <w:proofErr w:type="spellStart"/>
+      <w:r>
+        <w:t>ngAfterContentInit</w:t>
+      </w:r>
+      <w:proofErr w:type="spellEnd"/>
+    </w:p>
+    <w:p>
+      <w:r>
+        <w:t>This is called whenever the content which is project</w:t>
+      </w:r>
+      <w:r>
+        <w:t>ed by the</w:t>
+      </w:r>
+      <w:r>
+        <w:t xml:space="preserve"> </w:t>
+      </w:r>
+      <w:r>
+        <w:t>ng-</w:t>
+      </w:r>
+      <w:r>
+        <w:t>content has been initialized.</w:t>
+      </w:r>
+      <w:r>
+        <w:t xml:space="preserve"> </w:t>
+      </w:r>
+      <w:r>
+        <w:t>So not the view of the component itself but instead you could say the view of the parent component</w:t>
+      </w:r>
+      <w:r>
+        <w:t xml:space="preserve"> especially the</w:t>
+      </w:r>
+      <w:r>
+        <w:t xml:space="preserve"> part which will get added to our component </w:t>
+      </w:r>
+      <w:r>
+        <w:t>through ng-</w:t>
+      </w:r>
+      <w:r>
+        <w:t>content</w:t>
+      </w:r>
+      <w:r>
+        <w:t>.</w:t>
+      </w:r>
+      <w:r>
+        <w:t xml:space="preserve"> </w:t>
+      </w:r>
+    </w:p>
+    <w:p>
+      <w:proofErr w:type="spellStart"/>
+      <w:r>
+        <w:lastRenderedPageBreak/>
+        <w:t>ngAfterContentChecked</w:t>
+      </w:r>
+      <w:proofErr w:type="spellEnd"/>
+    </w:p>
+    <w:p>
+      <w:r>
+        <w:t xml:space="preserve">This </w:t>
+      </w:r>
+      <w:r>
+        <w:t xml:space="preserve">check is executed whenever change detection checked this </w:t>
+      </w:r>
+      <w:proofErr w:type="gramStart"/>
+      <w:r>
+        <w:t>content</w:t>
+      </w:r>
+      <w:proofErr w:type="gramEnd"/>
+      <w:r>
+        <w:t xml:space="preserve"> we're projecting into our component</w:t>
+      </w:r>
+    </w:p>
+    <w:p>
+      <w:proofErr w:type="spellStart"/>
+      <w:r>
+        <w:t>ngAfterViewInit</w:t>
+      </w:r>
+      <w:proofErr w:type="spellEnd"/>
+    </w:p>
+    <w:p>
+      <w:proofErr w:type="spellStart"/>
+      <w:r>
+        <w:t>ngAfterViewInit</w:t>
+      </w:r>
+      <w:proofErr w:type="spellEnd"/>
+      <w:r>
+        <w:t xml:space="preserve"> is then reached once the view of our own component has been finished initializing.</w:t>
+      </w:r>
+      <w:r>
+        <w:t xml:space="preserve"> </w:t>
+      </w:r>
+      <w:r>
+        <w:t xml:space="preserve">So once our view has been rendered you could say </w:t>
+      </w:r>
+    </w:p>
+    <w:p>
+      <w:proofErr w:type="spellStart"/>
+      <w:r>
+        <w:t>ngAfter</w:t>
+      </w:r>
+      <w:r>
+        <w:t>V</w:t>
+      </w:r>
+      <w:r>
+        <w:t>iew</w:t>
+      </w:r>
+      <w:r>
+        <w:t>Checked</w:t>
+      </w:r>
+      <w:proofErr w:type="spellEnd"/>
+    </w:p>
+    <w:p>
+      <w:r>
+        <w:t xml:space="preserve">Same </w:t>
+      </w:r>
+      <w:r>
+        <w:t>after view checked what that is called</w:t>
+      </w:r>
+      <w:r>
+        <w:t xml:space="preserve"> </w:t>
+      </w:r>
+      <w:proofErr w:type="spellStart"/>
+      <w:r>
+        <w:t>w</w:t>
+      </w:r>
+      <w:r>
+        <w:t>h</w:t>
+      </w:r>
+      <w:r>
+        <w:t>wn</w:t>
+      </w:r>
+      <w:r>
+        <w:t>ever</w:t>
+      </w:r>
+      <w:proofErr w:type="spellEnd"/>
+      <w:r>
+        <w:t xml:space="preserve"> our view has been checked.</w:t>
+      </w:r>
+      <w:r>
+        <w:t xml:space="preserve"> </w:t>
+      </w:r>
+      <w:proofErr w:type="gramStart"/>
+      <w:r>
+        <w:t>So</w:t>
+      </w:r>
+      <w:proofErr w:type="gramEnd"/>
+      <w:r>
+        <w:t xml:space="preserve"> once we are assured that well ever all changes which had to be done were displayed in the view or</w:t>
+      </w:r>
+      <w:r>
+        <w:t xml:space="preserve"> </w:t>
+      </w:r>
+      <w:r>
+        <w:t>no changes were detected by angular.</w:t>
+      </w:r>
+    </w:p>
+    <w:p>
+      <w:proofErr w:type="spellStart"/>
+      <w:r>
+        <w:t>ngOnDestroy</w:t>
+      </w:r>
+      <w:proofErr w:type="spellEnd"/>
+    </w:p>
+    <w:p>
+      <w:r>
+        <w:t xml:space="preserve">And </w:t>
+      </w:r>
+      <w:proofErr w:type="gramStart"/>
+      <w:r>
+        <w:t>finally</w:t>
+      </w:r>
+      <w:proofErr w:type="gramEnd"/>
+      <w:r>
+        <w:t xml:space="preserve"> if you destroy a component for example if you placed </w:t>
+      </w:r>
+      <w:proofErr w:type="spellStart"/>
+      <w:r>
+        <w:t>ngIf</w:t>
+      </w:r>
+      <w:proofErr w:type="spellEnd"/>
+      <w:r>
+        <w:t xml:space="preserve"> on it and </w:t>
+      </w:r>
+      <w:r>
+        <w:t>this</w:t>
+      </w:r>
+      <w:r>
+        <w:t xml:space="preserve"> then set to</w:t>
+      </w:r>
+      <w:r>
+        <w:t xml:space="preserve"> </w:t>
+      </w:r>
+      <w:r>
+        <w:t xml:space="preserve">false and therefore it removes it from the </w:t>
+      </w:r>
+      <w:proofErr w:type="spellStart"/>
+      <w:r>
+        <w:t>dom</w:t>
+      </w:r>
+      <w:proofErr w:type="spellEnd"/>
+      <w:r>
+        <w:t xml:space="preserve"> </w:t>
+      </w:r>
+      <w:proofErr w:type="spellStart"/>
+      <w:r>
+        <w:t>ngOnDestroy</w:t>
+      </w:r>
+      <w:proofErr w:type="spellEnd"/>
+      <w:r>
+        <w:t xml:space="preserve"> is called a</w:t>
+      </w:r>
+      <w:r>
+        <w:t xml:space="preserve">nd here's a great place to do some </w:t>
+      </w:r>
+      <w:proofErr w:type="spellStart"/>
+      <w:r>
+        <w:t>clean up</w:t>
+      </w:r>
+      <w:proofErr w:type="spellEnd"/>
+      <w:r>
+        <w:t xml:space="preserve"> work because this is called right before the object itself</w:t>
+      </w:r>
+      <w:r>
+        <w:t xml:space="preserve"> </w:t>
+      </w:r>
+      <w:r>
+        <w:t xml:space="preserve">will be destroyed by </w:t>
+      </w:r>
+      <w:r>
+        <w:t>An</w:t>
+      </w:r>
+      <w:r>
+        <w:t>g</w:t>
+      </w:r>
+      <w:r>
+        <w:t>u</w:t>
+      </w:r>
+      <w:r>
+        <w:t>l</w:t>
+      </w:r>
+      <w:r>
+        <w:t>a</w:t>
+      </w:r>
+      <w:r>
+        <w:t>r.</w:t>
+      </w:r>
+    </w:p>
+    <w:p/>
+    <w:p/>
     <w:sectPr>
       <w:pgSz w:w="12240" w:h="15840"/>
       <w:pgMar w:top="1440" w:right="1440" w:bottom="1440" w:left="1440" w:header="720" w:footer="720" w:gutter="0"/>

</xml_diff>

<commit_message>
Attribute vs Structural Directives
</commit_message>
<xml_diff>
--- a/Notes.docx
+++ b/Notes.docx
@@ -1216,657 +1216,592 @@
           </wp:inline>
         </w:drawing>
       </w:r>
+    </w:p>
+    <w:p>
+      <w:r>
+        <w:lastRenderedPageBreak/>
+        <w:t>If a new component is created in angular.</w:t>
+      </w:r>
+      <w:r>
+        <w:t xml:space="preserve"> </w:t>
+      </w:r>
+      <w:r>
+        <w:t xml:space="preserve">And </w:t>
+      </w:r>
+      <w:proofErr w:type="gramStart"/>
+      <w:r>
+        <w:t>of course</w:t>
+      </w:r>
+      <w:proofErr w:type="gramEnd"/>
+      <w:r>
+        <w:t xml:space="preserve"> angular is responsible for creating these components when it finds one of our selectors.</w:t>
+      </w:r>
+      <w:r>
+        <w:t xml:space="preserve"> </w:t>
+      </w:r>
+      <w:r>
+        <w:t xml:space="preserve">for </w:t>
+      </w:r>
+      <w:proofErr w:type="gramStart"/>
+      <w:r>
+        <w:t>example</w:t>
+      </w:r>
+      <w:proofErr w:type="gramEnd"/>
+      <w:r>
+        <w:t xml:space="preserve"> it will instantiate a new </w:t>
+      </w:r>
+      <w:r>
+        <w:t>version of that</w:t>
+      </w:r>
+      <w:r>
+        <w:t xml:space="preserve"> component and add it into the dom.</w:t>
+      </w:r>
+      <w:r>
+        <w:t xml:space="preserve"> </w:t>
+      </w:r>
+      <w:r>
+        <w:t xml:space="preserve">So once a new component is instantiated angular goes </w:t>
+      </w:r>
+      <w:r>
+        <w:t>through</w:t>
+      </w:r>
+      <w:r>
+        <w:t xml:space="preserve"> a couple of different phases in this creation</w:t>
+      </w:r>
+      <w:r>
+        <w:t xml:space="preserve"> </w:t>
+      </w:r>
+      <w:r>
+        <w:t>process and it will actually give us a chance to hook into these phases and execute some code. We can hook into these phases by implementing some methods ang</w:t>
+      </w:r>
+      <w:r>
+        <w:t>ula</w:t>
+      </w:r>
+      <w:r>
+        <w:t>r will call if they are present.</w:t>
+      </w:r>
+    </w:p>
+    <w:p/>
+    <w:p>
+      <w:proofErr w:type="spellStart"/>
+      <w:r>
+        <w:t>NgOnChanges</w:t>
+      </w:r>
+      <w:proofErr w:type="spellEnd"/>
+    </w:p>
+    <w:p>
+      <w:r>
+        <w:t>The first phase to first hook we can hook into is N.G. on changes and this may actually be executed</w:t>
+      </w:r>
+      <w:r>
+        <w:t xml:space="preserve"> multiple times it's executed right at the start when a new component is created but thereafter </w:t>
+      </w:r>
+      <w:proofErr w:type="spellStart"/>
+      <w:r>
+        <w:t>it'salso</w:t>
+      </w:r>
+      <w:proofErr w:type="spellEnd"/>
+      <w:r>
+        <w:t xml:space="preserve"> always called whenever one of our bound input properties </w:t>
+      </w:r>
+      <w:proofErr w:type="spellStart"/>
+      <w:proofErr w:type="gramStart"/>
+      <w:r>
+        <w:t>changes.And</w:t>
+      </w:r>
+      <w:proofErr w:type="spellEnd"/>
+      <w:proofErr w:type="gramEnd"/>
+      <w:r>
+        <w:t xml:space="preserve"> with that I mean properties decorated with @</w:t>
+      </w:r>
+      <w:proofErr w:type="spellStart"/>
+      <w:r>
+        <w:t>input.So</w:t>
+      </w:r>
+      <w:proofErr w:type="spellEnd"/>
+      <w:r>
+        <w:t xml:space="preserve"> whenever these properties received new values.</w:t>
+      </w:r>
+    </w:p>
+    <w:p/>
+    <w:p>
+      <w:proofErr w:type="spellStart"/>
+      <w:r>
+        <w:t>NgOnInit</w:t>
+      </w:r>
+      <w:proofErr w:type="spellEnd"/>
+    </w:p>
+    <w:p>
+      <w:r>
+        <w:t xml:space="preserve">This method gets executed once the component has been initialized. This does not mean that we cannot see </w:t>
+      </w:r>
+      <w:proofErr w:type="spellStart"/>
+      <w:proofErr w:type="gramStart"/>
+      <w:r>
+        <w:t>it.It</w:t>
+      </w:r>
+      <w:proofErr w:type="spellEnd"/>
+      <w:proofErr w:type="gramEnd"/>
+      <w:r>
+        <w:t xml:space="preserve"> has not been added to the DOM yet so to say it has not been displayed yet but Engler finished a basic </w:t>
+      </w:r>
+      <w:proofErr w:type="spellStart"/>
+      <w:r>
+        <w:t>initialization.Our</w:t>
+      </w:r>
+      <w:proofErr w:type="spellEnd"/>
+      <w:r>
+        <w:t xml:space="preserve"> properties can now be accessed and initialized for </w:t>
+      </w:r>
+      <w:proofErr w:type="spellStart"/>
+      <w:r>
+        <w:t>example.So</w:t>
+      </w:r>
+      <w:proofErr w:type="spellEnd"/>
+      <w:r>
+        <w:t xml:space="preserve"> the object was created you could </w:t>
+      </w:r>
+      <w:proofErr w:type="spellStart"/>
+      <w:r>
+        <w:t>say.And</w:t>
+      </w:r>
+      <w:proofErr w:type="spellEnd"/>
+      <w:r>
+        <w:t xml:space="preserve"> if you're interested </w:t>
+      </w:r>
+      <w:proofErr w:type="spellStart"/>
+      <w:r>
+        <w:t>ngOnInit</w:t>
+      </w:r>
+      <w:proofErr w:type="spellEnd"/>
+      <w:r>
+        <w:t xml:space="preserve"> would run after the constructor </w:t>
+      </w:r>
+    </w:p>
+    <w:p/>
+    <w:p>
+      <w:proofErr w:type="spellStart"/>
+      <w:r>
+        <w:t>NgDoCheck</w:t>
+      </w:r>
+      <w:proofErr w:type="spellEnd"/>
+    </w:p>
+    <w:p>
+      <w:r>
+        <w:t xml:space="preserve">This will also run multiple </w:t>
+      </w:r>
+      <w:proofErr w:type="spellStart"/>
+      <w:r>
+        <w:t>times.Actually</w:t>
+      </w:r>
+      <w:proofErr w:type="spellEnd"/>
+      <w:r>
+        <w:t xml:space="preserve"> this method will be executed a lot because this will run whenever change detection </w:t>
+      </w:r>
+      <w:proofErr w:type="spellStart"/>
+      <w:r>
+        <w:t>runs.Now</w:t>
+      </w:r>
+      <w:proofErr w:type="spellEnd"/>
+      <w:r>
+        <w:t xml:space="preserve"> change detection simply used a system by which </w:t>
+      </w:r>
+      <w:proofErr w:type="spellStart"/>
+      <w:r>
+        <w:t>ang</w:t>
+      </w:r>
+      <w:r>
+        <w:t>u</w:t>
+      </w:r>
+      <w:r>
+        <w:t>ler</w:t>
+      </w:r>
+      <w:proofErr w:type="spellEnd"/>
+      <w:r>
+        <w:t xml:space="preserve"> determines whether something changed on the</w:t>
+      </w:r>
+      <w:r>
+        <w:t xml:space="preserve"> </w:t>
+      </w:r>
+      <w:r>
+        <w:t xml:space="preserve">template of a component or inside of a component or should </w:t>
+      </w:r>
+      <w:proofErr w:type="spellStart"/>
+      <w:r>
+        <w:t>say.So</w:t>
+      </w:r>
+      <w:proofErr w:type="spellEnd"/>
+      <w:r>
+        <w:t xml:space="preserve"> whether it needs to change something in the template so whether some property value changed from</w:t>
+      </w:r>
+      <w:r>
+        <w:t xml:space="preserve"> 1 to 2 let's </w:t>
+      </w:r>
+      <w:proofErr w:type="spellStart"/>
+      <w:r>
+        <w:t>say.And</w:t>
+      </w:r>
+      <w:proofErr w:type="spellEnd"/>
+      <w:r>
+        <w:t xml:space="preserve"> that property is output in the </w:t>
+      </w:r>
+      <w:proofErr w:type="spellStart"/>
+      <w:r>
+        <w:t>template.Well</w:t>
+      </w:r>
+      <w:proofErr w:type="spellEnd"/>
+      <w:r>
+        <w:t xml:space="preserve"> of course angular needs to re render that part of the template and </w:t>
+      </w:r>
+      <w:proofErr w:type="spellStart"/>
+      <w:r>
+        <w:t>ngDoCheck</w:t>
+      </w:r>
+      <w:proofErr w:type="spellEnd"/>
+      <w:r>
+        <w:t xml:space="preserve"> is a hook executed on every check angle or makes now important on every </w:t>
+      </w:r>
+      <w:proofErr w:type="spellStart"/>
+      <w:r>
+        <w:t>check.So</w:t>
+      </w:r>
+      <w:proofErr w:type="spellEnd"/>
+      <w:r>
+        <w:t xml:space="preserve"> not just if something </w:t>
+      </w:r>
+      <w:proofErr w:type="spellStart"/>
+      <w:r>
+        <w:t>changed.A</w:t>
+      </w:r>
+      <w:proofErr w:type="spellEnd"/>
+      <w:r>
+        <w:t xml:space="preserve"> lot of times </w:t>
+      </w:r>
+      <w:proofErr w:type="spellStart"/>
+      <w:r>
+        <w:t>ngDOCheck</w:t>
+      </w:r>
+      <w:proofErr w:type="spellEnd"/>
+      <w:r>
+        <w:t xml:space="preserve"> do check will run because you clicked some button which doesn't change </w:t>
+      </w:r>
+      <w:proofErr w:type="spellStart"/>
+      <w:r>
+        <w:t>anything.But</w:t>
+      </w:r>
+      <w:proofErr w:type="spellEnd"/>
+      <w:r>
+        <w:t xml:space="preserve"> still it's an event and on events Engler has to check if something changed because how else would it know.</w:t>
+      </w:r>
+      <w:r>
+        <w:t xml:space="preserve"> </w:t>
+      </w:r>
+      <w:r>
+        <w:t xml:space="preserve">Now this might sound very inefficient </w:t>
+      </w:r>
+      <w:proofErr w:type="spellStart"/>
+      <w:r>
+        <w:t>anguler</w:t>
+      </w:r>
+      <w:proofErr w:type="spellEnd"/>
+      <w:r>
+        <w:t xml:space="preserve"> does it in a very efficient way. </w:t>
+      </w:r>
+      <w:proofErr w:type="gramStart"/>
+      <w:r>
+        <w:t>So</w:t>
+      </w:r>
+      <w:proofErr w:type="gramEnd"/>
+      <w:r>
+        <w:t xml:space="preserve"> change direction angler works pretty great and doesn't cost a lot of performance and you do check.</w:t>
+      </w:r>
+      <w:r>
+        <w:t xml:space="preserve"> </w:t>
+      </w:r>
+      <w:r>
+        <w:t>It is a great method to use if you want to do something on every change detection cycle like maybe manually inform angular about some change and would not be able to detect otherwise though that is a very advanced use case.</w:t>
+      </w:r>
+    </w:p>
+    <w:p/>
+    <w:p>
+      <w:proofErr w:type="spellStart"/>
+      <w:r>
+        <w:t>ngAfterContentInit</w:t>
+      </w:r>
+      <w:proofErr w:type="spellEnd"/>
+    </w:p>
+    <w:p>
+      <w:r>
+        <w:t>This is called whenever the content which is projected by the</w:t>
+      </w:r>
+      <w:r>
+        <w:t xml:space="preserve"> </w:t>
+      </w:r>
+      <w:r>
+        <w:t>ng-content has been initialized.</w:t>
+      </w:r>
+      <w:r>
+        <w:t xml:space="preserve"> </w:t>
+      </w:r>
+      <w:r>
+        <w:t>So not the view of the component itself but instead you could say the view of the parent component</w:t>
+      </w:r>
+      <w:r>
+        <w:t xml:space="preserve"> especially the</w:t>
+      </w:r>
+      <w:r>
+        <w:t xml:space="preserve"> part which will get added to our component </w:t>
+      </w:r>
+      <w:r>
+        <w:t>through ng-</w:t>
+      </w:r>
+      <w:r>
+        <w:t>content</w:t>
+      </w:r>
+      <w:r>
+        <w:t>.</w:t>
+      </w:r>
+      <w:r>
+        <w:t xml:space="preserve"> </w:t>
+      </w:r>
+    </w:p>
+    <w:p>
+      <w:proofErr w:type="spellStart"/>
+      <w:r>
+        <w:lastRenderedPageBreak/>
+        <w:t>ngAfterContentChecked</w:t>
+      </w:r>
+      <w:proofErr w:type="spellEnd"/>
+    </w:p>
+    <w:p>
+      <w:r>
+        <w:t xml:space="preserve">This </w:t>
+      </w:r>
+      <w:r>
+        <w:t xml:space="preserve">check is executed whenever change detection checked this </w:t>
+      </w:r>
+      <w:proofErr w:type="gramStart"/>
+      <w:r>
+        <w:t>content</w:t>
+      </w:r>
+      <w:proofErr w:type="gramEnd"/>
+      <w:r>
+        <w:t xml:space="preserve"> we're projecting into our component</w:t>
+      </w:r>
+    </w:p>
+    <w:p>
+      <w:proofErr w:type="spellStart"/>
+      <w:r>
+        <w:t>ngAfterViewInit</w:t>
+      </w:r>
+      <w:proofErr w:type="spellEnd"/>
+    </w:p>
+    <w:p>
+      <w:proofErr w:type="spellStart"/>
+      <w:r>
+        <w:t>ngAfterViewInit</w:t>
+      </w:r>
+      <w:proofErr w:type="spellEnd"/>
+      <w:r>
+        <w:t xml:space="preserve"> is then reached once the view of our own component has been finished initializing.</w:t>
+      </w:r>
+      <w:r>
+        <w:t xml:space="preserve"> </w:t>
+      </w:r>
+      <w:r>
+        <w:t xml:space="preserve">So once our view has been rendered you could say </w:t>
+      </w:r>
+    </w:p>
+    <w:p>
+      <w:proofErr w:type="spellStart"/>
+      <w:r>
+        <w:t>ngAfter</w:t>
+      </w:r>
+      <w:r>
+        <w:t>V</w:t>
+      </w:r>
+      <w:r>
+        <w:t>iew</w:t>
+      </w:r>
+      <w:r>
+        <w:t>Checked</w:t>
+      </w:r>
+      <w:proofErr w:type="spellEnd"/>
+    </w:p>
+    <w:p>
+      <w:r>
+        <w:t xml:space="preserve">Same </w:t>
+      </w:r>
+      <w:r>
+        <w:t xml:space="preserve">after view checked what that is called </w:t>
+      </w:r>
+      <w:proofErr w:type="spellStart"/>
+      <w:r>
+        <w:t>w</w:t>
+      </w:r>
+      <w:r>
+        <w:t>h</w:t>
+      </w:r>
+      <w:r>
+        <w:t>wn</w:t>
+      </w:r>
+      <w:r>
+        <w:t>ever</w:t>
+      </w:r>
+      <w:proofErr w:type="spellEnd"/>
+      <w:r>
+        <w:t xml:space="preserve"> our view has been checked.</w:t>
+      </w:r>
+      <w:r>
+        <w:t xml:space="preserve"> </w:t>
+      </w:r>
+      <w:proofErr w:type="gramStart"/>
+      <w:r>
+        <w:t>So</w:t>
+      </w:r>
+      <w:proofErr w:type="gramEnd"/>
+      <w:r>
+        <w:t xml:space="preserve"> once we are assured that well ever all changes which had to be done were displayed in the view or</w:t>
+      </w:r>
+      <w:r>
+        <w:t xml:space="preserve"> </w:t>
+      </w:r>
+      <w:r>
+        <w:t>no changes were detected by angular.</w:t>
+      </w:r>
+    </w:p>
+    <w:p>
+      <w:proofErr w:type="spellStart"/>
+      <w:r>
+        <w:t>ngOnDestroy</w:t>
+      </w:r>
+      <w:proofErr w:type="spellEnd"/>
+    </w:p>
+    <w:p>
+      <w:r>
+        <w:t xml:space="preserve">And </w:t>
+      </w:r>
+      <w:proofErr w:type="gramStart"/>
+      <w:r>
+        <w:t>finally</w:t>
+      </w:r>
+      <w:proofErr w:type="gramEnd"/>
+      <w:r>
+        <w:t xml:space="preserve"> if you destroy a component for example if you placed </w:t>
+      </w:r>
+      <w:proofErr w:type="spellStart"/>
+      <w:r>
+        <w:t>ngIf</w:t>
+      </w:r>
+      <w:proofErr w:type="spellEnd"/>
+      <w:r>
+        <w:t xml:space="preserve"> on it and this then set to false and therefore it removes it from the </w:t>
+      </w:r>
+      <w:proofErr w:type="spellStart"/>
+      <w:r>
+        <w:t>dom</w:t>
+      </w:r>
+      <w:proofErr w:type="spellEnd"/>
+      <w:r>
+        <w:t xml:space="preserve"> </w:t>
+      </w:r>
+      <w:proofErr w:type="spellStart"/>
+      <w:r>
+        <w:t>ngOnDestroy</w:t>
+      </w:r>
+      <w:proofErr w:type="spellEnd"/>
+      <w:r>
+        <w:t xml:space="preserve"> is called and here's a great place to do some </w:t>
+      </w:r>
+      <w:proofErr w:type="spellStart"/>
+      <w:r>
+        <w:t>clean up</w:t>
+      </w:r>
+      <w:proofErr w:type="spellEnd"/>
+      <w:r>
+        <w:t xml:space="preserve"> work because this is called right before the object itself will be destroyed by </w:t>
+      </w:r>
+      <w:r>
+        <w:t>An</w:t>
+      </w:r>
+      <w:r>
+        <w:t>g</w:t>
+      </w:r>
+      <w:r>
+        <w:t>u</w:t>
+      </w:r>
+      <w:r>
+        <w:t>l</w:t>
+      </w:r>
+      <w:r>
+        <w:t>a</w:t>
+      </w:r>
+      <w:r>
+        <w:t>r.</w:t>
+      </w:r>
+    </w:p>
+    <w:p/>
+    <w:p/>
+    <w:p>
+      <w:r>
+        <w:rPr>
+          <w:noProof/>
+        </w:rPr>
+        <w:drawing>
+          <wp:inline distT="0" distB="0" distL="0" distR="0" wp14:anchorId="3D283EDD" wp14:editId="6A4385B5">
+            <wp:extent cx="5943600" cy="3343275"/>
+            <wp:effectExtent l="0" t="0" r="0" b="9525"/>
+            <wp:docPr id="5" name="Picture 5"/>
+            <wp:cNvGraphicFramePr>
+              <a:graphicFrameLocks xmlns:a="http://schemas.openxmlformats.org/drawingml/2006/main" noChangeAspect="1"/>
+            </wp:cNvGraphicFramePr>
+            <a:graphic xmlns:a="http://schemas.openxmlformats.org/drawingml/2006/main">
+              <a:graphicData uri="http://schemas.openxmlformats.org/drawingml/2006/picture">
+                <pic:pic xmlns:pic="http://schemas.openxmlformats.org/drawingml/2006/picture">
+                  <pic:nvPicPr>
+                    <pic:cNvPr id="1" name=""/>
+                    <pic:cNvPicPr/>
+                  </pic:nvPicPr>
+                  <pic:blipFill>
+                    <a:blip r:embed="rId11"/>
+                    <a:stretch>
+                      <a:fillRect/>
+                    </a:stretch>
+                  </pic:blipFill>
+                  <pic:spPr>
+                    <a:xfrm>
+                      <a:off x="0" y="0"/>
+                      <a:ext cx="5943600" cy="3343275"/>
+                    </a:xfrm>
+                    <a:prstGeom prst="rect">
+                      <a:avLst/>
+                    </a:prstGeom>
+                  </pic:spPr>
+                </pic:pic>
+              </a:graphicData>
+            </a:graphic>
+          </wp:inline>
+        </w:drawing>
+      </w:r>
       <w:bookmarkStart w:id="0" w:name="_GoBack"/>
       <w:bookmarkEnd w:id="0"/>
     </w:p>
-    <w:p>
-      <w:r>
-        <w:lastRenderedPageBreak/>
-        <w:t>If a new component is created in angular.</w:t>
-      </w:r>
-      <w:r>
-        <w:t xml:space="preserve"> </w:t>
-      </w:r>
-      <w:proofErr w:type="gramStart"/>
-      <w:r>
-        <w:t>And</w:t>
-      </w:r>
-      <w:proofErr w:type="gramEnd"/>
-      <w:r>
-        <w:t xml:space="preserve"> of course angular is responsible for creating these components when it finds one of our selectors</w:t>
-      </w:r>
-      <w:r>
-        <w:t>.</w:t>
-      </w:r>
-      <w:r>
-        <w:t xml:space="preserve"> </w:t>
-      </w:r>
-      <w:r>
-        <w:t xml:space="preserve">for </w:t>
-      </w:r>
-      <w:proofErr w:type="gramStart"/>
-      <w:r>
-        <w:t>example</w:t>
-      </w:r>
-      <w:proofErr w:type="gramEnd"/>
-      <w:r>
-        <w:t xml:space="preserve"> it will instantiate a new </w:t>
-      </w:r>
-      <w:r>
-        <w:t>version of that</w:t>
-      </w:r>
-      <w:r>
-        <w:t xml:space="preserve"> component and add it into the dom.</w:t>
-      </w:r>
-      <w:r>
-        <w:t xml:space="preserve"> </w:t>
-      </w:r>
-      <w:r>
-        <w:t xml:space="preserve">So once a new component is instantiated angular goes </w:t>
-      </w:r>
-      <w:r>
-        <w:t>through</w:t>
-      </w:r>
-      <w:r>
-        <w:t xml:space="preserve"> a couple of different phases in this creation</w:t>
-      </w:r>
-      <w:r>
-        <w:t xml:space="preserve"> </w:t>
-      </w:r>
-      <w:r>
-        <w:t>process and it will actually give us a chance to hook into these phases and execute some code.</w:t>
-      </w:r>
-      <w:r>
-        <w:t xml:space="preserve"> </w:t>
-      </w:r>
-      <w:r>
-        <w:t>We can hook into these phases by implementing some methods ang</w:t>
-      </w:r>
-      <w:r>
-        <w:t>ula</w:t>
-      </w:r>
-      <w:r>
-        <w:t>r will call if they are present.</w:t>
-      </w:r>
-    </w:p>
-    <w:p/>
-    <w:p>
-      <w:proofErr w:type="spellStart"/>
-      <w:r>
-        <w:t>NgOnChanges</w:t>
-      </w:r>
-      <w:proofErr w:type="spellEnd"/>
-    </w:p>
-    <w:p>
-      <w:r>
-        <w:t>The first phase to first hook we can hook into is N.G. on changes and this may actually be executed</w:t>
-      </w:r>
-      <w:r>
-        <w:t xml:space="preserve"> </w:t>
-      </w:r>
-      <w:r>
-        <w:t xml:space="preserve">multiple times it's executed right at the start when a new component is created but thereafter </w:t>
-      </w:r>
-      <w:proofErr w:type="spellStart"/>
-      <w:r>
-        <w:t>it'salso</w:t>
-      </w:r>
-      <w:proofErr w:type="spellEnd"/>
-      <w:r>
-        <w:t xml:space="preserve"> always called whenever one of our bound input properties </w:t>
-      </w:r>
-      <w:proofErr w:type="spellStart"/>
-      <w:proofErr w:type="gramStart"/>
-      <w:r>
-        <w:t>changes.And</w:t>
-      </w:r>
-      <w:proofErr w:type="spellEnd"/>
-      <w:proofErr w:type="gramEnd"/>
-      <w:r>
-        <w:t xml:space="preserve"> with that I mean properties decorated with </w:t>
-      </w:r>
-      <w:r>
-        <w:t>@</w:t>
-      </w:r>
-      <w:proofErr w:type="spellStart"/>
-      <w:r>
-        <w:t>input.So</w:t>
-      </w:r>
-      <w:proofErr w:type="spellEnd"/>
-      <w:r>
-        <w:t xml:space="preserve"> whenever these properties received new values.</w:t>
-      </w:r>
-    </w:p>
-    <w:p/>
-    <w:p>
-      <w:proofErr w:type="spellStart"/>
-      <w:r>
-        <w:t>NgOnInit</w:t>
-      </w:r>
-      <w:proofErr w:type="spellEnd"/>
-    </w:p>
-    <w:p>
-      <w:r>
-        <w:t>This method gets executed once the component has been initialized.</w:t>
-      </w:r>
-      <w:r>
-        <w:t xml:space="preserve"> </w:t>
-      </w:r>
-      <w:r>
-        <w:t>This does not mean that we can</w:t>
-      </w:r>
-      <w:r>
-        <w:t>not</w:t>
-      </w:r>
-      <w:r>
-        <w:t xml:space="preserve"> see </w:t>
-      </w:r>
-      <w:proofErr w:type="spellStart"/>
-      <w:proofErr w:type="gramStart"/>
-      <w:r>
-        <w:t>it.It</w:t>
-      </w:r>
-      <w:proofErr w:type="spellEnd"/>
-      <w:proofErr w:type="gramEnd"/>
-      <w:r>
-        <w:t xml:space="preserve"> has not been added to the DOM yet so to say it has not been displayed yet but Engler finished a basic</w:t>
-      </w:r>
-      <w:r>
-        <w:t xml:space="preserve"> </w:t>
-      </w:r>
-      <w:proofErr w:type="spellStart"/>
-      <w:r>
-        <w:t>initialization.Our</w:t>
-      </w:r>
-      <w:proofErr w:type="spellEnd"/>
-      <w:r>
-        <w:t xml:space="preserve"> properties can now be accessed and initialized for </w:t>
-      </w:r>
-      <w:proofErr w:type="spellStart"/>
-      <w:r>
-        <w:t>example.So</w:t>
-      </w:r>
-      <w:proofErr w:type="spellEnd"/>
-      <w:r>
-        <w:t xml:space="preserve"> the object was created you could </w:t>
-      </w:r>
-      <w:proofErr w:type="spellStart"/>
-      <w:r>
-        <w:t>say.And</w:t>
-      </w:r>
-      <w:proofErr w:type="spellEnd"/>
-      <w:r>
-        <w:t xml:space="preserve"> if you're interested </w:t>
-      </w:r>
-      <w:proofErr w:type="spellStart"/>
-      <w:r>
-        <w:t>ngOnInit</w:t>
-      </w:r>
-      <w:proofErr w:type="spellEnd"/>
-      <w:r>
-        <w:t xml:space="preserve"> would run after the constructor </w:t>
-      </w:r>
-    </w:p>
-    <w:p/>
-    <w:p>
-      <w:proofErr w:type="spellStart"/>
-      <w:r>
-        <w:t>NgDoCheck</w:t>
-      </w:r>
-      <w:proofErr w:type="spellEnd"/>
-    </w:p>
-    <w:p>
-      <w:r>
-        <w:t xml:space="preserve">This </w:t>
-      </w:r>
-      <w:r>
-        <w:t xml:space="preserve">will also run multiple </w:t>
-      </w:r>
-      <w:proofErr w:type="spellStart"/>
-      <w:r>
-        <w:t>times.Actually</w:t>
-      </w:r>
-      <w:proofErr w:type="spellEnd"/>
-      <w:r>
-        <w:t xml:space="preserve"> this method will be executed a lot because this will run whenever change detection </w:t>
-      </w:r>
-      <w:proofErr w:type="spellStart"/>
-      <w:r>
-        <w:t>runs.Now</w:t>
-      </w:r>
-      <w:proofErr w:type="spellEnd"/>
-      <w:r>
-        <w:t xml:space="preserve"> change detection simply used a system by which </w:t>
-      </w:r>
-      <w:proofErr w:type="spellStart"/>
-      <w:r>
-        <w:t>ang</w:t>
-      </w:r>
-      <w:r>
-        <w:t>u</w:t>
-      </w:r>
-      <w:r>
-        <w:t>ler</w:t>
-      </w:r>
-      <w:proofErr w:type="spellEnd"/>
-      <w:r>
-        <w:t xml:space="preserve"> determines whether something changed on the</w:t>
-      </w:r>
-      <w:r>
-        <w:t xml:space="preserve"> </w:t>
-      </w:r>
-      <w:r>
-        <w:t xml:space="preserve">template of a component or inside of a component or should </w:t>
-      </w:r>
-      <w:proofErr w:type="spellStart"/>
-      <w:r>
-        <w:t>say.So</w:t>
-      </w:r>
-      <w:proofErr w:type="spellEnd"/>
-      <w:r>
-        <w:t xml:space="preserve"> whether it needs to change something in the template so whether some property value changed from</w:t>
-      </w:r>
-      <w:r>
-        <w:t xml:space="preserve"> </w:t>
-      </w:r>
-      <w:r>
-        <w:t xml:space="preserve">1 to 2 let's </w:t>
-      </w:r>
-      <w:proofErr w:type="spellStart"/>
-      <w:r>
-        <w:t>say.And</w:t>
-      </w:r>
-      <w:proofErr w:type="spellEnd"/>
-      <w:r>
-        <w:t xml:space="preserve"> that property is output in the </w:t>
-      </w:r>
-      <w:proofErr w:type="spellStart"/>
-      <w:r>
-        <w:t>template.Well</w:t>
-      </w:r>
-      <w:proofErr w:type="spellEnd"/>
-      <w:r>
-        <w:t xml:space="preserve"> of course </w:t>
-      </w:r>
-      <w:r>
-        <w:t>angular</w:t>
-      </w:r>
-      <w:r>
-        <w:t xml:space="preserve"> needs to re render that part of the template and </w:t>
-      </w:r>
-      <w:proofErr w:type="spellStart"/>
-      <w:r>
-        <w:t>ngDoCheck</w:t>
-      </w:r>
-      <w:proofErr w:type="spellEnd"/>
-      <w:r>
-        <w:t xml:space="preserve"> is a hook executed</w:t>
-      </w:r>
-      <w:r>
-        <w:t xml:space="preserve"> </w:t>
-      </w:r>
-      <w:r>
-        <w:t xml:space="preserve">on every check angle or makes now important on every </w:t>
-      </w:r>
-      <w:proofErr w:type="spellStart"/>
-      <w:r>
-        <w:t>check.So</w:t>
-      </w:r>
-      <w:proofErr w:type="spellEnd"/>
-      <w:r>
-        <w:t xml:space="preserve"> not just if something </w:t>
-      </w:r>
-      <w:proofErr w:type="spellStart"/>
-      <w:r>
-        <w:t>changed.A</w:t>
-      </w:r>
-      <w:proofErr w:type="spellEnd"/>
-      <w:r>
-        <w:t xml:space="preserve"> lot of times </w:t>
-      </w:r>
-      <w:proofErr w:type="spellStart"/>
-      <w:r>
-        <w:t>ngDOCheck</w:t>
-      </w:r>
-      <w:proofErr w:type="spellEnd"/>
-      <w:r>
-        <w:t xml:space="preserve"> do check will run because you clicked some button which doesn't change </w:t>
-      </w:r>
-      <w:proofErr w:type="spellStart"/>
-      <w:r>
-        <w:t>anything.But</w:t>
-      </w:r>
-      <w:proofErr w:type="spellEnd"/>
-      <w:r>
-        <w:t xml:space="preserve"> still it's an event and on events Engler has to check if something changed because how else would</w:t>
-      </w:r>
-      <w:r>
-        <w:t xml:space="preserve"> </w:t>
-      </w:r>
-      <w:r>
-        <w:t>it know.</w:t>
-      </w:r>
-      <w:r>
-        <w:t xml:space="preserve"> </w:t>
-      </w:r>
-      <w:r>
-        <w:t xml:space="preserve">Now this might sound very inefficient </w:t>
-      </w:r>
-      <w:proofErr w:type="spellStart"/>
-      <w:r>
-        <w:t>ang</w:t>
-      </w:r>
-      <w:r>
-        <w:t>u</w:t>
-      </w:r>
-      <w:r>
-        <w:t>ler</w:t>
-      </w:r>
-      <w:proofErr w:type="spellEnd"/>
-      <w:r>
-        <w:t xml:space="preserve"> d</w:t>
-      </w:r>
-      <w:r>
-        <w:t>oes</w:t>
-      </w:r>
-      <w:r>
-        <w:t xml:space="preserve"> </w:t>
-      </w:r>
-      <w:r>
-        <w:t>it in</w:t>
-      </w:r>
-      <w:r>
-        <w:t xml:space="preserve"> a very efficient</w:t>
-      </w:r>
-      <w:proofErr w:type="spellStart"/>
-      <w:r>
-        <w:t xml:space="preserve"> way.</w:t>
-      </w:r>
-      <w:proofErr w:type="spellEnd"/>
-      <w:r>
-        <w:t xml:space="preserve"> </w:t>
-      </w:r>
-      <w:proofErr w:type="gramStart"/>
-      <w:r>
-        <w:t>So</w:t>
-      </w:r>
-      <w:proofErr w:type="gramEnd"/>
-      <w:r>
-        <w:t xml:space="preserve"> change direction angler works pretty great and doesn't cost a lot of performance and you do check</w:t>
-      </w:r>
-      <w:r>
-        <w:t>.</w:t>
-      </w:r>
-      <w:r>
-        <w:t xml:space="preserve"> </w:t>
-      </w:r>
-      <w:r>
-        <w:t xml:space="preserve">It </w:t>
-      </w:r>
-      <w:r>
-        <w:t>is a great method to use if you want to do something on every change detection cycle like maybe manually</w:t>
-      </w:r>
-      <w:r>
-        <w:t xml:space="preserve"> </w:t>
-      </w:r>
-      <w:r>
-        <w:t>inform angular about some change and would not be able to detect otherwise though that is a very advanced</w:t>
-      </w:r>
-      <w:r>
-        <w:t xml:space="preserve"> u</w:t>
-      </w:r>
-      <w:r>
-        <w:t>se case.</w:t>
-      </w:r>
-    </w:p>
-    <w:p/>
-    <w:p>
-      <w:proofErr w:type="spellStart"/>
-      <w:r>
-        <w:t>ngAfterContentInit</w:t>
-      </w:r>
-      <w:proofErr w:type="spellEnd"/>
-    </w:p>
-    <w:p>
-      <w:r>
-        <w:t>This is called whenever the content which is project</w:t>
-      </w:r>
-      <w:r>
-        <w:t>ed by the</w:t>
-      </w:r>
-      <w:r>
-        <w:t xml:space="preserve"> </w:t>
-      </w:r>
-      <w:r>
-        <w:t>ng-</w:t>
-      </w:r>
-      <w:r>
-        <w:t>content has been initialized.</w:t>
-      </w:r>
-      <w:r>
-        <w:t xml:space="preserve"> </w:t>
-      </w:r>
-      <w:r>
-        <w:t>So not the view of the component itself but instead you could say the view of the parent component</w:t>
-      </w:r>
-      <w:r>
-        <w:t xml:space="preserve"> especially the</w:t>
-      </w:r>
-      <w:r>
-        <w:t xml:space="preserve"> part which will get added to our component </w:t>
-      </w:r>
-      <w:r>
-        <w:t>through ng-</w:t>
-      </w:r>
-      <w:r>
-        <w:t>content</w:t>
-      </w:r>
-      <w:r>
-        <w:t>.</w:t>
-      </w:r>
-      <w:r>
-        <w:t xml:space="preserve"> </w:t>
-      </w:r>
-    </w:p>
-    <w:p>
-      <w:proofErr w:type="spellStart"/>
-      <w:r>
-        <w:lastRenderedPageBreak/>
-        <w:t>ngAfterContentChecked</w:t>
-      </w:r>
-      <w:proofErr w:type="spellEnd"/>
-    </w:p>
-    <w:p>
-      <w:r>
-        <w:t xml:space="preserve">This </w:t>
-      </w:r>
-      <w:r>
-        <w:t xml:space="preserve">check is executed whenever change detection checked this </w:t>
-      </w:r>
-      <w:proofErr w:type="gramStart"/>
-      <w:r>
-        <w:t>content</w:t>
-      </w:r>
-      <w:proofErr w:type="gramEnd"/>
-      <w:r>
-        <w:t xml:space="preserve"> we're projecting into our component</w:t>
-      </w:r>
-    </w:p>
-    <w:p>
-      <w:proofErr w:type="spellStart"/>
-      <w:r>
-        <w:t>ngAfterViewInit</w:t>
-      </w:r>
-      <w:proofErr w:type="spellEnd"/>
-    </w:p>
-    <w:p>
-      <w:proofErr w:type="spellStart"/>
-      <w:r>
-        <w:t>ngAfterViewInit</w:t>
-      </w:r>
-      <w:proofErr w:type="spellEnd"/>
-      <w:r>
-        <w:t xml:space="preserve"> is then reached once the view of our own component has been finished initializing.</w:t>
-      </w:r>
-      <w:r>
-        <w:t xml:space="preserve"> </w:t>
-      </w:r>
-      <w:r>
-        <w:t xml:space="preserve">So once our view has been rendered you could say </w:t>
-      </w:r>
-    </w:p>
-    <w:p>
-      <w:proofErr w:type="spellStart"/>
-      <w:r>
-        <w:t>ngAfter</w:t>
-      </w:r>
-      <w:r>
-        <w:t>V</w:t>
-      </w:r>
-      <w:r>
-        <w:t>iew</w:t>
-      </w:r>
-      <w:r>
-        <w:t>Checked</w:t>
-      </w:r>
-      <w:proofErr w:type="spellEnd"/>
-    </w:p>
-    <w:p>
-      <w:r>
-        <w:t xml:space="preserve">Same </w:t>
-      </w:r>
-      <w:r>
-        <w:t>after view checked what that is called</w:t>
-      </w:r>
-      <w:r>
-        <w:t xml:space="preserve"> </w:t>
-      </w:r>
-      <w:proofErr w:type="spellStart"/>
-      <w:r>
-        <w:t>w</w:t>
-      </w:r>
-      <w:r>
-        <w:t>h</w:t>
-      </w:r>
-      <w:r>
-        <w:t>wn</w:t>
-      </w:r>
-      <w:r>
-        <w:t>ever</w:t>
-      </w:r>
-      <w:proofErr w:type="spellEnd"/>
-      <w:r>
-        <w:t xml:space="preserve"> our view has been checked.</w:t>
-      </w:r>
-      <w:r>
-        <w:t xml:space="preserve"> </w:t>
-      </w:r>
-      <w:proofErr w:type="gramStart"/>
-      <w:r>
-        <w:t>So</w:t>
-      </w:r>
-      <w:proofErr w:type="gramEnd"/>
-      <w:r>
-        <w:t xml:space="preserve"> once we are assured that well ever all changes which had to be done were displayed in the view or</w:t>
-      </w:r>
-      <w:r>
-        <w:t xml:space="preserve"> </w:t>
-      </w:r>
-      <w:r>
-        <w:t>no changes were detected by angular.</w:t>
-      </w:r>
-    </w:p>
-    <w:p>
-      <w:proofErr w:type="spellStart"/>
-      <w:r>
-        <w:t>ngOnDestroy</w:t>
-      </w:r>
-      <w:proofErr w:type="spellEnd"/>
-    </w:p>
-    <w:p>
-      <w:r>
-        <w:t xml:space="preserve">And </w:t>
-      </w:r>
-      <w:proofErr w:type="gramStart"/>
-      <w:r>
-        <w:t>finally</w:t>
-      </w:r>
-      <w:proofErr w:type="gramEnd"/>
-      <w:r>
-        <w:t xml:space="preserve"> if you destroy a component for example if you placed </w:t>
-      </w:r>
-      <w:proofErr w:type="spellStart"/>
-      <w:r>
-        <w:t>ngIf</w:t>
-      </w:r>
-      <w:proofErr w:type="spellEnd"/>
-      <w:r>
-        <w:t xml:space="preserve"> on it and </w:t>
-      </w:r>
-      <w:r>
-        <w:t>this</w:t>
-      </w:r>
-      <w:r>
-        <w:t xml:space="preserve"> then set to</w:t>
-      </w:r>
-      <w:r>
-        <w:t xml:space="preserve"> </w:t>
-      </w:r>
-      <w:r>
-        <w:t xml:space="preserve">false and therefore it removes it from the </w:t>
-      </w:r>
-      <w:proofErr w:type="spellStart"/>
-      <w:r>
-        <w:t>dom</w:t>
-      </w:r>
-      <w:proofErr w:type="spellEnd"/>
-      <w:r>
-        <w:t xml:space="preserve"> </w:t>
-      </w:r>
-      <w:proofErr w:type="spellStart"/>
-      <w:r>
-        <w:t>ngOnDestroy</w:t>
-      </w:r>
-      <w:proofErr w:type="spellEnd"/>
-      <w:r>
-        <w:t xml:space="preserve"> is called a</w:t>
-      </w:r>
-      <w:r>
-        <w:t xml:space="preserve">nd here's a great place to do some </w:t>
-      </w:r>
-      <w:proofErr w:type="spellStart"/>
-      <w:r>
-        <w:t>clean up</w:t>
-      </w:r>
-      <w:proofErr w:type="spellEnd"/>
-      <w:r>
-        <w:t xml:space="preserve"> work because this is called right before the object itself</w:t>
-      </w:r>
-      <w:r>
-        <w:t xml:space="preserve"> </w:t>
-      </w:r>
-      <w:r>
-        <w:t xml:space="preserve">will be destroyed by </w:t>
-      </w:r>
-      <w:r>
-        <w:t>An</w:t>
-      </w:r>
-      <w:r>
-        <w:t>g</w:t>
-      </w:r>
-      <w:r>
-        <w:t>u</w:t>
-      </w:r>
-      <w:r>
-        <w:t>l</w:t>
-      </w:r>
-      <w:r>
-        <w:t>a</w:t>
-      </w:r>
-      <w:r>
-        <w:t>r.</w:t>
-      </w:r>
-    </w:p>
+    <w:p/>
+    <w:p/>
+    <w:p/>
+    <w:p/>
+    <w:p/>
+    <w:p/>
+    <w:p/>
+    <w:p/>
+    <w:p/>
+    <w:p/>
+    <w:p/>
+    <w:p/>
+    <w:p/>
+    <w:p/>
+    <w:p/>
+    <w:p/>
     <w:p/>
     <w:p/>
     <w:sectPr>

</xml_diff>

<commit_message>
Replacing @Output with Service and creating data service with Hierarchical Injector
</commit_message>
<xml_diff>
--- a/Notes.docx
+++ b/Notes.docx
@@ -1815,26 +1815,84 @@
       <w:r>
         <w:t>manipulations. Of</w:t>
       </w:r>
+      <w:r>
+        <w:t xml:space="preserve"> course, you can do more than simply change the styling of an element via </w:t>
+      </w:r>
+      <w:proofErr w:type="spellStart"/>
+      <w:proofErr w:type="gramStart"/>
+      <w:r>
+        <w:t>setStyle</w:t>
+      </w:r>
+      <w:proofErr w:type="spellEnd"/>
+      <w:r>
+        <w:t>(</w:t>
+      </w:r>
+      <w:proofErr w:type="gramEnd"/>
+      <w:r>
+        <w:t>). Learn more about the available Renderer methods here.</w:t>
+      </w:r>
+    </w:p>
+    <w:p/>
+    <w:p>
+      <w:pPr>
+        <w:rPr>
+          <w:b/>
+          <w:u w:val="single"/>
+        </w:rPr>
+      </w:pPr>
+      <w:r>
+        <w:rPr>
+          <w:b/>
+          <w:u w:val="single"/>
+        </w:rPr>
+        <w:t>Services</w:t>
+      </w:r>
+    </w:p>
+    <w:p/>
+    <w:p>
+      <w:r>
+        <w:rPr>
+          <w:noProof/>
+        </w:rPr>
+        <w:drawing>
+          <wp:inline distT="0" distB="0" distL="0" distR="0" wp14:anchorId="60704015" wp14:editId="342A4456">
+            <wp:extent cx="5943600" cy="3343275"/>
+            <wp:effectExtent l="0" t="0" r="0" b="9525"/>
+            <wp:docPr id="4" name="Picture 4"/>
+            <wp:cNvGraphicFramePr>
+              <a:graphicFrameLocks xmlns:a="http://schemas.openxmlformats.org/drawingml/2006/main" noChangeAspect="1"/>
+            </wp:cNvGraphicFramePr>
+            <a:graphic xmlns:a="http://schemas.openxmlformats.org/drawingml/2006/main">
+              <a:graphicData uri="http://schemas.openxmlformats.org/drawingml/2006/picture">
+                <pic:pic xmlns:pic="http://schemas.openxmlformats.org/drawingml/2006/picture">
+                  <pic:nvPicPr>
+                    <pic:cNvPr id="1" name=""/>
+                    <pic:cNvPicPr/>
+                  </pic:nvPicPr>
+                  <pic:blipFill>
+                    <a:blip r:embed="rId12"/>
+                    <a:stretch>
+                      <a:fillRect/>
+                    </a:stretch>
+                  </pic:blipFill>
+                  <pic:spPr>
+                    <a:xfrm>
+                      <a:off x="0" y="0"/>
+                      <a:ext cx="5943600" cy="3343275"/>
+                    </a:xfrm>
+                    <a:prstGeom prst="rect">
+                      <a:avLst/>
+                    </a:prstGeom>
+                  </pic:spPr>
+                </pic:pic>
+              </a:graphicData>
+            </a:graphic>
+          </wp:inline>
+        </w:drawing>
+      </w:r>
       <w:bookmarkStart w:id="0" w:name="_GoBack"/>
       <w:bookmarkEnd w:id="0"/>
-      <w:r>
-        <w:t xml:space="preserve"> course, you can do more than simply change the styling of an element via </w:t>
-      </w:r>
-      <w:proofErr w:type="spellStart"/>
-      <w:proofErr w:type="gramStart"/>
-      <w:r>
-        <w:t>setStyle</w:t>
-      </w:r>
-      <w:proofErr w:type="spellEnd"/>
-      <w:r>
-        <w:t>(</w:t>
-      </w:r>
-      <w:proofErr w:type="gramEnd"/>
-      <w:r>
-        <w:t>). Learn more about the available Renderer methods here.</w:t>
-      </w:r>
-    </w:p>
-    <w:p/>
+    </w:p>
     <w:p/>
     <w:p/>
     <w:p/>

</xml_diff>

<commit_message>
Practicing Services - Start
</commit_message>
<xml_diff>
--- a/Notes.docx
+++ b/Notes.docx
@@ -1890,20 +1890,245 @@
           </wp:inline>
         </w:drawing>
       </w:r>
+    </w:p>
+    <w:p/>
+    <w:p/>
+    <w:p/>
+    <w:p/>
+    <w:p/>
+    <w:p/>
+    <w:p/>
+    <w:p/>
+    <w:p/>
+    <w:p>
+      <w:pPr>
+        <w:rPr>
+          <w:b/>
+          <w:u w:val="single"/>
+        </w:rPr>
+      </w:pPr>
+      <w:r>
+        <w:rPr>
+          <w:b/>
+          <w:u w:val="single"/>
+        </w:rPr>
+        <w:lastRenderedPageBreak/>
+        <w:t>Services in Angular 6</w:t>
+      </w:r>
+    </w:p>
+    <w:p/>
+    <w:p>
+      <w:r>
+        <w:t>Section 9, Lecture 105</w:t>
+      </w:r>
+    </w:p>
+    <w:p>
+      <w:r>
+        <w:t xml:space="preserve">If you're using Angular 6+ (check your </w:t>
+      </w:r>
+      <w:proofErr w:type="spellStart"/>
+      <w:proofErr w:type="gramStart"/>
+      <w:r>
+        <w:t>package.json</w:t>
+      </w:r>
+      <w:proofErr w:type="spellEnd"/>
+      <w:proofErr w:type="gramEnd"/>
+      <w:r>
+        <w:t xml:space="preserve">  to find out), you can provide application-wide services in a different way.</w:t>
+      </w:r>
+    </w:p>
+    <w:p>
+      <w:r>
+        <w:t xml:space="preserve">Instead of adding a service class to the </w:t>
+      </w:r>
+      <w:proofErr w:type="gramStart"/>
+      <w:r>
+        <w:t>providers[</w:t>
+      </w:r>
+      <w:proofErr w:type="gramEnd"/>
+      <w:r>
+        <w:t xml:space="preserve">]  array in </w:t>
+      </w:r>
+      <w:proofErr w:type="spellStart"/>
+      <w:r>
+        <w:t>AppModule</w:t>
+      </w:r>
+      <w:proofErr w:type="spellEnd"/>
+      <w:r>
+        <w:t xml:space="preserve"> , you can set the following config in @Injectable() :</w:t>
+      </w:r>
+    </w:p>
+    <w:p>
+      <w:r>
+        <w:t>@</w:t>
+      </w:r>
+      <w:proofErr w:type="gramStart"/>
+      <w:r>
+        <w:t>Injectable(</w:t>
+      </w:r>
+      <w:proofErr w:type="gramEnd"/>
+      <w:r>
+        <w:t>{</w:t>
+      </w:r>
+      <w:proofErr w:type="spellStart"/>
+      <w:r>
+        <w:t>providedIn</w:t>
+      </w:r>
+      <w:proofErr w:type="spellEnd"/>
+      <w:r>
+        <w:t>: 'root'})</w:t>
+      </w:r>
+    </w:p>
+    <w:p>
+      <w:r>
+        <w:t xml:space="preserve">export class </w:t>
+      </w:r>
+      <w:proofErr w:type="spellStart"/>
+      <w:r>
+        <w:t>MyService</w:t>
+      </w:r>
+      <w:proofErr w:type="spellEnd"/>
+      <w:r>
+        <w:t xml:space="preserve"> </w:t>
+      </w:r>
+      <w:proofErr w:type="gramStart"/>
+      <w:r>
+        <w:t>{ ...</w:t>
+      </w:r>
+      <w:proofErr w:type="gramEnd"/>
+      <w:r>
+        <w:t xml:space="preserve"> }</w:t>
+      </w:r>
+    </w:p>
+    <w:p>
+      <w:r>
+        <w:t>This is exactly the same as:</w:t>
+      </w:r>
+    </w:p>
+    <w:p>
+      <w:r>
+        <w:t xml:space="preserve">export class </w:t>
+      </w:r>
+      <w:proofErr w:type="spellStart"/>
+      <w:r>
+        <w:t>MyService</w:t>
+      </w:r>
+      <w:proofErr w:type="spellEnd"/>
+      <w:r>
+        <w:t xml:space="preserve"> </w:t>
+      </w:r>
+      <w:proofErr w:type="gramStart"/>
+      <w:r>
+        <w:t>{ ...</w:t>
+      </w:r>
+      <w:proofErr w:type="gramEnd"/>
+      <w:r>
+        <w:t xml:space="preserve"> }</w:t>
+      </w:r>
+    </w:p>
+    <w:p>
+      <w:r>
+        <w:t>and</w:t>
+      </w:r>
+    </w:p>
+    <w:p>
+      <w:r>
+        <w:t xml:space="preserve">import </w:t>
+      </w:r>
+      <w:proofErr w:type="gramStart"/>
+      <w:r>
+        <w:t xml:space="preserve">{ </w:t>
+      </w:r>
+      <w:proofErr w:type="spellStart"/>
+      <w:r>
+        <w:t>MyService</w:t>
+      </w:r>
+      <w:proofErr w:type="spellEnd"/>
+      <w:proofErr w:type="gramEnd"/>
+      <w:r>
+        <w:t xml:space="preserve"> } from './path/to/</w:t>
+      </w:r>
+      <w:proofErr w:type="spellStart"/>
+      <w:r>
+        <w:t>my.service</w:t>
+      </w:r>
+      <w:proofErr w:type="spellEnd"/>
+      <w:r>
+        <w:t>';</w:t>
+      </w:r>
+    </w:p>
+    <w:p>
       <w:bookmarkStart w:id="0" w:name="_GoBack"/>
       <w:bookmarkEnd w:id="0"/>
-    </w:p>
-    <w:p/>
-    <w:p/>
-    <w:p/>
-    <w:p/>
-    <w:p/>
-    <w:p/>
-    <w:p/>
-    <w:p/>
-    <w:p/>
-    <w:p/>
-    <w:p/>
+      <w:r>
+        <w:t>@</w:t>
+      </w:r>
+      <w:proofErr w:type="spellStart"/>
+      <w:r>
+        <w:t>NgModule</w:t>
+      </w:r>
+      <w:proofErr w:type="spellEnd"/>
+      <w:r>
+        <w:t>({</w:t>
+      </w:r>
+    </w:p>
+    <w:p>
+      <w:r>
+        <w:t xml:space="preserve">    ...</w:t>
+      </w:r>
+    </w:p>
+    <w:p>
+      <w:r>
+        <w:t xml:space="preserve">    providers: [</w:t>
+      </w:r>
+      <w:proofErr w:type="spellStart"/>
+      <w:r>
+        <w:t>MyService</w:t>
+      </w:r>
+      <w:proofErr w:type="spellEnd"/>
+      <w:r>
+        <w:t>]</w:t>
+      </w:r>
+    </w:p>
+    <w:p>
+      <w:r>
+        <w:t>})</w:t>
+      </w:r>
+    </w:p>
+    <w:p>
+      <w:r>
+        <w:t xml:space="preserve">export class </w:t>
+      </w:r>
+      <w:proofErr w:type="spellStart"/>
+      <w:r>
+        <w:t>AppModule</w:t>
+      </w:r>
+      <w:proofErr w:type="spellEnd"/>
+      <w:r>
+        <w:t xml:space="preserve"> </w:t>
+      </w:r>
+      <w:proofErr w:type="gramStart"/>
+      <w:r>
+        <w:t>{ ...</w:t>
+      </w:r>
+      <w:proofErr w:type="gramEnd"/>
+      <w:r>
+        <w:t xml:space="preserve"> }</w:t>
+      </w:r>
+    </w:p>
+    <w:p>
+      <w:r>
+        <w:t xml:space="preserve">Using this new syntax is completely optional, the traditional syntax (using </w:t>
+      </w:r>
+      <w:proofErr w:type="gramStart"/>
+      <w:r>
+        <w:t>providers[</w:t>
+      </w:r>
+      <w:proofErr w:type="gramEnd"/>
+      <w:r>
+        <w:t>] ) will still work. The "new syntax" does offer one advantage though: Services can be loaded lazily by Angular (behind the scenes) and redundant code can be removed automatically. This can lead to a better performance and loading speed - though this really only kicks in for bigger services and apps in general.</w:t>
+      </w:r>
+    </w:p>
     <w:p/>
     <w:p/>
     <w:sectPr>

</xml_diff>

<commit_message>
Understanding Routers example project
</commit_message>
<xml_diff>
--- a/Notes.docx
+++ b/Notes.docx
@@ -2058,78 +2058,146 @@
       </w:r>
     </w:p>
     <w:p>
+      <w:r>
+        <w:t>@</w:t>
+      </w:r>
+      <w:proofErr w:type="spellStart"/>
+      <w:r>
+        <w:t>NgModule</w:t>
+      </w:r>
+      <w:proofErr w:type="spellEnd"/>
+      <w:r>
+        <w:t>({</w:t>
+      </w:r>
+    </w:p>
+    <w:p>
+      <w:r>
+        <w:t xml:space="preserve">    ...</w:t>
+      </w:r>
+    </w:p>
+    <w:p>
+      <w:r>
+        <w:t xml:space="preserve">    providers: [</w:t>
+      </w:r>
+      <w:proofErr w:type="spellStart"/>
+      <w:r>
+        <w:t>MyService</w:t>
+      </w:r>
+      <w:proofErr w:type="spellEnd"/>
+      <w:r>
+        <w:t>]</w:t>
+      </w:r>
+    </w:p>
+    <w:p>
+      <w:r>
+        <w:t>})</w:t>
+      </w:r>
+    </w:p>
+    <w:p>
+      <w:r>
+        <w:t xml:space="preserve">export class </w:t>
+      </w:r>
+      <w:proofErr w:type="spellStart"/>
+      <w:r>
+        <w:t>AppModule</w:t>
+      </w:r>
+      <w:proofErr w:type="spellEnd"/>
+      <w:r>
+        <w:t xml:space="preserve"> </w:t>
+      </w:r>
+      <w:proofErr w:type="gramStart"/>
+      <w:r>
+        <w:t>{ ...</w:t>
+      </w:r>
+      <w:proofErr w:type="gramEnd"/>
+      <w:r>
+        <w:t xml:space="preserve"> }</w:t>
+      </w:r>
+    </w:p>
+    <w:p>
+      <w:r>
+        <w:t xml:space="preserve">Using this new syntax is completely optional, the traditional syntax (using </w:t>
+      </w:r>
+      <w:proofErr w:type="gramStart"/>
+      <w:r>
+        <w:t>providers[</w:t>
+      </w:r>
+      <w:proofErr w:type="gramEnd"/>
+      <w:r>
+        <w:t>] ) will still work. The "new syntax" does offer one advantage though: Services can be loaded lazily by Angular (behind the scenes) and redundant code can be removed automatically. This can lead to a better performance and loading speed - though this really only kicks in for bigger services and apps in general.</w:t>
+      </w:r>
+    </w:p>
+    <w:p/>
+    <w:p/>
+    <w:p/>
+    <w:p/>
+    <w:p/>
+    <w:p/>
+    <w:p/>
+    <w:p/>
+    <w:p>
+      <w:pPr>
+        <w:rPr>
+          <w:b/>
+          <w:u w:val="single"/>
+        </w:rPr>
+      </w:pPr>
+      <w:r>
+        <w:rPr>
+          <w:b/>
+          <w:u w:val="single"/>
+        </w:rPr>
+        <w:lastRenderedPageBreak/>
+        <w:t>Understanding the Example Project</w:t>
+      </w:r>
+    </w:p>
+    <w:p>
+      <w:r>
+        <w:t>Section 11, Lecture 116</w:t>
+      </w:r>
+    </w:p>
+    <w:p>
+      <w:r>
+        <w:t>In our app, we got three sections:</w:t>
+      </w:r>
+    </w:p>
+    <w:p>
+      <w:r>
+        <w:t>Home</w:t>
+      </w:r>
+    </w:p>
+    <w:p>
+      <w:r>
+        <w:t>Servers</w:t>
+      </w:r>
+    </w:p>
+    <w:p>
+      <w:r>
+        <w:t>View and Edit Servers</w:t>
+      </w:r>
+    </w:p>
+    <w:p>
+      <w:r>
+        <w:t>A Service is used to load and update Servers</w:t>
+      </w:r>
+    </w:p>
+    <w:p>
+      <w:r>
+        <w:t>Users</w:t>
+      </w:r>
+    </w:p>
+    <w:p>
+      <w:r>
+        <w:t>View Users</w:t>
+      </w:r>
+    </w:p>
+    <w:p>
+      <w:r>
+        <w:t>This app will be improved by adding routing but definitely feel free to play around with it - besides routing, everything should be working fine.</w:t>
+      </w:r>
       <w:bookmarkStart w:id="0" w:name="_GoBack"/>
       <w:bookmarkEnd w:id="0"/>
-      <w:r>
-        <w:t>@</w:t>
-      </w:r>
-      <w:proofErr w:type="spellStart"/>
-      <w:r>
-        <w:t>NgModule</w:t>
-      </w:r>
-      <w:proofErr w:type="spellEnd"/>
-      <w:r>
-        <w:t>({</w:t>
-      </w:r>
-    </w:p>
-    <w:p>
-      <w:r>
-        <w:t xml:space="preserve">    ...</w:t>
-      </w:r>
-    </w:p>
-    <w:p>
-      <w:r>
-        <w:t xml:space="preserve">    providers: [</w:t>
-      </w:r>
-      <w:proofErr w:type="spellStart"/>
-      <w:r>
-        <w:t>MyService</w:t>
-      </w:r>
-      <w:proofErr w:type="spellEnd"/>
-      <w:r>
-        <w:t>]</w:t>
-      </w:r>
-    </w:p>
-    <w:p>
-      <w:r>
-        <w:t>})</w:t>
-      </w:r>
-    </w:p>
-    <w:p>
-      <w:r>
-        <w:t xml:space="preserve">export class </w:t>
-      </w:r>
-      <w:proofErr w:type="spellStart"/>
-      <w:r>
-        <w:t>AppModule</w:t>
-      </w:r>
-      <w:proofErr w:type="spellEnd"/>
-      <w:r>
-        <w:t xml:space="preserve"> </w:t>
-      </w:r>
-      <w:proofErr w:type="gramStart"/>
-      <w:r>
-        <w:t>{ ...</w:t>
-      </w:r>
-      <w:proofErr w:type="gramEnd"/>
-      <w:r>
-        <w:t xml:space="preserve"> }</w:t>
-      </w:r>
-    </w:p>
-    <w:p>
-      <w:r>
-        <w:t xml:space="preserve">Using this new syntax is completely optional, the traditional syntax (using </w:t>
-      </w:r>
-      <w:proofErr w:type="gramStart"/>
-      <w:r>
-        <w:t>providers[</w:t>
-      </w:r>
-      <w:proofErr w:type="gramEnd"/>
-      <w:r>
-        <w:t>] ) will still work. The "new syntax" does offer one advantage though: Services can be loaded lazily by Angular (behind the scenes) and redundant code can be removed automatically. This can lead to a better performance and loading speed - though this really only kicks in for bigger services and apps in general.</w:t>
-      </w:r>
-    </w:p>
-    <w:p/>
+    </w:p>
     <w:p/>
     <w:sectPr>
       <w:pgSz w:w="12240" w:h="15840"/>

</xml_diff>

<commit_message>
Built in validators and using HTML 5 validators
</commit_message>
<xml_diff>
--- a/Notes.docx
+++ b/Notes.docx
@@ -2229,133 +2229,212 @@
         <w:lastRenderedPageBreak/>
         <w:t>Important: Redirection Path Matching</w:t>
       </w:r>
+    </w:p>
+    <w:p>
+      <w:r>
+        <w:t>Section 11, Lecture 134</w:t>
+      </w:r>
+    </w:p>
+    <w:p>
+      <w:r>
+        <w:t>In our example, we didn't encounter any issues when we tried to redirect the user. But that's not always the case when adding redirections.</w:t>
+      </w:r>
+    </w:p>
+    <w:p/>
+    <w:p>
+      <w:r>
+        <w:t>By default, Angular matches paths by prefix. That means, that the following route will match both /</w:t>
+      </w:r>
+      <w:proofErr w:type="gramStart"/>
+      <w:r>
+        <w:t>recipes  and</w:t>
+      </w:r>
+      <w:proofErr w:type="gramEnd"/>
+      <w:r>
+        <w:t xml:space="preserve"> just / </w:t>
+      </w:r>
+    </w:p>
+    <w:p/>
+    <w:p>
+      <w:proofErr w:type="gramStart"/>
+      <w:r>
+        <w:t>{ path</w:t>
+      </w:r>
+      <w:proofErr w:type="gramEnd"/>
+      <w:r>
+        <w:t xml:space="preserve">: '', </w:t>
+      </w:r>
+      <w:proofErr w:type="spellStart"/>
+      <w:r>
+        <w:t>redirectTo</w:t>
+      </w:r>
+      <w:proofErr w:type="spellEnd"/>
+      <w:r>
+        <w:t xml:space="preserve">: '/somewhere-else' } </w:t>
+      </w:r>
+    </w:p>
+    <w:p/>
+    <w:p>
+      <w:r>
+        <w:t>Actually, Angular will give you an error here, because that's a common gotcha: This route will now ALWAYS redirect you! Why?</w:t>
+      </w:r>
+    </w:p>
+    <w:p/>
+    <w:p>
+      <w:r>
+        <w:t>Since the default matching strategy is "prefix</w:t>
+      </w:r>
+      <w:proofErr w:type="gramStart"/>
+      <w:r>
+        <w:t>" ,</w:t>
+      </w:r>
+      <w:proofErr w:type="gramEnd"/>
+      <w:r>
+        <w:t xml:space="preserve"> Angular checks if the path you entered in the URL does start with the path specified in the route. Of course every path starts with '</w:t>
+      </w:r>
+      <w:proofErr w:type="gramStart"/>
+      <w:r>
+        <w:t>'  (</w:t>
+      </w:r>
+      <w:proofErr w:type="gramEnd"/>
+      <w:r>
+        <w:t>Important: That's no whitespace, it's simply "nothing").</w:t>
+      </w:r>
+    </w:p>
+    <w:p/>
+    <w:p>
+      <w:r>
+        <w:t>To fix this behavior, you need to change the matching strategy to "full</w:t>
+      </w:r>
+      <w:proofErr w:type="gramStart"/>
+      <w:r>
+        <w:t>" :</w:t>
+      </w:r>
+      <w:proofErr w:type="gramEnd"/>
+    </w:p>
+    <w:p/>
+    <w:p>
+      <w:proofErr w:type="gramStart"/>
+      <w:r>
+        <w:t>{ path</w:t>
+      </w:r>
+      <w:proofErr w:type="gramEnd"/>
+      <w:r>
+        <w:t xml:space="preserve">: '', </w:t>
+      </w:r>
+      <w:proofErr w:type="spellStart"/>
+      <w:r>
+        <w:t>redirectTo</w:t>
+      </w:r>
+      <w:proofErr w:type="spellEnd"/>
+      <w:r>
+        <w:t xml:space="preserve">: '/somewhere-else', </w:t>
+      </w:r>
+      <w:proofErr w:type="spellStart"/>
+      <w:r>
+        <w:t>pathMatch</w:t>
+      </w:r>
+      <w:proofErr w:type="spellEnd"/>
+      <w:r>
+        <w:t xml:space="preserve">: 'full' } </w:t>
+      </w:r>
+    </w:p>
+    <w:p/>
+    <w:p>
+      <w:r>
+        <w:t>Now, you only get redirected, if the full path is '</w:t>
+      </w:r>
+      <w:proofErr w:type="gramStart"/>
+      <w:r>
+        <w:t>'  (</w:t>
+      </w:r>
+      <w:proofErr w:type="gramEnd"/>
+      <w:r>
+        <w:t>so only if you got NO other content in your path in this example).</w:t>
+      </w:r>
+    </w:p>
+    <w:p/>
+    <w:p/>
+    <w:p/>
+    <w:p/>
+    <w:p/>
+    <w:p/>
+    <w:p/>
+    <w:p/>
+    <w:p>
+      <w:pPr>
+        <w:rPr>
+          <w:b/>
+          <w:u w:val="single"/>
+        </w:rPr>
+      </w:pPr>
+      <w:r>
+        <w:rPr>
+          <w:b/>
+          <w:u w:val="single"/>
+        </w:rPr>
+        <w:lastRenderedPageBreak/>
+        <w:t>Forms</w:t>
+      </w:r>
+    </w:p>
+    <w:p>
+      <w:pPr>
+        <w:rPr>
+          <w:b/>
+          <w:u w:val="single"/>
+        </w:rPr>
+      </w:pPr>
+      <w:r>
+        <w:rPr>
+          <w:b/>
+          <w:u w:val="single"/>
+        </w:rPr>
+        <w:t>Built-in Validators &amp; Using HTML5 Validation</w:t>
+      </w:r>
+    </w:p>
+    <w:p>
+      <w:r>
+        <w:t>Section 15, Lecture 181</w:t>
+      </w:r>
+    </w:p>
+    <w:p>
+      <w:r>
+        <w:t xml:space="preserve">Which Validators do ship with Angular? </w:t>
+      </w:r>
+    </w:p>
+    <w:p>
+      <w:r>
+        <w:t>Check out the Validators class: https://angular.io/api/forms/Validators - these are all built-in validators, though that are the methods which actually get executed (and which you later can add when using the reactive approach).</w:t>
+      </w:r>
+    </w:p>
+    <w:p>
+      <w:r>
+        <w:t>For the template-driven approach, you need the directives. You can find out their names, by searching for "validator" in the official docs: https://angular.io/api?type=directive - everything marked with "D" is a directive and can be added to your template.</w:t>
+      </w:r>
+    </w:p>
+    <w:p>
+      <w:r>
+        <w:t xml:space="preserve">Additionally, you might also want to enable HTML5 validation (by default, Angular disables it). You can </w:t>
+      </w:r>
       <w:bookmarkStart w:id="0" w:name="_GoBack"/>
       <w:bookmarkEnd w:id="0"/>
-    </w:p>
-    <w:p>
-      <w:r>
-        <w:t>Section 11, Lecture 134</w:t>
-      </w:r>
-    </w:p>
-    <w:p>
-      <w:r>
-        <w:t>In our example, we didn't encounter any issues when we tried to redirect the user. But that's not always the case when adding redirections.</w:t>
-      </w:r>
-    </w:p>
-    <w:p/>
-    <w:p>
-      <w:r>
-        <w:t>By default, Angular matches paths by prefix. That means, that the following route will match both /</w:t>
-      </w:r>
-      <w:proofErr w:type="gramStart"/>
-      <w:r>
-        <w:t>recipes  and</w:t>
-      </w:r>
-      <w:proofErr w:type="gramEnd"/>
-      <w:r>
-        <w:t xml:space="preserve"> just / </w:t>
-      </w:r>
-    </w:p>
-    <w:p/>
-    <w:p>
-      <w:proofErr w:type="gramStart"/>
-      <w:r>
-        <w:t>{ path</w:t>
-      </w:r>
-      <w:proofErr w:type="gramEnd"/>
-      <w:r>
-        <w:t xml:space="preserve">: '', </w:t>
-      </w:r>
-      <w:proofErr w:type="spellStart"/>
-      <w:r>
-        <w:t>redirectTo</w:t>
-      </w:r>
-      <w:proofErr w:type="spellEnd"/>
-      <w:r>
-        <w:t xml:space="preserve">: '/somewhere-else' } </w:t>
-      </w:r>
-    </w:p>
-    <w:p/>
-    <w:p>
-      <w:r>
-        <w:t>Actually, Angular will give you an error here, because that's a common gotcha: This route will now ALWAYS redirect you! Why?</w:t>
-      </w:r>
-    </w:p>
-    <w:p/>
-    <w:p>
-      <w:r>
-        <w:t>Since the default matching strategy is "prefix</w:t>
-      </w:r>
-      <w:proofErr w:type="gramStart"/>
-      <w:r>
-        <w:t>" ,</w:t>
-      </w:r>
-      <w:proofErr w:type="gramEnd"/>
-      <w:r>
-        <w:t xml:space="preserve"> Angular checks if the path you entered in the URL does start with the path specified in the route. Of course every path starts with '</w:t>
-      </w:r>
-      <w:proofErr w:type="gramStart"/>
-      <w:r>
-        <w:t>'  (</w:t>
-      </w:r>
-      <w:proofErr w:type="gramEnd"/>
-      <w:r>
-        <w:t>Important: That's no whitespace, it's simply "nothing").</w:t>
-      </w:r>
-    </w:p>
-    <w:p/>
-    <w:p>
-      <w:r>
-        <w:t>To fix this behavior, you need to change the matching strategy to "full</w:t>
-      </w:r>
-      <w:proofErr w:type="gramStart"/>
-      <w:r>
-        <w:t>" :</w:t>
-      </w:r>
-      <w:proofErr w:type="gramEnd"/>
-    </w:p>
-    <w:p/>
-    <w:p>
-      <w:proofErr w:type="gramStart"/>
-      <w:r>
-        <w:t>{ path</w:t>
-      </w:r>
-      <w:proofErr w:type="gramEnd"/>
-      <w:r>
-        <w:t xml:space="preserve">: '', </w:t>
-      </w:r>
-      <w:proofErr w:type="spellStart"/>
-      <w:r>
-        <w:t>redirectTo</w:t>
-      </w:r>
-      <w:proofErr w:type="spellEnd"/>
-      <w:r>
-        <w:t xml:space="preserve">: '/somewhere-else', </w:t>
-      </w:r>
-      <w:proofErr w:type="spellStart"/>
-      <w:r>
-        <w:t>pathMatch</w:t>
-      </w:r>
-      <w:proofErr w:type="spellEnd"/>
-      <w:r>
-        <w:t xml:space="preserve">: 'full' } </w:t>
-      </w:r>
-    </w:p>
-    <w:p/>
-    <w:p>
-      <w:r>
-        <w:t>Now, you only get redirected, if the full path is '</w:t>
-      </w:r>
-      <w:proofErr w:type="gramStart"/>
-      <w:r>
-        <w:t>'  (</w:t>
-      </w:r>
-      <w:proofErr w:type="gramEnd"/>
-      <w:r>
-        <w:t>so only if you got NO other content in your path in this example).</w:t>
-      </w:r>
-    </w:p>
-    <w:p/>
+      <w:r>
+        <w:t xml:space="preserve">do so by adding the </w:t>
+      </w:r>
+      <w:proofErr w:type="spellStart"/>
+      <w:proofErr w:type="gramStart"/>
+      <w:r>
+        <w:t>ngNativeValidate</w:t>
+      </w:r>
+      <w:proofErr w:type="spellEnd"/>
+      <w:r>
+        <w:t xml:space="preserve">  to</w:t>
+      </w:r>
+      <w:proofErr w:type="gramEnd"/>
+      <w:r>
+        <w:t xml:space="preserve"> a control in your template.</w:t>
+      </w:r>
+    </w:p>
     <w:sectPr>
       <w:pgSz w:w="12240" w:h="15840"/>
       <w:pgMar w:top="1440" w:right="1440" w:bottom="1440" w:left="1440" w:header="720" w:footer="720" w:gutter="0"/>
@@ -3038,6 +3117,36 @@
       <w:contextualSpacing/>
     </w:pPr>
   </w:style>
+  <w:style w:type="paragraph" w:styleId="BalloonText">
+    <w:name w:val="Balloon Text"/>
+    <w:basedOn w:val="Normal"/>
+    <w:link w:val="BalloonTextChar"/>
+    <w:uiPriority w:val="99"/>
+    <w:semiHidden/>
+    <w:unhideWhenUsed/>
+    <w:rsid w:val="00323749"/>
+    <w:pPr>
+      <w:spacing w:after="0" w:line="240" w:lineRule="auto"/>
+    </w:pPr>
+    <w:rPr>
+      <w:rFonts w:ascii="Segoe UI" w:hAnsi="Segoe UI" w:cs="Segoe UI"/>
+      <w:sz w:val="18"/>
+      <w:szCs w:val="18"/>
+    </w:rPr>
+  </w:style>
+  <w:style w:type="character" w:customStyle="1" w:styleId="BalloonTextChar">
+    <w:name w:val="Balloon Text Char"/>
+    <w:basedOn w:val="DefaultParagraphFont"/>
+    <w:link w:val="BalloonText"/>
+    <w:uiPriority w:val="99"/>
+    <w:semiHidden/>
+    <w:rsid w:val="00323749"/>
+    <w:rPr>
+      <w:rFonts w:ascii="Segoe UI" w:hAnsi="Segoe UI" w:cs="Segoe UI"/>
+      <w:sz w:val="18"/>
+      <w:szCs w:val="18"/>
+    </w:rPr>
+  </w:style>
 </w:styles>
 </file>
 
@@ -3341,7 +3450,7 @@
 </file>
 
 <file path=customXml/itemProps1.xml><?xml version="1.0" encoding="utf-8"?>
-<ds:datastoreItem xmlns:ds="http://schemas.openxmlformats.org/officeDocument/2006/customXml" ds:itemID="{1A7392EC-C6D4-410E-9B67-D64172968CD3}">
+<ds:datastoreItem xmlns:ds="http://schemas.openxmlformats.org/officeDocument/2006/customXml" ds:itemID="{5C4B11BC-75BB-4479-9FAC-00938B493B75}">
   <ds:schemaRefs>
     <ds:schemaRef ds:uri="http://schemas.openxmlformats.org/officeDocument/2006/bibliography"/>
   </ds:schemaRefs>

</xml_diff>

<commit_message>
Creating a Filter Pipe
</commit_message>
<xml_diff>
--- a/Notes.docx
+++ b/Notes.docx
@@ -614,6 +614,32 @@
         <w:t>ng g c servers</w:t>
       </w:r>
     </w:p>
+    <w:p>
+      <w:pPr>
+        <w:pStyle w:val="ListParagraph"/>
+      </w:pPr>
+      <w:r>
+        <w:t xml:space="preserve">ng </w:t>
+      </w:r>
+      <w:proofErr w:type="gramStart"/>
+      <w:r>
+        <w:t>generate</w:t>
+      </w:r>
+      <w:proofErr w:type="gramEnd"/>
+      <w:r>
+        <w:t xml:space="preserve"> pipe filter</w:t>
+      </w:r>
+    </w:p>
+    <w:p>
+      <w:pPr>
+        <w:pStyle w:val="ListParagraph"/>
+      </w:pPr>
+      <w:r>
+        <w:t>ng g p filter</w:t>
+      </w:r>
+      <w:bookmarkStart w:id="0" w:name="_GoBack"/>
+      <w:bookmarkEnd w:id="0"/>
+    </w:p>
     <w:p/>
     <w:p>
       <w:r>
@@ -834,7 +860,6 @@
           <w:b/>
           <w:u w:val="single"/>
         </w:rPr>
-        <w:lastRenderedPageBreak/>
         <w:t>Directives</w:t>
       </w:r>
     </w:p>
@@ -1113,7 +1138,6 @@
           <w:b/>
           <w:u w:val="single"/>
         </w:rPr>
-        <w:lastRenderedPageBreak/>
         <w:t>Angular Lifecycle hooks</w:t>
       </w:r>
     </w:p>
@@ -2414,12 +2438,7 @@
     </w:p>
     <w:p>
       <w:r>
-        <w:t xml:space="preserve">Additionally, you might also want to enable HTML5 validation (by default, Angular disables it). You can </w:t>
-      </w:r>
-      <w:bookmarkStart w:id="0" w:name="_GoBack"/>
-      <w:bookmarkEnd w:id="0"/>
-      <w:r>
-        <w:t xml:space="preserve">do so by adding the </w:t>
+        <w:t xml:space="preserve">Additionally, you might also want to enable HTML5 validation (by default, Angular disables it). You can do so by adding the </w:t>
       </w:r>
       <w:proofErr w:type="spellStart"/>
       <w:proofErr w:type="gramStart"/>
@@ -3450,7 +3469,7 @@
 </file>
 
 <file path=customXml/itemProps1.xml><?xml version="1.0" encoding="utf-8"?>
-<ds:datastoreItem xmlns:ds="http://schemas.openxmlformats.org/officeDocument/2006/customXml" ds:itemID="{5C4B11BC-75BB-4479-9FAC-00938B493B75}">
+<ds:datastoreItem xmlns:ds="http://schemas.openxmlformats.org/officeDocument/2006/customXml" ds:itemID="{D0C75A64-C485-4911-AAB8-642E0F922CCD}">
   <ds:schemaRefs>
     <ds:schemaRef ds:uri="http://schemas.openxmlformats.org/officeDocument/2006/bibliography"/>
   </ds:schemaRefs>

</xml_diff>

<commit_message>
Http Demo Project - Start Up
</commit_message>
<xml_diff>
--- a/Notes.docx
+++ b/Notes.docx
@@ -637,8 +637,6 @@
       <w:r>
         <w:t>ng g p filter</w:t>
       </w:r>
-      <w:bookmarkStart w:id="0" w:name="_GoBack"/>
-      <w:bookmarkEnd w:id="0"/>
     </w:p>
     <w:p/>
     <w:p>
@@ -2454,6 +2452,201 @@
         <w:t xml:space="preserve"> a control in your template.</w:t>
       </w:r>
     </w:p>
+    <w:p/>
+    <w:p>
+      <w:pPr>
+        <w:rPr>
+          <w:b/>
+          <w:u w:val="single"/>
+        </w:rPr>
+      </w:pPr>
+      <w:r>
+        <w:rPr>
+          <w:b/>
+          <w:u w:val="single"/>
+        </w:rPr>
+        <w:t>Angular 6 and Http</w:t>
+      </w:r>
+    </w:p>
+    <w:p>
+      <w:r>
+        <w:t>Section 18, Lecture 237</w:t>
+      </w:r>
+    </w:p>
+    <w:p>
+      <w:r>
+        <w:t>Angular 6 is currently the latest version of Angular and it deprecates the Http-access method taught in this module.</w:t>
+      </w:r>
+    </w:p>
+    <w:p>
+      <w:r>
+        <w:t>What does this mean?</w:t>
+      </w:r>
+    </w:p>
+    <w:p>
+      <w:r>
+        <w:t xml:space="preserve">It means that the method still works, still is secure - you can use it! But there is a better Http module to use now: </w:t>
+      </w:r>
+      <w:proofErr w:type="spellStart"/>
+      <w:r>
+        <w:t>HttpClient</w:t>
+      </w:r>
+      <w:proofErr w:type="spellEnd"/>
+      <w:r>
+        <w:t>.</w:t>
+      </w:r>
+    </w:p>
+    <w:p>
+      <w:r>
+        <w:t>I added a module (section 23) on that new client months ago, even before Angular 5 was released. You'll meet it later in the course and we'll easily update all our Http calls with the new client there.</w:t>
+      </w:r>
+    </w:p>
+    <w:p>
+      <w:proofErr w:type="gramStart"/>
+      <w:r>
+        <w:t>So</w:t>
+      </w:r>
+      <w:proofErr w:type="gramEnd"/>
+      <w:r>
+        <w:t xml:space="preserve"> for now, follow along with this module here - the core concepts taught here will still apply (i.e. how it works </w:t>
+      </w:r>
+      <w:proofErr w:type="spellStart"/>
+      <w:r>
+        <w:t>etc</w:t>
+      </w:r>
+      <w:proofErr w:type="spellEnd"/>
+      <w:r>
+        <w:t>).</w:t>
+      </w:r>
+    </w:p>
+    <w:p>
+      <w:r>
+        <w:t xml:space="preserve">And later in the course, we'll revisit this solution and update it to </w:t>
+      </w:r>
+      <w:proofErr w:type="spellStart"/>
+      <w:r>
+        <w:t>HttpClient</w:t>
+      </w:r>
+      <w:proofErr w:type="spellEnd"/>
+      <w:r>
+        <w:t>.</w:t>
+      </w:r>
+    </w:p>
+    <w:p>
+      <w:r>
+        <w:t>Important</w:t>
+      </w:r>
+    </w:p>
+    <w:p>
+      <w:r>
+        <w:t xml:space="preserve">To use Http as shown in this module, you need to install </w:t>
+      </w:r>
+      <w:proofErr w:type="spellStart"/>
+      <w:r>
+        <w:t>Angular's</w:t>
+      </w:r>
+      <w:proofErr w:type="spellEnd"/>
+      <w:r>
+        <w:t xml:space="preserve"> </w:t>
+      </w:r>
+      <w:proofErr w:type="spellStart"/>
+      <w:r>
+        <w:t>HttpModule</w:t>
+      </w:r>
+      <w:proofErr w:type="spellEnd"/>
+    </w:p>
+    <w:p>
+      <w:proofErr w:type="spellStart"/>
+      <w:r>
+        <w:t>npm</w:t>
+      </w:r>
+      <w:proofErr w:type="spellEnd"/>
+      <w:r>
+        <w:t xml:space="preserve"> install --save @angular/http</w:t>
+      </w:r>
+    </w:p>
+    <w:p>
+      <w:r>
+        <w:t xml:space="preserve">and then, in </w:t>
+      </w:r>
+      <w:proofErr w:type="spellStart"/>
+      <w:r>
+        <w:t>AppModule</w:t>
+      </w:r>
+      <w:proofErr w:type="spellEnd"/>
+      <w:r>
+        <w:t xml:space="preserve">, add the </w:t>
+      </w:r>
+      <w:proofErr w:type="spellStart"/>
+      <w:r>
+        <w:t>HttpModule</w:t>
+      </w:r>
+      <w:proofErr w:type="spellEnd"/>
+      <w:r>
+        <w:t xml:space="preserve"> to the </w:t>
+      </w:r>
+      <w:proofErr w:type="gramStart"/>
+      <w:r>
+        <w:t>imports[</w:t>
+      </w:r>
+      <w:proofErr w:type="gramEnd"/>
+      <w:r>
+        <w:t>]:</w:t>
+      </w:r>
+    </w:p>
+    <w:p>
+      <w:r>
+        <w:t xml:space="preserve">import </w:t>
+      </w:r>
+      <w:proofErr w:type="gramStart"/>
+      <w:r>
+        <w:t xml:space="preserve">{ </w:t>
+      </w:r>
+      <w:proofErr w:type="spellStart"/>
+      <w:r>
+        <w:t>HttpModule</w:t>
+      </w:r>
+      <w:proofErr w:type="spellEnd"/>
+      <w:proofErr w:type="gramEnd"/>
+      <w:r>
+        <w:t xml:space="preserve"> } from '@angular/http';</w:t>
+      </w:r>
+    </w:p>
+    <w:p>
+      <w:r>
+        <w:t>...</w:t>
+      </w:r>
+    </w:p>
+    <w:p>
+      <w:r>
+        <w:t xml:space="preserve">imports: [..., </w:t>
+      </w:r>
+      <w:proofErr w:type="spellStart"/>
+      <w:r>
+        <w:t>HttpModule</w:t>
+      </w:r>
+      <w:proofErr w:type="spellEnd"/>
+      <w:r>
+        <w:t>]</w:t>
+      </w:r>
+    </w:p>
+    <w:p/>
+    <w:p/>
+    <w:p/>
+    <w:p>
+      <w:bookmarkStart w:id="0" w:name="_GoBack"/>
+      <w:bookmarkEnd w:id="0"/>
+    </w:p>
+    <w:p/>
+    <w:p/>
+    <w:p/>
+    <w:p/>
+    <w:p/>
+    <w:p/>
+    <w:p/>
+    <w:p/>
+    <w:p/>
+    <w:p/>
     <w:sectPr>
       <w:pgSz w:w="12240" w:h="15840"/>
       <w:pgMar w:top="1440" w:right="1440" w:bottom="1440" w:left="1440" w:header="720" w:footer="720" w:gutter="0"/>
@@ -3469,7 +3662,7 @@
 </file>
 
 <file path=customXml/itemProps1.xml><?xml version="1.0" encoding="utf-8"?>
-<ds:datastoreItem xmlns:ds="http://schemas.openxmlformats.org/officeDocument/2006/customXml" ds:itemID="{D0C75A64-C485-4911-AAB8-642E0F922CCD}">
+<ds:datastoreItem xmlns:ds="http://schemas.openxmlformats.org/officeDocument/2006/customXml" ds:itemID="{D2E45882-5757-4414-AD22-7D214675C5AC}">
   <ds:schemaRefs>
     <ds:schemaRef ds:uri="http://schemas.openxmlformats.org/officeDocument/2006/bibliography"/>
   </ds:schemaRefs>

</xml_diff>

<commit_message>
Catching Errors without rxjs-compat
</commit_message>
<xml_diff>
--- a/Notes.docx
+++ b/Notes.docx
@@ -2630,6 +2630,282 @@
         <w:t>]</w:t>
       </w:r>
     </w:p>
+    <w:p>
+      <w:pPr>
+        <w:rPr>
+          <w:b/>
+          <w:u w:val="single"/>
+        </w:rPr>
+      </w:pPr>
+      <w:r>
+        <w:rPr>
+          <w:b/>
+          <w:u w:val="single"/>
+        </w:rPr>
+        <w:lastRenderedPageBreak/>
+        <w:t xml:space="preserve">Catching Errors without </w:t>
+      </w:r>
+      <w:proofErr w:type="spellStart"/>
+      <w:r>
+        <w:rPr>
+          <w:b/>
+          <w:u w:val="single"/>
+        </w:rPr>
+        <w:t>rxjs-compat</w:t>
+      </w:r>
+      <w:proofErr w:type="spellEnd"/>
+    </w:p>
+    <w:p>
+      <w:r>
+        <w:t>Section 18, Lecture 248</w:t>
+      </w:r>
+    </w:p>
+    <w:p>
+      <w:r>
+        <w:t xml:space="preserve">Are you using Angular 6 (and therefore </w:t>
+      </w:r>
+      <w:proofErr w:type="spellStart"/>
+      <w:r>
+        <w:t>RxJS</w:t>
+      </w:r>
+      <w:proofErr w:type="spellEnd"/>
+      <w:r>
+        <w:t xml:space="preserve"> 6+) and you're NOT using </w:t>
+      </w:r>
+      <w:proofErr w:type="spellStart"/>
+      <w:r>
+        <w:t>rxjs-</w:t>
+      </w:r>
+      <w:proofErr w:type="gramStart"/>
+      <w:r>
+        <w:t>compat</w:t>
+      </w:r>
+      <w:proofErr w:type="spellEnd"/>
+      <w:r>
+        <w:t xml:space="preserve">  (</w:t>
+      </w:r>
+      <w:proofErr w:type="spellStart"/>
+      <w:proofErr w:type="gramEnd"/>
+      <w:r>
+        <w:t>npm</w:t>
+      </w:r>
+      <w:proofErr w:type="spellEnd"/>
+      <w:r>
+        <w:t xml:space="preserve"> install --save </w:t>
+      </w:r>
+      <w:proofErr w:type="spellStart"/>
+      <w:r>
+        <w:t>rxjs-compat</w:t>
+      </w:r>
+      <w:proofErr w:type="spellEnd"/>
+      <w:r>
+        <w:t xml:space="preserve">  - you may ignore this lecture then, use the code as shown in the videos!)?</w:t>
+      </w:r>
+    </w:p>
+    <w:p>
+      <w:r>
+        <w:t xml:space="preserve">You then have to use the </w:t>
+      </w:r>
+      <w:proofErr w:type="gramStart"/>
+      <w:r>
+        <w:t>catch(</w:t>
+      </w:r>
+      <w:proofErr w:type="gramEnd"/>
+      <w:r>
+        <w:t>)  operator you'll see in the next lecture a bit differently.</w:t>
+      </w:r>
+    </w:p>
+    <w:p>
+      <w:r>
+        <w:t>Instead of</w:t>
+      </w:r>
+    </w:p>
+    <w:p>
+      <w:proofErr w:type="gramStart"/>
+      <w:r>
+        <w:t>....catch</w:t>
+      </w:r>
+      <w:proofErr w:type="gramEnd"/>
+      <w:r>
+        <w:t>(error =&gt; {</w:t>
+      </w:r>
+    </w:p>
+    <w:p>
+      <w:r>
+        <w:t xml:space="preserve">    return </w:t>
+      </w:r>
+      <w:proofErr w:type="spellStart"/>
+      <w:r>
+        <w:t>Observable.throw</w:t>
+      </w:r>
+      <w:proofErr w:type="spellEnd"/>
+      <w:r>
+        <w:t>(...)</w:t>
+      </w:r>
+    </w:p>
+    <w:p>
+      <w:r>
+        <w:t xml:space="preserve">}) </w:t>
+      </w:r>
+    </w:p>
+    <w:p>
+      <w:r>
+        <w:t>use</w:t>
+      </w:r>
+    </w:p>
+    <w:p>
+      <w:proofErr w:type="gramStart"/>
+      <w:r>
+        <w:t>....pipe</w:t>
+      </w:r>
+      <w:proofErr w:type="gramEnd"/>
+      <w:r>
+        <w:t>(</w:t>
+      </w:r>
+      <w:proofErr w:type="spellStart"/>
+      <w:r>
+        <w:t>catchError</w:t>
+      </w:r>
+      <w:proofErr w:type="spellEnd"/>
+      <w:r>
+        <w:t>(error =&gt; {</w:t>
+      </w:r>
+    </w:p>
+    <w:p>
+      <w:r>
+        <w:t xml:space="preserve">    return </w:t>
+      </w:r>
+      <w:proofErr w:type="spellStart"/>
+      <w:r>
+        <w:t>throwError</w:t>
+      </w:r>
+      <w:proofErr w:type="spellEnd"/>
+      <w:r>
+        <w:t>(...)</w:t>
+      </w:r>
+    </w:p>
+    <w:p>
+      <w:r>
+        <w:t>}))</w:t>
+      </w:r>
+    </w:p>
+    <w:p>
+      <w:r>
+        <w:t>And make sure to import it:</w:t>
+      </w:r>
+    </w:p>
+    <w:p>
+      <w:r>
+        <w:t xml:space="preserve">Instead of </w:t>
+      </w:r>
+    </w:p>
+    <w:p>
+      <w:r>
+        <w:t>import '</w:t>
+      </w:r>
+      <w:proofErr w:type="spellStart"/>
+      <w:r>
+        <w:t>rxjs</w:t>
+      </w:r>
+      <w:proofErr w:type="spellEnd"/>
+      <w:r>
+        <w:t xml:space="preserve">/Rx'; </w:t>
+      </w:r>
+    </w:p>
+    <w:p>
+      <w:r>
+        <w:t xml:space="preserve">and </w:t>
+      </w:r>
+    </w:p>
+    <w:p>
+      <w:r>
+        <w:t xml:space="preserve">import </w:t>
+      </w:r>
+      <w:proofErr w:type="gramStart"/>
+      <w:r>
+        <w:t>{ Observable</w:t>
+      </w:r>
+      <w:proofErr w:type="gramEnd"/>
+      <w:r>
+        <w:t xml:space="preserve"> } from '</w:t>
+      </w:r>
+      <w:proofErr w:type="spellStart"/>
+      <w:r>
+        <w:t>rxjs</w:t>
+      </w:r>
+      <w:proofErr w:type="spellEnd"/>
+      <w:r>
+        <w:t xml:space="preserve">/Observable'; </w:t>
+      </w:r>
+    </w:p>
+    <w:p>
+      <w:r>
+        <w:t>use</w:t>
+      </w:r>
+    </w:p>
+    <w:p>
+      <w:r>
+        <w:t xml:space="preserve">import </w:t>
+      </w:r>
+      <w:proofErr w:type="gramStart"/>
+      <w:r>
+        <w:t xml:space="preserve">{ </w:t>
+      </w:r>
+      <w:proofErr w:type="spellStart"/>
+      <w:r>
+        <w:t>catchError</w:t>
+      </w:r>
+      <w:proofErr w:type="spellEnd"/>
+      <w:proofErr w:type="gramEnd"/>
+      <w:r>
+        <w:t xml:space="preserve"> } from '</w:t>
+      </w:r>
+      <w:proofErr w:type="spellStart"/>
+      <w:r>
+        <w:t>rxjs</w:t>
+      </w:r>
+      <w:proofErr w:type="spellEnd"/>
+      <w:r>
+        <w:t xml:space="preserve">/operators'; </w:t>
+      </w:r>
+    </w:p>
+    <w:p>
+      <w:r>
+        <w:t>and</w:t>
+      </w:r>
+    </w:p>
+    <w:p>
+      <w:r>
+        <w:t xml:space="preserve">import </w:t>
+      </w:r>
+      <w:proofErr w:type="gramStart"/>
+      <w:r>
+        <w:t xml:space="preserve">{ </w:t>
+      </w:r>
+      <w:proofErr w:type="spellStart"/>
+      <w:r>
+        <w:t>throwError</w:t>
+      </w:r>
+      <w:proofErr w:type="spellEnd"/>
+      <w:proofErr w:type="gramEnd"/>
+      <w:r>
+        <w:t xml:space="preserve"> } from '</w:t>
+      </w:r>
+      <w:proofErr w:type="spellStart"/>
+      <w:r>
+        <w:t>rxjs</w:t>
+      </w:r>
+      <w:proofErr w:type="spellEnd"/>
+      <w:r>
+        <w:t xml:space="preserve">'; </w:t>
+      </w:r>
+    </w:p>
+    <w:p/>
+    <w:p/>
+    <w:p/>
+    <w:p/>
+    <w:p/>
+    <w:p/>
     <w:p/>
     <w:p/>
     <w:p/>
@@ -2637,12 +2913,6 @@
       <w:bookmarkStart w:id="0" w:name="_GoBack"/>
       <w:bookmarkEnd w:id="0"/>
     </w:p>
-    <w:p/>
-    <w:p/>
-    <w:p/>
-    <w:p/>
-    <w:p/>
-    <w:p/>
     <w:p/>
     <w:p/>
     <w:p/>
@@ -3662,7 +3932,7 @@
 </file>
 
 <file path=customXml/itemProps1.xml><?xml version="1.0" encoding="utf-8"?>
-<ds:datastoreItem xmlns:ds="http://schemas.openxmlformats.org/officeDocument/2006/customXml" ds:itemID="{D2E45882-5757-4414-AD22-7D214675C5AC}">
+<ds:datastoreItem xmlns:ds="http://schemas.openxmlformats.org/officeDocument/2006/customXml" ds:itemID="{88907613-B17E-4AC6-9F5E-E8A83FC369D9}">
   <ds:schemaRefs>
     <ds:schemaRef ds:uri="http://schemas.openxmlformats.org/officeDocument/2006/bibliography"/>
   </ds:schemaRefs>

</xml_diff>

<commit_message>
Registering routes in a Feature module
</commit_message>
<xml_diff>
--- a/Notes.docx
+++ b/Notes.docx
@@ -2907,16 +2907,145 @@
     <w:p/>
     <w:p/>
     <w:p/>
-    <w:p/>
-    <w:p/>
-    <w:p>
+    <w:p>
+      <w:pPr>
+        <w:rPr>
+          <w:b/>
+          <w:u w:val="single"/>
+        </w:rPr>
+      </w:pPr>
+      <w:r>
+        <w:rPr>
+          <w:b/>
+          <w:u w:val="single"/>
+        </w:rPr>
+        <w:lastRenderedPageBreak/>
+        <w:t>Module Import Order</w:t>
+      </w:r>
+    </w:p>
+    <w:p>
+      <w:r>
+        <w:t>Section 21, Lecture 276</w:t>
+      </w:r>
+    </w:p>
+    <w:p>
+      <w:r>
+        <w:t xml:space="preserve">In the next module, we'll add routes to a feature module. For this to work, you need to ensure that you get the import order (i.e. the order in which you add all modules to the </w:t>
+      </w:r>
+      <w:proofErr w:type="gramStart"/>
+      <w:r>
+        <w:t>imports[</w:t>
+      </w:r>
+      <w:proofErr w:type="gramEnd"/>
+      <w:r>
+        <w:t xml:space="preserve">]  array in the </w:t>
+      </w:r>
+      <w:proofErr w:type="spellStart"/>
+      <w:r>
+        <w:t>AppModule</w:t>
+      </w:r>
+      <w:proofErr w:type="spellEnd"/>
+      <w:r>
+        <w:t xml:space="preserve"> ) right.</w:t>
+      </w:r>
+    </w:p>
+    <w:p>
+      <w:r>
+        <w:t xml:space="preserve">To be precise - unlike as shown in the video - you need to position your </w:t>
+      </w:r>
+      <w:proofErr w:type="spellStart"/>
+      <w:proofErr w:type="gramStart"/>
+      <w:r>
+        <w:t>RecipesModule</w:t>
+      </w:r>
+      <w:proofErr w:type="spellEnd"/>
+      <w:r>
+        <w:t xml:space="preserve">  prior</w:t>
+      </w:r>
+      <w:proofErr w:type="gramEnd"/>
+      <w:r>
+        <w:t xml:space="preserve"> to the </w:t>
+      </w:r>
+      <w:proofErr w:type="spellStart"/>
+      <w:r>
+        <w:t>AppRoutingModule</w:t>
+      </w:r>
+      <w:proofErr w:type="spellEnd"/>
+      <w:r>
+        <w:t xml:space="preserve"> .</w:t>
+      </w:r>
+    </w:p>
+    <w:p>
+      <w:r>
+        <w:t xml:space="preserve">So </w:t>
+      </w:r>
+      <w:proofErr w:type="gramStart"/>
+      <w:r>
+        <w:t>imports[</w:t>
+      </w:r>
+      <w:proofErr w:type="gramEnd"/>
+      <w:r>
+        <w:t xml:space="preserve">]  should look like this (in </w:t>
+      </w:r>
+      <w:proofErr w:type="spellStart"/>
+      <w:r>
+        <w:t>AppModule</w:t>
+      </w:r>
+      <w:proofErr w:type="spellEnd"/>
+      <w:r>
+        <w:t xml:space="preserve"> ):</w:t>
+      </w:r>
+    </w:p>
+    <w:p>
+      <w:r>
+        <w:t>imports: [</w:t>
+      </w:r>
+    </w:p>
+    <w:p>
+      <w:r>
+        <w:t xml:space="preserve">    ..., // Other modules</w:t>
+      </w:r>
+    </w:p>
+    <w:p>
+      <w:r>
+        <w:t xml:space="preserve">    </w:t>
+      </w:r>
+      <w:proofErr w:type="spellStart"/>
+      <w:r>
+        <w:t>RecipesModule</w:t>
+      </w:r>
+      <w:proofErr w:type="spellEnd"/>
+      <w:r>
+        <w:t>,</w:t>
+      </w:r>
+    </w:p>
+    <w:p>
+      <w:r>
+        <w:t xml:space="preserve">    </w:t>
+      </w:r>
+      <w:proofErr w:type="spellStart"/>
+      <w:r>
+        <w:t>AppRoutingModule</w:t>
+      </w:r>
+      <w:proofErr w:type="spellEnd"/>
+    </w:p>
+    <w:p>
+      <w:r>
+        <w:t>]</w:t>
+      </w:r>
+    </w:p>
+    <w:p>
+      <w:r>
+        <w:t>This is required to ensure that the Catch-all/ wildcard routes work correctly.</w:t>
+      </w:r>
+    </w:p>
+    <w:p>
+      <w:r>
+        <w:t>Why does it work in the video (even though I DON'T use that setup there)? Because I recorded this without the wildcard route - a mistake from my side.</w:t>
+      </w:r>
       <w:bookmarkStart w:id="0" w:name="_GoBack"/>
       <w:bookmarkEnd w:id="0"/>
     </w:p>
-    <w:p/>
-    <w:p/>
-    <w:p/>
-    <w:p/>
     <w:sectPr>
       <w:pgSz w:w="12240" w:h="15840"/>
       <w:pgMar w:top="1440" w:right="1440" w:bottom="1440" w:left="1440" w:header="720" w:footer="720" w:gutter="0"/>
@@ -3932,7 +4061,7 @@
 </file>
 
 <file path=customXml/itemProps1.xml><?xml version="1.0" encoding="utf-8"?>
-<ds:datastoreItem xmlns:ds="http://schemas.openxmlformats.org/officeDocument/2006/customXml" ds:itemID="{88907613-B17E-4AC6-9F5E-E8A83FC369D9}">
+<ds:datastoreItem xmlns:ds="http://schemas.openxmlformats.org/officeDocument/2006/customXml" ds:itemID="{71559459-32E4-4CE3-B72D-93176B3D20FC}">
   <ds:schemaRefs>
     <ds:schemaRef ds:uri="http://schemas.openxmlformats.org/officeDocument/2006/bibliography"/>
   </ds:schemaRefs>

</xml_diff>

<commit_message>
Protecting Lazy Loaded Routes with canLoad
</commit_message>
<xml_diff>
--- a/Notes.docx
+++ b/Notes.docx
@@ -3042,6 +3042,167 @@
     <w:p>
       <w:r>
         <w:t>Why does it work in the video (even though I DON'T use that setup there)? Because I recorded this without the wildcard route - a mistake from my side.</w:t>
+      </w:r>
+    </w:p>
+    <w:p/>
+    <w:p/>
+    <w:p/>
+    <w:p/>
+    <w:p/>
+    <w:p/>
+    <w:p/>
+    <w:p/>
+    <w:p/>
+    <w:p/>
+    <w:p/>
+    <w:p/>
+    <w:p/>
+    <w:p/>
+    <w:p>
+      <w:pPr>
+        <w:rPr>
+          <w:b/>
+          <w:u w:val="single"/>
+        </w:rPr>
+      </w:pPr>
+      <w:r>
+        <w:rPr>
+          <w:b/>
+          <w:u w:val="single"/>
+        </w:rPr>
+        <w:lastRenderedPageBreak/>
+        <w:t xml:space="preserve">Protecting Lazy Loaded Routes with </w:t>
+      </w:r>
+      <w:proofErr w:type="spellStart"/>
+      <w:r>
+        <w:rPr>
+          <w:b/>
+          <w:u w:val="single"/>
+        </w:rPr>
+        <w:t>canLoad</w:t>
+      </w:r>
+      <w:proofErr w:type="spellEnd"/>
+    </w:p>
+    <w:p>
+      <w:r>
+        <w:t>Section 21, Lecture 286</w:t>
+      </w:r>
+    </w:p>
+    <w:p>
+      <w:r>
+        <w:t>What if you want to use route protection (</w:t>
+      </w:r>
+      <w:proofErr w:type="spellStart"/>
+      <w:proofErr w:type="gramStart"/>
+      <w:r>
+        <w:t>canActivate</w:t>
+      </w:r>
+      <w:proofErr w:type="spellEnd"/>
+      <w:r>
+        <w:t xml:space="preserve">  to</w:t>
+      </w:r>
+      <w:proofErr w:type="gramEnd"/>
+      <w:r>
+        <w:t xml:space="preserve"> be precise) on lazily loaded routes?</w:t>
+      </w:r>
+    </w:p>
+    <w:p>
+      <w:r>
+        <w:t xml:space="preserve">You can add </w:t>
+      </w:r>
+      <w:proofErr w:type="spellStart"/>
+      <w:r>
+        <w:t>canActivate</w:t>
+      </w:r>
+      <w:proofErr w:type="spellEnd"/>
+      <w:r>
+        <w:t xml:space="preserve"> to the lazy loaded routes but that of course means, that you might load code which in the end can't get accessed anyways. It would be better to check that BEFORE loading the code.</w:t>
+      </w:r>
+    </w:p>
+    <w:p>
+      <w:r>
+        <w:t xml:space="preserve">You can enforce this behavior by adding the </w:t>
+      </w:r>
+      <w:proofErr w:type="spellStart"/>
+      <w:proofErr w:type="gramStart"/>
+      <w:r>
+        <w:t>canLoad</w:t>
+      </w:r>
+      <w:proofErr w:type="spellEnd"/>
+      <w:r>
+        <w:t xml:space="preserve">  guard</w:t>
+      </w:r>
+      <w:proofErr w:type="gramEnd"/>
+      <w:r>
+        <w:t xml:space="preserve"> to the route which points to the lazily loaded module:</w:t>
+      </w:r>
+    </w:p>
+    <w:p>
+      <w:proofErr w:type="gramStart"/>
+      <w:r>
+        <w:t>{ path</w:t>
+      </w:r>
+      <w:proofErr w:type="gramEnd"/>
+      <w:r>
+        <w:t xml:space="preserve">: 'recipes', </w:t>
+      </w:r>
+      <w:proofErr w:type="spellStart"/>
+      <w:r>
+        <w:t>loadChildren</w:t>
+      </w:r>
+      <w:proofErr w:type="spellEnd"/>
+      <w:r>
+        <w:t>: './recipes/</w:t>
+      </w:r>
+      <w:proofErr w:type="spellStart"/>
+      <w:r>
+        <w:t>recipes.module#RecipesModule</w:t>
+      </w:r>
+      <w:proofErr w:type="spellEnd"/>
+      <w:r>
+        <w:t xml:space="preserve">', </w:t>
+      </w:r>
+      <w:proofErr w:type="spellStart"/>
+      <w:r>
+        <w:t>canLoad</w:t>
+      </w:r>
+      <w:proofErr w:type="spellEnd"/>
+      <w:r>
+        <w:t>: [</w:t>
+      </w:r>
+      <w:proofErr w:type="spellStart"/>
+      <w:r>
+        <w:t>AuthGuard</w:t>
+      </w:r>
+      <w:proofErr w:type="spellEnd"/>
+      <w:r>
+        <w:t xml:space="preserve">] } </w:t>
+      </w:r>
+    </w:p>
+    <w:p>
+      <w:r>
+        <w:t xml:space="preserve">In this example, the </w:t>
+      </w:r>
+      <w:proofErr w:type="spellStart"/>
+      <w:proofErr w:type="gramStart"/>
+      <w:r>
+        <w:t>AuthGuard</w:t>
+      </w:r>
+      <w:proofErr w:type="spellEnd"/>
+      <w:r>
+        <w:t xml:space="preserve">  should</w:t>
+      </w:r>
+      <w:proofErr w:type="gramEnd"/>
+      <w:r>
+        <w:t xml:space="preserve"> implement the </w:t>
+      </w:r>
+      <w:proofErr w:type="spellStart"/>
+      <w:r>
+        <w:t>CanLoad</w:t>
+      </w:r>
+      <w:proofErr w:type="spellEnd"/>
+      <w:r>
+        <w:t xml:space="preserve"> interface.</w:t>
       </w:r>
       <w:bookmarkStart w:id="0" w:name="_GoBack"/>
       <w:bookmarkEnd w:id="0"/>
@@ -4061,7 +4222,7 @@
 </file>
 
 <file path=customXml/itemProps1.xml><?xml version="1.0" encoding="utf-8"?>
-<ds:datastoreItem xmlns:ds="http://schemas.openxmlformats.org/officeDocument/2006/customXml" ds:itemID="{71559459-32E4-4CE3-B72D-93176B3D20FC}">
+<ds:datastoreItem xmlns:ds="http://schemas.openxmlformats.org/officeDocument/2006/customXml" ds:itemID="{F854D123-A67E-4387-8621-485B4F6D2A56}">
   <ds:schemaRefs>
     <ds:schemaRef ds:uri="http://schemas.openxmlformats.org/officeDocument/2006/bibliography"/>
   </ds:schemaRefs>

</xml_diff>

<commit_message>
Don’t add Providers on the shared module
</commit_message>
<xml_diff>
--- a/Notes.docx
+++ b/Notes.docx
@@ -3204,8 +3204,74 @@
       <w:r>
         <w:t xml:space="preserve"> interface.</w:t>
       </w:r>
+    </w:p>
+    <w:p>
+      <w:pPr>
+        <w:rPr>
+          <w:noProof/>
+        </w:rPr>
+      </w:pPr>
+    </w:p>
+    <w:p>
+      <w:pPr>
+        <w:rPr>
+          <w:b/>
+          <w:noProof/>
+          <w:u w:val="single"/>
+        </w:rPr>
+      </w:pPr>
       <w:bookmarkStart w:id="0" w:name="_GoBack"/>
-      <w:bookmarkEnd w:id="0"/>
+      <w:r>
+        <w:rPr>
+          <w:b/>
+          <w:noProof/>
+          <w:u w:val="single"/>
+        </w:rPr>
+        <w:t>Don’t add Providers on the shared module</w:t>
+      </w:r>
+    </w:p>
+    <w:bookmarkEnd w:id="0"/>
+    <w:p>
+      <w:r>
+        <w:rPr>
+          <w:noProof/>
+        </w:rPr>
+        <w:drawing>
+          <wp:inline distT="0" distB="0" distL="0" distR="0" wp14:anchorId="3AF55E7D" wp14:editId="64346820">
+            <wp:extent cx="5943600" cy="3343275"/>
+            <wp:effectExtent l="0" t="0" r="0" b="9525"/>
+            <wp:docPr id="6" name="Picture 6"/>
+            <wp:cNvGraphicFramePr>
+              <a:graphicFrameLocks xmlns:a="http://schemas.openxmlformats.org/drawingml/2006/main" noChangeAspect="1"/>
+            </wp:cNvGraphicFramePr>
+            <a:graphic xmlns:a="http://schemas.openxmlformats.org/drawingml/2006/main">
+              <a:graphicData uri="http://schemas.openxmlformats.org/drawingml/2006/picture">
+                <pic:pic xmlns:pic="http://schemas.openxmlformats.org/drawingml/2006/picture">
+                  <pic:nvPicPr>
+                    <pic:cNvPr id="1" name=""/>
+                    <pic:cNvPicPr/>
+                  </pic:nvPicPr>
+                  <pic:blipFill>
+                    <a:blip r:embed="rId14"/>
+                    <a:stretch>
+                      <a:fillRect/>
+                    </a:stretch>
+                  </pic:blipFill>
+                  <pic:spPr>
+                    <a:xfrm>
+                      <a:off x="0" y="0"/>
+                      <a:ext cx="5943600" cy="3343275"/>
+                    </a:xfrm>
+                    <a:prstGeom prst="rect">
+                      <a:avLst/>
+                    </a:prstGeom>
+                  </pic:spPr>
+                </pic:pic>
+              </a:graphicData>
+            </a:graphic>
+          </wp:inline>
+        </w:drawing>
+      </w:r>
     </w:p>
     <w:sectPr>
       <w:pgSz w:w="12240" w:h="15840"/>
@@ -4222,7 +4288,7 @@
 </file>
 
 <file path=customXml/itemProps1.xml><?xml version="1.0" encoding="utf-8"?>
-<ds:datastoreItem xmlns:ds="http://schemas.openxmlformats.org/officeDocument/2006/customXml" ds:itemID="{F854D123-A67E-4387-8621-485B4F6D2A56}">
+<ds:datastoreItem xmlns:ds="http://schemas.openxmlformats.org/officeDocument/2006/customXml" ds:itemID="{BD7BFFD9-661C-42F7-A0EA-685DF504653C}">
   <ds:schemaRefs>
     <ds:schemaRef ds:uri="http://schemas.openxmlformats.org/officeDocument/2006/bibliography"/>
   </ds:schemaRefs>

</xml_diff>

<commit_message>
PreLoading Lazy loaded Routes
</commit_message>
<xml_diff>
--- a/Notes.docx
+++ b/Notes.docx
@@ -637,6 +637,19 @@
       <w:r>
         <w:t>ng g p filter</w:t>
       </w:r>
+    </w:p>
+    <w:p>
+      <w:pPr>
+        <w:pStyle w:val="ListParagraph"/>
+      </w:pPr>
+      <w:r>
+        <w:t xml:space="preserve">ng </w:t>
+      </w:r>
+      <w:r>
+        <w:t>build –prod --aot</w:t>
+      </w:r>
+      <w:bookmarkStart w:id="0" w:name="_GoBack"/>
+      <w:bookmarkEnd w:id="0"/>
     </w:p>
     <w:p/>
     <w:p>
@@ -1202,6 +1215,7 @@
         <w:rPr>
           <w:noProof/>
         </w:rPr>
+        <w:lastRenderedPageBreak/>
         <w:drawing>
           <wp:inline distT="0" distB="0" distL="0" distR="0" wp14:anchorId="3CF6D250" wp14:editId="109E7069">
             <wp:extent cx="5943600" cy="3343275"/>
@@ -1241,534 +1255,534 @@
     </w:p>
     <w:p>
       <w:r>
+        <w:t>If a new component is created in angular.</w:t>
+      </w:r>
+      <w:r>
+        <w:t xml:space="preserve"> </w:t>
+      </w:r>
+      <w:r>
+        <w:t xml:space="preserve">And </w:t>
+      </w:r>
+      <w:proofErr w:type="gramStart"/>
+      <w:r>
+        <w:t>of course</w:t>
+      </w:r>
+      <w:proofErr w:type="gramEnd"/>
+      <w:r>
+        <w:t xml:space="preserve"> angular is responsible for creating these components when it finds one of our selectors.</w:t>
+      </w:r>
+      <w:r>
+        <w:t xml:space="preserve"> </w:t>
+      </w:r>
+      <w:r>
+        <w:t xml:space="preserve">for </w:t>
+      </w:r>
+      <w:proofErr w:type="gramStart"/>
+      <w:r>
+        <w:t>example</w:t>
+      </w:r>
+      <w:proofErr w:type="gramEnd"/>
+      <w:r>
+        <w:t xml:space="preserve"> it will instantiate a new </w:t>
+      </w:r>
+      <w:r>
+        <w:t>version of that</w:t>
+      </w:r>
+      <w:r>
+        <w:t xml:space="preserve"> component and add it into the dom.</w:t>
+      </w:r>
+      <w:r>
+        <w:t xml:space="preserve"> </w:t>
+      </w:r>
+      <w:r>
+        <w:t xml:space="preserve">So once a new component is instantiated angular goes </w:t>
+      </w:r>
+      <w:r>
+        <w:t>through</w:t>
+      </w:r>
+      <w:r>
+        <w:t xml:space="preserve"> a couple of different phases in this creation</w:t>
+      </w:r>
+      <w:r>
+        <w:t xml:space="preserve"> </w:t>
+      </w:r>
+      <w:r>
+        <w:t>process and it will actually give us a chance to hook into these phases and execute some code. We can hook into these phases by implementing some methods ang</w:t>
+      </w:r>
+      <w:r>
+        <w:t>ula</w:t>
+      </w:r>
+      <w:r>
+        <w:t>r will call if they are present.</w:t>
+      </w:r>
+    </w:p>
+    <w:p/>
+    <w:p>
+      <w:proofErr w:type="spellStart"/>
+      <w:r>
+        <w:t>NgOnChanges</w:t>
+      </w:r>
+      <w:proofErr w:type="spellEnd"/>
+    </w:p>
+    <w:p>
+      <w:r>
+        <w:t>The first phase to first hook we can hook into is N.G. on changes and this may actually be executed</w:t>
+      </w:r>
+      <w:r>
+        <w:t xml:space="preserve"> multiple times it's executed right at the start when a new component is created but thereafter </w:t>
+      </w:r>
+      <w:proofErr w:type="spellStart"/>
+      <w:r>
+        <w:t>it'salso</w:t>
+      </w:r>
+      <w:proofErr w:type="spellEnd"/>
+      <w:r>
+        <w:t xml:space="preserve"> always called whenever one of our bound input properties </w:t>
+      </w:r>
+      <w:proofErr w:type="spellStart"/>
+      <w:proofErr w:type="gramStart"/>
+      <w:r>
+        <w:t>changes.And</w:t>
+      </w:r>
+      <w:proofErr w:type="spellEnd"/>
+      <w:proofErr w:type="gramEnd"/>
+      <w:r>
+        <w:t xml:space="preserve"> with that I mean properties decorated with @</w:t>
+      </w:r>
+      <w:proofErr w:type="spellStart"/>
+      <w:r>
+        <w:t>input.So</w:t>
+      </w:r>
+      <w:proofErr w:type="spellEnd"/>
+      <w:r>
+        <w:t xml:space="preserve"> whenever these properties received new values.</w:t>
+      </w:r>
+    </w:p>
+    <w:p/>
+    <w:p>
+      <w:proofErr w:type="spellStart"/>
+      <w:r>
+        <w:t>NgOnInit</w:t>
+      </w:r>
+      <w:proofErr w:type="spellEnd"/>
+    </w:p>
+    <w:p>
+      <w:r>
+        <w:t xml:space="preserve">This method gets executed once the component has been initialized. This does not mean that we cannot see </w:t>
+      </w:r>
+      <w:proofErr w:type="spellStart"/>
+      <w:proofErr w:type="gramStart"/>
+      <w:r>
+        <w:t>it.It</w:t>
+      </w:r>
+      <w:proofErr w:type="spellEnd"/>
+      <w:proofErr w:type="gramEnd"/>
+      <w:r>
+        <w:t xml:space="preserve"> has not been added to the DOM yet so to say it has not been displayed yet but Engler finished a basic </w:t>
+      </w:r>
+      <w:proofErr w:type="spellStart"/>
+      <w:r>
+        <w:t>initialization.Our</w:t>
+      </w:r>
+      <w:proofErr w:type="spellEnd"/>
+      <w:r>
+        <w:t xml:space="preserve"> properties can now be accessed and initialized for </w:t>
+      </w:r>
+      <w:proofErr w:type="spellStart"/>
+      <w:r>
+        <w:t>example.So</w:t>
+      </w:r>
+      <w:proofErr w:type="spellEnd"/>
+      <w:r>
+        <w:t xml:space="preserve"> the object was created you could </w:t>
+      </w:r>
+      <w:proofErr w:type="spellStart"/>
+      <w:r>
+        <w:t>say.And</w:t>
+      </w:r>
+      <w:proofErr w:type="spellEnd"/>
+      <w:r>
+        <w:t xml:space="preserve"> if you're interested </w:t>
+      </w:r>
+      <w:proofErr w:type="spellStart"/>
+      <w:r>
+        <w:t>ngOnInit</w:t>
+      </w:r>
+      <w:proofErr w:type="spellEnd"/>
+      <w:r>
+        <w:t xml:space="preserve"> would run after the constructor </w:t>
+      </w:r>
+    </w:p>
+    <w:p/>
+    <w:p>
+      <w:proofErr w:type="spellStart"/>
+      <w:r>
+        <w:t>NgDoCheck</w:t>
+      </w:r>
+      <w:proofErr w:type="spellEnd"/>
+    </w:p>
+    <w:p>
+      <w:r>
         <w:lastRenderedPageBreak/>
-        <w:t>If a new component is created in angular.</w:t>
+        <w:t xml:space="preserve">This will also run multiple </w:t>
+      </w:r>
+      <w:proofErr w:type="spellStart"/>
+      <w:r>
+        <w:t>times.Actually</w:t>
+      </w:r>
+      <w:proofErr w:type="spellEnd"/>
+      <w:r>
+        <w:t xml:space="preserve"> this method will be executed a lot because this will run whenever change detection </w:t>
+      </w:r>
+      <w:proofErr w:type="spellStart"/>
+      <w:r>
+        <w:t>runs.Now</w:t>
+      </w:r>
+      <w:proofErr w:type="spellEnd"/>
+      <w:r>
+        <w:t xml:space="preserve"> change detection simply used a system by which </w:t>
+      </w:r>
+      <w:proofErr w:type="spellStart"/>
+      <w:r>
+        <w:t>ang</w:t>
+      </w:r>
+      <w:r>
+        <w:t>u</w:t>
+      </w:r>
+      <w:r>
+        <w:t>ler</w:t>
+      </w:r>
+      <w:proofErr w:type="spellEnd"/>
+      <w:r>
+        <w:t xml:space="preserve"> determines whether something changed on the</w:t>
       </w:r>
       <w:r>
         <w:t xml:space="preserve"> </w:t>
       </w:r>
       <w:r>
+        <w:t xml:space="preserve">template of a component or inside of a component or should </w:t>
+      </w:r>
+      <w:proofErr w:type="spellStart"/>
+      <w:r>
+        <w:t>say.So</w:t>
+      </w:r>
+      <w:proofErr w:type="spellEnd"/>
+      <w:r>
+        <w:t xml:space="preserve"> whether it needs to change something in the template so whether some property value changed from</w:t>
+      </w:r>
+      <w:r>
+        <w:t xml:space="preserve"> 1 to 2 let's </w:t>
+      </w:r>
+      <w:proofErr w:type="spellStart"/>
+      <w:r>
+        <w:t>say.And</w:t>
+      </w:r>
+      <w:proofErr w:type="spellEnd"/>
+      <w:r>
+        <w:t xml:space="preserve"> that property is output in the </w:t>
+      </w:r>
+      <w:proofErr w:type="spellStart"/>
+      <w:r>
+        <w:t>template.Well</w:t>
+      </w:r>
+      <w:proofErr w:type="spellEnd"/>
+      <w:r>
+        <w:t xml:space="preserve"> of course angular needs to re render that part of the template and </w:t>
+      </w:r>
+      <w:proofErr w:type="spellStart"/>
+      <w:r>
+        <w:t>ngDoCheck</w:t>
+      </w:r>
+      <w:proofErr w:type="spellEnd"/>
+      <w:r>
+        <w:t xml:space="preserve"> is a hook executed on every check angle or makes now important on every </w:t>
+      </w:r>
+      <w:proofErr w:type="spellStart"/>
+      <w:r>
+        <w:t>check.So</w:t>
+      </w:r>
+      <w:proofErr w:type="spellEnd"/>
+      <w:r>
+        <w:t xml:space="preserve"> not just if something </w:t>
+      </w:r>
+      <w:proofErr w:type="spellStart"/>
+      <w:r>
+        <w:t>changed.A</w:t>
+      </w:r>
+      <w:proofErr w:type="spellEnd"/>
+      <w:r>
+        <w:t xml:space="preserve"> lot of times </w:t>
+      </w:r>
+      <w:proofErr w:type="spellStart"/>
+      <w:r>
+        <w:t>ngDOCheck</w:t>
+      </w:r>
+      <w:proofErr w:type="spellEnd"/>
+      <w:r>
+        <w:t xml:space="preserve"> do check will run because you clicked some button which doesn't change </w:t>
+      </w:r>
+      <w:proofErr w:type="spellStart"/>
+      <w:r>
+        <w:t>anything.But</w:t>
+      </w:r>
+      <w:proofErr w:type="spellEnd"/>
+      <w:r>
+        <w:t xml:space="preserve"> still it's an event and on events Engler has to check if something changed because how else would it know.</w:t>
+      </w:r>
+      <w:r>
+        <w:t xml:space="preserve"> </w:t>
+      </w:r>
+      <w:r>
+        <w:t xml:space="preserve">Now this might sound very inefficient </w:t>
+      </w:r>
+      <w:proofErr w:type="spellStart"/>
+      <w:r>
+        <w:t>anguler</w:t>
+      </w:r>
+      <w:proofErr w:type="spellEnd"/>
+      <w:r>
+        <w:t xml:space="preserve"> does it in a very efficient way. </w:t>
+      </w:r>
+      <w:proofErr w:type="gramStart"/>
+      <w:r>
+        <w:t>So</w:t>
+      </w:r>
+      <w:proofErr w:type="gramEnd"/>
+      <w:r>
+        <w:t xml:space="preserve"> change direction angler works pretty great and doesn't cost a lot of performance and you do check.</w:t>
+      </w:r>
+      <w:r>
+        <w:t xml:space="preserve"> </w:t>
+      </w:r>
+      <w:r>
+        <w:t>It is a great method to use if you want to do something on every change detection cycle like maybe manually inform angular about some change and would not be able to detect otherwise though that is a very advanced use case.</w:t>
+      </w:r>
+    </w:p>
+    <w:p/>
+    <w:p>
+      <w:proofErr w:type="spellStart"/>
+      <w:r>
+        <w:t>ngAfterContentInit</w:t>
+      </w:r>
+      <w:proofErr w:type="spellEnd"/>
+    </w:p>
+    <w:p>
+      <w:r>
+        <w:t>This is called whenever the content which is projected by the</w:t>
+      </w:r>
+      <w:r>
+        <w:t xml:space="preserve"> </w:t>
+      </w:r>
+      <w:r>
+        <w:t>ng-content has been initialized.</w:t>
+      </w:r>
+      <w:r>
+        <w:t xml:space="preserve"> </w:t>
+      </w:r>
+      <w:r>
+        <w:t>So not the view of the component itself but instead you could say the view of the parent component</w:t>
+      </w:r>
+      <w:r>
+        <w:t xml:space="preserve"> especially the</w:t>
+      </w:r>
+      <w:r>
+        <w:t xml:space="preserve"> part which will get added to our component </w:t>
+      </w:r>
+      <w:r>
+        <w:t>through ng-</w:t>
+      </w:r>
+      <w:r>
+        <w:t>content</w:t>
+      </w:r>
+      <w:r>
+        <w:t>.</w:t>
+      </w:r>
+      <w:r>
+        <w:t xml:space="preserve"> </w:t>
+      </w:r>
+    </w:p>
+    <w:p>
+      <w:proofErr w:type="spellStart"/>
+      <w:r>
+        <w:t>ngAfterContentChecked</w:t>
+      </w:r>
+      <w:proofErr w:type="spellEnd"/>
+    </w:p>
+    <w:p>
+      <w:r>
+        <w:t xml:space="preserve">This </w:t>
+      </w:r>
+      <w:r>
+        <w:t xml:space="preserve">check is executed whenever change detection checked this </w:t>
+      </w:r>
+      <w:proofErr w:type="gramStart"/>
+      <w:r>
+        <w:t>content</w:t>
+      </w:r>
+      <w:proofErr w:type="gramEnd"/>
+      <w:r>
+        <w:t xml:space="preserve"> we're projecting into our component</w:t>
+      </w:r>
+    </w:p>
+    <w:p>
+      <w:proofErr w:type="spellStart"/>
+      <w:r>
+        <w:t>ngAfterViewInit</w:t>
+      </w:r>
+      <w:proofErr w:type="spellEnd"/>
+    </w:p>
+    <w:p>
+      <w:proofErr w:type="spellStart"/>
+      <w:r>
+        <w:t>ngAfterViewInit</w:t>
+      </w:r>
+      <w:proofErr w:type="spellEnd"/>
+      <w:r>
+        <w:t xml:space="preserve"> is then reached once the view of our own component has been finished initializing.</w:t>
+      </w:r>
+      <w:r>
+        <w:t xml:space="preserve"> </w:t>
+      </w:r>
+      <w:r>
+        <w:t xml:space="preserve">So once our view has been rendered you could say </w:t>
+      </w:r>
+    </w:p>
+    <w:p>
+      <w:proofErr w:type="spellStart"/>
+      <w:r>
+        <w:t>ngAfter</w:t>
+      </w:r>
+      <w:r>
+        <w:t>V</w:t>
+      </w:r>
+      <w:r>
+        <w:t>iew</w:t>
+      </w:r>
+      <w:r>
+        <w:t>Checked</w:t>
+      </w:r>
+      <w:proofErr w:type="spellEnd"/>
+    </w:p>
+    <w:p>
+      <w:r>
+        <w:t xml:space="preserve">Same </w:t>
+      </w:r>
+      <w:r>
+        <w:t xml:space="preserve">after view checked what that is called </w:t>
+      </w:r>
+      <w:proofErr w:type="spellStart"/>
+      <w:r>
+        <w:t>w</w:t>
+      </w:r>
+      <w:r>
+        <w:t>h</w:t>
+      </w:r>
+      <w:r>
+        <w:t>wn</w:t>
+      </w:r>
+      <w:r>
+        <w:t>ever</w:t>
+      </w:r>
+      <w:proofErr w:type="spellEnd"/>
+      <w:r>
+        <w:t xml:space="preserve"> our view has been checked.</w:t>
+      </w:r>
+      <w:r>
+        <w:t xml:space="preserve"> </w:t>
+      </w:r>
+      <w:proofErr w:type="gramStart"/>
+      <w:r>
+        <w:t>So</w:t>
+      </w:r>
+      <w:proofErr w:type="gramEnd"/>
+      <w:r>
+        <w:t xml:space="preserve"> once we are assured that well ever all changes which had to be done were displayed in the view or</w:t>
+      </w:r>
+      <w:r>
+        <w:t xml:space="preserve"> </w:t>
+      </w:r>
+      <w:r>
+        <w:t>no changes were detected by angular.</w:t>
+      </w:r>
+    </w:p>
+    <w:p>
+      <w:proofErr w:type="spellStart"/>
+      <w:r>
+        <w:t>ngOnDestroy</w:t>
+      </w:r>
+      <w:proofErr w:type="spellEnd"/>
+    </w:p>
+    <w:p>
+      <w:r>
         <w:t xml:space="preserve">And </w:t>
       </w:r>
       <w:proofErr w:type="gramStart"/>
       <w:r>
-        <w:t>of course</w:t>
-      </w:r>
-      <w:proofErr w:type="gramEnd"/>
-      <w:r>
-        <w:t xml:space="preserve"> angular is responsible for creating these components when it finds one of our selectors.</w:t>
-      </w:r>
+        <w:t>finally</w:t>
+      </w:r>
+      <w:proofErr w:type="gramEnd"/>
+      <w:r>
+        <w:t xml:space="preserve"> if you destroy a component for example if you placed </w:t>
+      </w:r>
+      <w:proofErr w:type="spellStart"/>
+      <w:r>
+        <w:t>ngIf</w:t>
+      </w:r>
+      <w:proofErr w:type="spellEnd"/>
+      <w:r>
+        <w:t xml:space="preserve"> on it and this then set to false and therefore it removes it from the </w:t>
+      </w:r>
+      <w:proofErr w:type="spellStart"/>
+      <w:r>
+        <w:t>dom</w:t>
+      </w:r>
+      <w:proofErr w:type="spellEnd"/>
       <w:r>
         <w:t xml:space="preserve"> </w:t>
       </w:r>
-      <w:r>
-        <w:t xml:space="preserve">for </w:t>
-      </w:r>
-      <w:proofErr w:type="gramStart"/>
-      <w:r>
-        <w:t>example</w:t>
-      </w:r>
-      <w:proofErr w:type="gramEnd"/>
-      <w:r>
-        <w:t xml:space="preserve"> it will instantiate a new </w:t>
-      </w:r>
-      <w:r>
-        <w:t>version of that</w:t>
-      </w:r>
-      <w:r>
-        <w:t xml:space="preserve"> component and add it into the dom.</w:t>
-      </w:r>
-      <w:r>
-        <w:t xml:space="preserve"> </w:t>
-      </w:r>
-      <w:r>
-        <w:t xml:space="preserve">So once a new component is instantiated angular goes </w:t>
-      </w:r>
-      <w:r>
-        <w:t>through</w:t>
-      </w:r>
-      <w:r>
-        <w:t xml:space="preserve"> a couple of different phases in this creation</w:t>
-      </w:r>
-      <w:r>
-        <w:t xml:space="preserve"> </w:t>
-      </w:r>
-      <w:r>
-        <w:t>process and it will actually give us a chance to hook into these phases and execute some code. We can hook into these phases by implementing some methods ang</w:t>
-      </w:r>
-      <w:r>
-        <w:t>ula</w:t>
-      </w:r>
-      <w:r>
-        <w:t>r will call if they are present.</w:t>
-      </w:r>
-    </w:p>
-    <w:p/>
-    <w:p>
-      <w:proofErr w:type="spellStart"/>
-      <w:r>
-        <w:t>NgOnChanges</w:t>
-      </w:r>
-      <w:proofErr w:type="spellEnd"/>
-    </w:p>
-    <w:p>
-      <w:r>
-        <w:t>The first phase to first hook we can hook into is N.G. on changes and this may actually be executed</w:t>
-      </w:r>
-      <w:r>
-        <w:t xml:space="preserve"> multiple times it's executed right at the start when a new component is created but thereafter </w:t>
-      </w:r>
-      <w:proofErr w:type="spellStart"/>
-      <w:r>
-        <w:t>it'salso</w:t>
-      </w:r>
-      <w:proofErr w:type="spellEnd"/>
-      <w:r>
-        <w:t xml:space="preserve"> always called whenever one of our bound input properties </w:t>
-      </w:r>
-      <w:proofErr w:type="spellStart"/>
-      <w:proofErr w:type="gramStart"/>
-      <w:r>
-        <w:t>changes.And</w:t>
-      </w:r>
-      <w:proofErr w:type="spellEnd"/>
-      <w:proofErr w:type="gramEnd"/>
-      <w:r>
-        <w:t xml:space="preserve"> with that I mean properties decorated with @</w:t>
-      </w:r>
-      <w:proofErr w:type="spellStart"/>
-      <w:r>
-        <w:t>input.So</w:t>
-      </w:r>
-      <w:proofErr w:type="spellEnd"/>
-      <w:r>
-        <w:t xml:space="preserve"> whenever these properties received new values.</w:t>
-      </w:r>
-    </w:p>
-    <w:p/>
-    <w:p>
-      <w:proofErr w:type="spellStart"/>
-      <w:r>
-        <w:t>NgOnInit</w:t>
-      </w:r>
-      <w:proofErr w:type="spellEnd"/>
-    </w:p>
-    <w:p>
-      <w:r>
-        <w:t xml:space="preserve">This method gets executed once the component has been initialized. This does not mean that we cannot see </w:t>
-      </w:r>
-      <w:proofErr w:type="spellStart"/>
-      <w:proofErr w:type="gramStart"/>
-      <w:r>
-        <w:t>it.It</w:t>
-      </w:r>
-      <w:proofErr w:type="spellEnd"/>
-      <w:proofErr w:type="gramEnd"/>
-      <w:r>
-        <w:t xml:space="preserve"> has not been added to the DOM yet so to say it has not been displayed yet but Engler finished a basic </w:t>
-      </w:r>
-      <w:proofErr w:type="spellStart"/>
-      <w:r>
-        <w:t>initialization.Our</w:t>
-      </w:r>
-      <w:proofErr w:type="spellEnd"/>
-      <w:r>
-        <w:t xml:space="preserve"> properties can now be accessed and initialized for </w:t>
-      </w:r>
-      <w:proofErr w:type="spellStart"/>
-      <w:r>
-        <w:t>example.So</w:t>
-      </w:r>
-      <w:proofErr w:type="spellEnd"/>
-      <w:r>
-        <w:t xml:space="preserve"> the object was created you could </w:t>
-      </w:r>
-      <w:proofErr w:type="spellStart"/>
-      <w:r>
-        <w:t>say.And</w:t>
-      </w:r>
-      <w:proofErr w:type="spellEnd"/>
-      <w:r>
-        <w:t xml:space="preserve"> if you're interested </w:t>
-      </w:r>
-      <w:proofErr w:type="spellStart"/>
-      <w:r>
-        <w:t>ngOnInit</w:t>
-      </w:r>
-      <w:proofErr w:type="spellEnd"/>
-      <w:r>
-        <w:t xml:space="preserve"> would run after the constructor </w:t>
-      </w:r>
-    </w:p>
-    <w:p/>
-    <w:p>
-      <w:proofErr w:type="spellStart"/>
-      <w:r>
-        <w:t>NgDoCheck</w:t>
-      </w:r>
-      <w:proofErr w:type="spellEnd"/>
-    </w:p>
-    <w:p>
-      <w:r>
-        <w:t xml:space="preserve">This will also run multiple </w:t>
-      </w:r>
-      <w:proofErr w:type="spellStart"/>
-      <w:r>
-        <w:t>times.Actually</w:t>
-      </w:r>
-      <w:proofErr w:type="spellEnd"/>
-      <w:r>
-        <w:t xml:space="preserve"> this method will be executed a lot because this will run whenever change detection </w:t>
-      </w:r>
-      <w:proofErr w:type="spellStart"/>
-      <w:r>
-        <w:t>runs.Now</w:t>
-      </w:r>
-      <w:proofErr w:type="spellEnd"/>
-      <w:r>
-        <w:t xml:space="preserve"> change detection simply used a system by which </w:t>
-      </w:r>
-      <w:proofErr w:type="spellStart"/>
-      <w:r>
-        <w:t>ang</w:t>
+      <w:proofErr w:type="spellStart"/>
+      <w:r>
+        <w:t>ngOnDestroy</w:t>
+      </w:r>
+      <w:proofErr w:type="spellEnd"/>
+      <w:r>
+        <w:t xml:space="preserve"> is called and here's a great place to do some </w:t>
+      </w:r>
+      <w:proofErr w:type="spellStart"/>
+      <w:r>
+        <w:t>clean up</w:t>
+      </w:r>
+      <w:proofErr w:type="spellEnd"/>
+      <w:r>
+        <w:t xml:space="preserve"> work because this is called right before the object itself will be destroyed by </w:t>
+      </w:r>
+      <w:r>
+        <w:t>An</w:t>
+      </w:r>
+      <w:r>
+        <w:t>g</w:t>
       </w:r>
       <w:r>
         <w:t>u</w:t>
       </w:r>
       <w:r>
-        <w:t>ler</w:t>
-      </w:r>
-      <w:proofErr w:type="spellEnd"/>
-      <w:r>
-        <w:t xml:space="preserve"> determines whether something changed on the</w:t>
-      </w:r>
-      <w:r>
-        <w:t xml:space="preserve"> </w:t>
-      </w:r>
-      <w:r>
-        <w:t xml:space="preserve">template of a component or inside of a component or should </w:t>
-      </w:r>
-      <w:proofErr w:type="spellStart"/>
-      <w:r>
-        <w:t>say.So</w:t>
-      </w:r>
-      <w:proofErr w:type="spellEnd"/>
-      <w:r>
-        <w:t xml:space="preserve"> whether it needs to change something in the template so whether some property value changed from</w:t>
-      </w:r>
-      <w:r>
-        <w:t xml:space="preserve"> 1 to 2 let's </w:t>
-      </w:r>
-      <w:proofErr w:type="spellStart"/>
-      <w:r>
-        <w:t>say.And</w:t>
-      </w:r>
-      <w:proofErr w:type="spellEnd"/>
-      <w:r>
-        <w:t xml:space="preserve"> that property is output in the </w:t>
-      </w:r>
-      <w:proofErr w:type="spellStart"/>
-      <w:r>
-        <w:t>template.Well</w:t>
-      </w:r>
-      <w:proofErr w:type="spellEnd"/>
-      <w:r>
-        <w:t xml:space="preserve"> of course angular needs to re render that part of the template and </w:t>
-      </w:r>
-      <w:proofErr w:type="spellStart"/>
-      <w:r>
-        <w:t>ngDoCheck</w:t>
-      </w:r>
-      <w:proofErr w:type="spellEnd"/>
-      <w:r>
-        <w:t xml:space="preserve"> is a hook executed on every check angle or makes now important on every </w:t>
-      </w:r>
-      <w:proofErr w:type="spellStart"/>
-      <w:r>
-        <w:t>check.So</w:t>
-      </w:r>
-      <w:proofErr w:type="spellEnd"/>
-      <w:r>
-        <w:t xml:space="preserve"> not just if something </w:t>
-      </w:r>
-      <w:proofErr w:type="spellStart"/>
-      <w:r>
-        <w:t>changed.A</w:t>
-      </w:r>
-      <w:proofErr w:type="spellEnd"/>
-      <w:r>
-        <w:t xml:space="preserve"> lot of times </w:t>
-      </w:r>
-      <w:proofErr w:type="spellStart"/>
-      <w:r>
-        <w:t>ngDOCheck</w:t>
-      </w:r>
-      <w:proofErr w:type="spellEnd"/>
-      <w:r>
-        <w:t xml:space="preserve"> do check will run because you clicked some button which doesn't change </w:t>
-      </w:r>
-      <w:proofErr w:type="spellStart"/>
-      <w:r>
-        <w:t>anything.But</w:t>
-      </w:r>
-      <w:proofErr w:type="spellEnd"/>
-      <w:r>
-        <w:t xml:space="preserve"> still it's an event and on events Engler has to check if something changed because how else would it know.</w:t>
-      </w:r>
-      <w:r>
-        <w:t xml:space="preserve"> </w:t>
-      </w:r>
-      <w:r>
-        <w:t xml:space="preserve">Now this might sound very inefficient </w:t>
-      </w:r>
-      <w:proofErr w:type="spellStart"/>
-      <w:r>
-        <w:t>anguler</w:t>
-      </w:r>
-      <w:proofErr w:type="spellEnd"/>
-      <w:r>
-        <w:t xml:space="preserve"> does it in a very efficient way. </w:t>
-      </w:r>
-      <w:proofErr w:type="gramStart"/>
-      <w:r>
-        <w:t>So</w:t>
-      </w:r>
-      <w:proofErr w:type="gramEnd"/>
-      <w:r>
-        <w:t xml:space="preserve"> change direction angler works pretty great and doesn't cost a lot of performance and you do check.</w:t>
-      </w:r>
-      <w:r>
-        <w:t xml:space="preserve"> </w:t>
-      </w:r>
-      <w:r>
-        <w:t>It is a great method to use if you want to do something on every change detection cycle like maybe manually inform angular about some change and would not be able to detect otherwise though that is a very advanced use case.</w:t>
-      </w:r>
-    </w:p>
-    <w:p/>
-    <w:p>
-      <w:proofErr w:type="spellStart"/>
-      <w:r>
-        <w:t>ngAfterContentInit</w:t>
-      </w:r>
-      <w:proofErr w:type="spellEnd"/>
-    </w:p>
-    <w:p>
-      <w:r>
-        <w:t>This is called whenever the content which is projected by the</w:t>
-      </w:r>
-      <w:r>
-        <w:t xml:space="preserve"> </w:t>
-      </w:r>
-      <w:r>
-        <w:t>ng-content has been initialized.</w:t>
-      </w:r>
-      <w:r>
-        <w:t xml:space="preserve"> </w:t>
-      </w:r>
-      <w:r>
-        <w:t>So not the view of the component itself but instead you could say the view of the parent component</w:t>
-      </w:r>
-      <w:r>
-        <w:t xml:space="preserve"> especially the</w:t>
-      </w:r>
-      <w:r>
-        <w:t xml:space="preserve"> part which will get added to our component </w:t>
-      </w:r>
-      <w:r>
-        <w:t>through ng-</w:t>
-      </w:r>
-      <w:r>
-        <w:t>content</w:t>
-      </w:r>
-      <w:r>
-        <w:t>.</w:t>
-      </w:r>
-      <w:r>
-        <w:t xml:space="preserve"> </w:t>
-      </w:r>
-    </w:p>
-    <w:p>
-      <w:proofErr w:type="spellStart"/>
-      <w:r>
+        <w:t>l</w:t>
+      </w:r>
+      <w:r>
+        <w:t>a</w:t>
+      </w:r>
+      <w:r>
+        <w:t>r.</w:t>
+      </w:r>
+    </w:p>
+    <w:p/>
+    <w:p/>
+    <w:p>
+      <w:r>
+        <w:rPr>
+          <w:noProof/>
+        </w:rPr>
         <w:lastRenderedPageBreak/>
-        <w:t>ngAfterContentChecked</w:t>
-      </w:r>
-      <w:proofErr w:type="spellEnd"/>
-    </w:p>
-    <w:p>
-      <w:r>
-        <w:t xml:space="preserve">This </w:t>
-      </w:r>
-      <w:r>
-        <w:t xml:space="preserve">check is executed whenever change detection checked this </w:t>
-      </w:r>
-      <w:proofErr w:type="gramStart"/>
-      <w:r>
-        <w:t>content</w:t>
-      </w:r>
-      <w:proofErr w:type="gramEnd"/>
-      <w:r>
-        <w:t xml:space="preserve"> we're projecting into our component</w:t>
-      </w:r>
-    </w:p>
-    <w:p>
-      <w:proofErr w:type="spellStart"/>
-      <w:r>
-        <w:t>ngAfterViewInit</w:t>
-      </w:r>
-      <w:proofErr w:type="spellEnd"/>
-    </w:p>
-    <w:p>
-      <w:proofErr w:type="spellStart"/>
-      <w:r>
-        <w:t>ngAfterViewInit</w:t>
-      </w:r>
-      <w:proofErr w:type="spellEnd"/>
-      <w:r>
-        <w:t xml:space="preserve"> is then reached once the view of our own component has been finished initializing.</w:t>
-      </w:r>
-      <w:r>
-        <w:t xml:space="preserve"> </w:t>
-      </w:r>
-      <w:r>
-        <w:t xml:space="preserve">So once our view has been rendered you could say </w:t>
-      </w:r>
-    </w:p>
-    <w:p>
-      <w:proofErr w:type="spellStart"/>
-      <w:r>
-        <w:t>ngAfter</w:t>
-      </w:r>
-      <w:r>
-        <w:t>V</w:t>
-      </w:r>
-      <w:r>
-        <w:t>iew</w:t>
-      </w:r>
-      <w:r>
-        <w:t>Checked</w:t>
-      </w:r>
-      <w:proofErr w:type="spellEnd"/>
-    </w:p>
-    <w:p>
-      <w:r>
-        <w:t xml:space="preserve">Same </w:t>
-      </w:r>
-      <w:r>
-        <w:t xml:space="preserve">after view checked what that is called </w:t>
-      </w:r>
-      <w:proofErr w:type="spellStart"/>
-      <w:r>
-        <w:t>w</w:t>
-      </w:r>
-      <w:r>
-        <w:t>h</w:t>
-      </w:r>
-      <w:r>
-        <w:t>wn</w:t>
-      </w:r>
-      <w:r>
-        <w:t>ever</w:t>
-      </w:r>
-      <w:proofErr w:type="spellEnd"/>
-      <w:r>
-        <w:t xml:space="preserve"> our view has been checked.</w:t>
-      </w:r>
-      <w:r>
-        <w:t xml:space="preserve"> </w:t>
-      </w:r>
-      <w:proofErr w:type="gramStart"/>
-      <w:r>
-        <w:t>So</w:t>
-      </w:r>
-      <w:proofErr w:type="gramEnd"/>
-      <w:r>
-        <w:t xml:space="preserve"> once we are assured that well ever all changes which had to be done were displayed in the view or</w:t>
-      </w:r>
-      <w:r>
-        <w:t xml:space="preserve"> </w:t>
-      </w:r>
-      <w:r>
-        <w:t>no changes were detected by angular.</w:t>
-      </w:r>
-    </w:p>
-    <w:p>
-      <w:proofErr w:type="spellStart"/>
-      <w:r>
-        <w:t>ngOnDestroy</w:t>
-      </w:r>
-      <w:proofErr w:type="spellEnd"/>
-    </w:p>
-    <w:p>
-      <w:r>
-        <w:t xml:space="preserve">And </w:t>
-      </w:r>
-      <w:proofErr w:type="gramStart"/>
-      <w:r>
-        <w:t>finally</w:t>
-      </w:r>
-      <w:proofErr w:type="gramEnd"/>
-      <w:r>
-        <w:t xml:space="preserve"> if you destroy a component for example if you placed </w:t>
-      </w:r>
-      <w:proofErr w:type="spellStart"/>
-      <w:r>
-        <w:t>ngIf</w:t>
-      </w:r>
-      <w:proofErr w:type="spellEnd"/>
-      <w:r>
-        <w:t xml:space="preserve"> on it and this then set to false and therefore it removes it from the </w:t>
-      </w:r>
-      <w:proofErr w:type="spellStart"/>
-      <w:r>
-        <w:t>dom</w:t>
-      </w:r>
-      <w:proofErr w:type="spellEnd"/>
-      <w:r>
-        <w:t xml:space="preserve"> </w:t>
-      </w:r>
-      <w:proofErr w:type="spellStart"/>
-      <w:r>
-        <w:t>ngOnDestroy</w:t>
-      </w:r>
-      <w:proofErr w:type="spellEnd"/>
-      <w:r>
-        <w:t xml:space="preserve"> is called and here's a great place to do some </w:t>
-      </w:r>
-      <w:proofErr w:type="spellStart"/>
-      <w:r>
-        <w:t>clean up</w:t>
-      </w:r>
-      <w:proofErr w:type="spellEnd"/>
-      <w:r>
-        <w:t xml:space="preserve"> work because this is called right before the object itself will be destroyed by </w:t>
-      </w:r>
-      <w:r>
-        <w:t>An</w:t>
-      </w:r>
-      <w:r>
-        <w:t>g</w:t>
-      </w:r>
-      <w:r>
-        <w:t>u</w:t>
-      </w:r>
-      <w:r>
-        <w:t>l</w:t>
-      </w:r>
-      <w:r>
-        <w:t>a</w:t>
-      </w:r>
-      <w:r>
-        <w:t>r.</w:t>
-      </w:r>
-    </w:p>
-    <w:p/>
-    <w:p/>
-    <w:p>
-      <w:r>
-        <w:rPr>
-          <w:noProof/>
-        </w:rPr>
         <w:drawing>
           <wp:inline distT="0" distB="0" distL="0" distR="0" wp14:anchorId="3D283EDD" wp14:editId="6A4385B5">
             <wp:extent cx="5943600" cy="3343275"/>
@@ -1821,61 +1835,61 @@
           <w:b/>
           <w:u w:val="single"/>
         </w:rPr>
+        <w:t>More about the Renderer</w:t>
+      </w:r>
+    </w:p>
+    <w:p>
+      <w:r>
+        <w:t>Section 7, Lecture 88</w:t>
+      </w:r>
+    </w:p>
+    <w:p>
+      <w:r>
+        <w:t xml:space="preserve">In the last lecture, we used the Angular Renderer class to change the style of a HTML element. As explained in that lecture, you should use the Renderer for any DOM </w:t>
+      </w:r>
+      <w:r>
+        <w:t>manipulations. Of</w:t>
+      </w:r>
+      <w:r>
+        <w:t xml:space="preserve"> course, you can do more than simply change the styling of an element via </w:t>
+      </w:r>
+      <w:proofErr w:type="spellStart"/>
+      <w:proofErr w:type="gramStart"/>
+      <w:r>
+        <w:t>setStyle</w:t>
+      </w:r>
+      <w:proofErr w:type="spellEnd"/>
+      <w:r>
+        <w:t>(</w:t>
+      </w:r>
+      <w:proofErr w:type="gramEnd"/>
+      <w:r>
+        <w:t>). Learn more about the available Renderer methods here.</w:t>
+      </w:r>
+    </w:p>
+    <w:p/>
+    <w:p>
+      <w:pPr>
+        <w:rPr>
+          <w:b/>
+          <w:u w:val="single"/>
+        </w:rPr>
+      </w:pPr>
+      <w:r>
+        <w:rPr>
+          <w:b/>
+          <w:u w:val="single"/>
+        </w:rPr>
+        <w:t>Services</w:t>
+      </w:r>
+    </w:p>
+    <w:p/>
+    <w:p>
+      <w:r>
+        <w:rPr>
+          <w:noProof/>
+        </w:rPr>
         <w:lastRenderedPageBreak/>
-        <w:t>More about the Renderer</w:t>
-      </w:r>
-    </w:p>
-    <w:p>
-      <w:r>
-        <w:t>Section 7, Lecture 88</w:t>
-      </w:r>
-    </w:p>
-    <w:p>
-      <w:r>
-        <w:t xml:space="preserve">In the last lecture, we used the Angular Renderer class to change the style of a HTML element. As explained in that lecture, you should use the Renderer for any DOM </w:t>
-      </w:r>
-      <w:r>
-        <w:t>manipulations. Of</w:t>
-      </w:r>
-      <w:r>
-        <w:t xml:space="preserve"> course, you can do more than simply change the styling of an element via </w:t>
-      </w:r>
-      <w:proofErr w:type="spellStart"/>
-      <w:proofErr w:type="gramStart"/>
-      <w:r>
-        <w:t>setStyle</w:t>
-      </w:r>
-      <w:proofErr w:type="spellEnd"/>
-      <w:r>
-        <w:t>(</w:t>
-      </w:r>
-      <w:proofErr w:type="gramEnd"/>
-      <w:r>
-        <w:t>). Learn more about the available Renderer methods here.</w:t>
-      </w:r>
-    </w:p>
-    <w:p/>
-    <w:p>
-      <w:pPr>
-        <w:rPr>
-          <w:b/>
-          <w:u w:val="single"/>
-        </w:rPr>
-      </w:pPr>
-      <w:r>
-        <w:rPr>
-          <w:b/>
-          <w:u w:val="single"/>
-        </w:rPr>
-        <w:t>Services</w:t>
-      </w:r>
-    </w:p>
-    <w:p/>
-    <w:p>
-      <w:r>
-        <w:rPr>
-          <w:noProof/>
-        </w:rPr>
         <w:drawing>
           <wp:inline distT="0" distB="0" distL="0" distR="0" wp14:anchorId="60704015" wp14:editId="342A4456">
             <wp:extent cx="5943600" cy="3343275"/>
@@ -1934,34 +1948,211 @@
           <w:b/>
           <w:u w:val="single"/>
         </w:rPr>
+        <w:t>Services in Angular 6</w:t>
+      </w:r>
+    </w:p>
+    <w:p/>
+    <w:p>
+      <w:r>
+        <w:t>Section 9, Lecture 105</w:t>
+      </w:r>
+    </w:p>
+    <w:p>
+      <w:r>
+        <w:t xml:space="preserve">If you're using Angular 6+ (check your </w:t>
+      </w:r>
+      <w:proofErr w:type="spellStart"/>
+      <w:proofErr w:type="gramStart"/>
+      <w:r>
+        <w:t>package.json</w:t>
+      </w:r>
+      <w:proofErr w:type="spellEnd"/>
+      <w:proofErr w:type="gramEnd"/>
+      <w:r>
+        <w:t xml:space="preserve">  to find out), you can provide application-wide services in a different way.</w:t>
+      </w:r>
+    </w:p>
+    <w:p>
+      <w:r>
+        <w:t xml:space="preserve">Instead of adding a service class to the </w:t>
+      </w:r>
+      <w:proofErr w:type="gramStart"/>
+      <w:r>
+        <w:t>providers[</w:t>
+      </w:r>
+      <w:proofErr w:type="gramEnd"/>
+      <w:r>
+        <w:t xml:space="preserve">]  array in </w:t>
+      </w:r>
+      <w:proofErr w:type="spellStart"/>
+      <w:r>
+        <w:t>AppModule</w:t>
+      </w:r>
+      <w:proofErr w:type="spellEnd"/>
+      <w:r>
+        <w:t xml:space="preserve"> , you can set the following config in @Injectable() :</w:t>
+      </w:r>
+    </w:p>
+    <w:p>
+      <w:r>
+        <w:t>@</w:t>
+      </w:r>
+      <w:proofErr w:type="gramStart"/>
+      <w:r>
+        <w:t>Injectable(</w:t>
+      </w:r>
+      <w:proofErr w:type="gramEnd"/>
+      <w:r>
+        <w:t>{</w:t>
+      </w:r>
+      <w:proofErr w:type="spellStart"/>
+      <w:r>
+        <w:t>providedIn</w:t>
+      </w:r>
+      <w:proofErr w:type="spellEnd"/>
+      <w:r>
+        <w:t>: 'root'})</w:t>
+      </w:r>
+    </w:p>
+    <w:p>
+      <w:r>
         <w:lastRenderedPageBreak/>
-        <w:t>Services in Angular 6</w:t>
-      </w:r>
-    </w:p>
-    <w:p/>
-    <w:p>
-      <w:r>
-        <w:t>Section 9, Lecture 105</w:t>
-      </w:r>
-    </w:p>
-    <w:p>
-      <w:r>
-        <w:t xml:space="preserve">If you're using Angular 6+ (check your </w:t>
-      </w:r>
-      <w:proofErr w:type="spellStart"/>
-      <w:proofErr w:type="gramStart"/>
-      <w:r>
-        <w:t>package.json</w:t>
-      </w:r>
-      <w:proofErr w:type="spellEnd"/>
-      <w:proofErr w:type="gramEnd"/>
-      <w:r>
-        <w:t xml:space="preserve">  to find out), you can provide application-wide services in a different way.</w:t>
-      </w:r>
-    </w:p>
-    <w:p>
-      <w:r>
-        <w:t xml:space="preserve">Instead of adding a service class to the </w:t>
+        <w:t xml:space="preserve">export class </w:t>
+      </w:r>
+      <w:proofErr w:type="spellStart"/>
+      <w:r>
+        <w:t>MyService</w:t>
+      </w:r>
+      <w:proofErr w:type="spellEnd"/>
+      <w:r>
+        <w:t xml:space="preserve"> </w:t>
+      </w:r>
+      <w:proofErr w:type="gramStart"/>
+      <w:r>
+        <w:t>{ ...</w:t>
+      </w:r>
+      <w:proofErr w:type="gramEnd"/>
+      <w:r>
+        <w:t xml:space="preserve"> }</w:t>
+      </w:r>
+    </w:p>
+    <w:p>
+      <w:r>
+        <w:t>This is exactly the same as:</w:t>
+      </w:r>
+    </w:p>
+    <w:p>
+      <w:r>
+        <w:t xml:space="preserve">export class </w:t>
+      </w:r>
+      <w:proofErr w:type="spellStart"/>
+      <w:r>
+        <w:t>MyService</w:t>
+      </w:r>
+      <w:proofErr w:type="spellEnd"/>
+      <w:r>
+        <w:t xml:space="preserve"> </w:t>
+      </w:r>
+      <w:proofErr w:type="gramStart"/>
+      <w:r>
+        <w:t>{ ...</w:t>
+      </w:r>
+      <w:proofErr w:type="gramEnd"/>
+      <w:r>
+        <w:t xml:space="preserve"> }</w:t>
+      </w:r>
+    </w:p>
+    <w:p>
+      <w:r>
+        <w:t>and</w:t>
+      </w:r>
+    </w:p>
+    <w:p>
+      <w:r>
+        <w:t xml:space="preserve">import </w:t>
+      </w:r>
+      <w:proofErr w:type="gramStart"/>
+      <w:r>
+        <w:t xml:space="preserve">{ </w:t>
+      </w:r>
+      <w:proofErr w:type="spellStart"/>
+      <w:r>
+        <w:t>MyService</w:t>
+      </w:r>
+      <w:proofErr w:type="spellEnd"/>
+      <w:proofErr w:type="gramEnd"/>
+      <w:r>
+        <w:t xml:space="preserve"> } from './path/to/</w:t>
+      </w:r>
+      <w:proofErr w:type="spellStart"/>
+      <w:r>
+        <w:t>my.service</w:t>
+      </w:r>
+      <w:proofErr w:type="spellEnd"/>
+      <w:r>
+        <w:t>';</w:t>
+      </w:r>
+    </w:p>
+    <w:p>
+      <w:r>
+        <w:t>@</w:t>
+      </w:r>
+      <w:proofErr w:type="spellStart"/>
+      <w:r>
+        <w:t>NgModule</w:t>
+      </w:r>
+      <w:proofErr w:type="spellEnd"/>
+      <w:r>
+        <w:t>({</w:t>
+      </w:r>
+    </w:p>
+    <w:p>
+      <w:r>
+        <w:t xml:space="preserve">    ...</w:t>
+      </w:r>
+    </w:p>
+    <w:p>
+      <w:r>
+        <w:t xml:space="preserve">    providers: [</w:t>
+      </w:r>
+      <w:proofErr w:type="spellStart"/>
+      <w:r>
+        <w:t>MyService</w:t>
+      </w:r>
+      <w:proofErr w:type="spellEnd"/>
+      <w:r>
+        <w:t>]</w:t>
+      </w:r>
+    </w:p>
+    <w:p>
+      <w:r>
+        <w:t>})</w:t>
+      </w:r>
+    </w:p>
+    <w:p>
+      <w:r>
+        <w:t xml:space="preserve">export class </w:t>
+      </w:r>
+      <w:proofErr w:type="spellStart"/>
+      <w:r>
+        <w:t>AppModule</w:t>
+      </w:r>
+      <w:proofErr w:type="spellEnd"/>
+      <w:r>
+        <w:t xml:space="preserve"> </w:t>
+      </w:r>
+      <w:proofErr w:type="gramStart"/>
+      <w:r>
+        <w:t>{ ...</w:t>
+      </w:r>
+      <w:proofErr w:type="gramEnd"/>
+      <w:r>
+        <w:t xml:space="preserve"> }</w:t>
+      </w:r>
+    </w:p>
+    <w:p>
+      <w:r>
+        <w:t xml:space="preserve">Using this new syntax is completely optional, the traditional syntax (using </w:t>
       </w:r>
       <w:proofErr w:type="gramStart"/>
       <w:r>
@@ -1969,7 +2160,427 @@
       </w:r>
       <w:proofErr w:type="gramEnd"/>
       <w:r>
-        <w:t xml:space="preserve">]  array in </w:t>
+        <w:t>] ) will still work. The "new syntax" does offer one advantage though: Services can be loaded lazily by Angular (behind the scenes) and redundant code can be removed automatically. This can lead to a better performance and loading speed - though this really only kicks in for bigger services and apps in general.</w:t>
+      </w:r>
+    </w:p>
+    <w:p/>
+    <w:p/>
+    <w:p/>
+    <w:p/>
+    <w:p/>
+    <w:p/>
+    <w:p/>
+    <w:p/>
+    <w:p>
+      <w:pPr>
+        <w:rPr>
+          <w:b/>
+          <w:u w:val="single"/>
+        </w:rPr>
+      </w:pPr>
+      <w:r>
+        <w:rPr>
+          <w:b/>
+          <w:u w:val="single"/>
+        </w:rPr>
+        <w:t>Understanding the Example Project</w:t>
+      </w:r>
+    </w:p>
+    <w:p>
+      <w:r>
+        <w:t>Section 11, Lecture 116</w:t>
+      </w:r>
+    </w:p>
+    <w:p>
+      <w:r>
+        <w:t>In our app, we got three sections:</w:t>
+      </w:r>
+    </w:p>
+    <w:p>
+      <w:r>
+        <w:t>Home</w:t>
+      </w:r>
+    </w:p>
+    <w:p>
+      <w:r>
+        <w:t>Servers</w:t>
+      </w:r>
+    </w:p>
+    <w:p>
+      <w:r>
+        <w:t>View and Edit Servers</w:t>
+      </w:r>
+    </w:p>
+    <w:p>
+      <w:r>
+        <w:t>A Service is used to load and update Servers</w:t>
+      </w:r>
+    </w:p>
+    <w:p>
+      <w:r>
+        <w:t>Users</w:t>
+      </w:r>
+    </w:p>
+    <w:p>
+      <w:r>
+        <w:lastRenderedPageBreak/>
+        <w:t>View Users</w:t>
+      </w:r>
+    </w:p>
+    <w:p>
+      <w:r>
+        <w:t>This app will be improved by adding routing but definitely feel free to play around with it - besides routing, everything should be working fine.</w:t>
+      </w:r>
+    </w:p>
+    <w:p/>
+    <w:p/>
+    <w:p/>
+    <w:p/>
+    <w:p/>
+    <w:p/>
+    <w:p/>
+    <w:p/>
+    <w:p/>
+    <w:p/>
+    <w:p/>
+    <w:p/>
+    <w:p/>
+    <w:p/>
+    <w:p/>
+    <w:p/>
+    <w:p/>
+    <w:p/>
+    <w:p>
+      <w:pPr>
+        <w:rPr>
+          <w:b/>
+          <w:u w:val="single"/>
+        </w:rPr>
+      </w:pPr>
+      <w:r>
+        <w:rPr>
+          <w:b/>
+          <w:u w:val="single"/>
+        </w:rPr>
+        <w:t>Important: Redirection Path Matching</w:t>
+      </w:r>
+    </w:p>
+    <w:p>
+      <w:r>
+        <w:t>Section 11, Lecture 134</w:t>
+      </w:r>
+    </w:p>
+    <w:p>
+      <w:r>
+        <w:t>In our example, we didn't encounter any issues when we tried to redirect the user. But that's not always the case when adding redirections.</w:t>
+      </w:r>
+    </w:p>
+    <w:p/>
+    <w:p>
+      <w:r>
+        <w:t>By default, Angular matches paths by prefix. That means, that the following route will match both /</w:t>
+      </w:r>
+      <w:proofErr w:type="gramStart"/>
+      <w:r>
+        <w:t>recipes  and</w:t>
+      </w:r>
+      <w:proofErr w:type="gramEnd"/>
+      <w:r>
+        <w:t xml:space="preserve"> just / </w:t>
+      </w:r>
+    </w:p>
+    <w:p/>
+    <w:p>
+      <w:proofErr w:type="gramStart"/>
+      <w:r>
+        <w:t>{ path</w:t>
+      </w:r>
+      <w:proofErr w:type="gramEnd"/>
+      <w:r>
+        <w:t xml:space="preserve">: '', </w:t>
+      </w:r>
+      <w:proofErr w:type="spellStart"/>
+      <w:r>
+        <w:t>redirectTo</w:t>
+      </w:r>
+      <w:proofErr w:type="spellEnd"/>
+      <w:r>
+        <w:t xml:space="preserve">: '/somewhere-else' } </w:t>
+      </w:r>
+    </w:p>
+    <w:p/>
+    <w:p>
+      <w:r>
+        <w:t>Actually, Angular will give you an error here, because that's a common gotcha: This route will now ALWAYS redirect you! Why?</w:t>
+      </w:r>
+    </w:p>
+    <w:p/>
+    <w:p>
+      <w:r>
+        <w:t>Since the default matching strategy is "prefix</w:t>
+      </w:r>
+      <w:proofErr w:type="gramStart"/>
+      <w:r>
+        <w:t>" ,</w:t>
+      </w:r>
+      <w:proofErr w:type="gramEnd"/>
+      <w:r>
+        <w:t xml:space="preserve"> Angular checks if the path you entered in the URL does start with the path specified in the route. Of course every path starts with '</w:t>
+      </w:r>
+      <w:proofErr w:type="gramStart"/>
+      <w:r>
+        <w:t>'  (</w:t>
+      </w:r>
+      <w:proofErr w:type="gramEnd"/>
+      <w:r>
+        <w:t>Important: That's no whitespace, it's simply "nothing").</w:t>
+      </w:r>
+    </w:p>
+    <w:p/>
+    <w:p>
+      <w:r>
+        <w:t>To fix this behavior, you need to change the matching strategy to "full</w:t>
+      </w:r>
+      <w:proofErr w:type="gramStart"/>
+      <w:r>
+        <w:t>" :</w:t>
+      </w:r>
+      <w:proofErr w:type="gramEnd"/>
+    </w:p>
+    <w:p/>
+    <w:p>
+      <w:proofErr w:type="gramStart"/>
+      <w:r>
+        <w:t>{ path</w:t>
+      </w:r>
+      <w:proofErr w:type="gramEnd"/>
+      <w:r>
+        <w:t xml:space="preserve">: '', </w:t>
+      </w:r>
+      <w:proofErr w:type="spellStart"/>
+      <w:r>
+        <w:t>redirectTo</w:t>
+      </w:r>
+      <w:proofErr w:type="spellEnd"/>
+      <w:r>
+        <w:t xml:space="preserve">: '/somewhere-else', </w:t>
+      </w:r>
+      <w:proofErr w:type="spellStart"/>
+      <w:r>
+        <w:t>pathMatch</w:t>
+      </w:r>
+      <w:proofErr w:type="spellEnd"/>
+      <w:r>
+        <w:t xml:space="preserve">: 'full' } </w:t>
+      </w:r>
+    </w:p>
+    <w:p/>
+    <w:p>
+      <w:r>
+        <w:t>Now, you only get redirected, if the full path is '</w:t>
+      </w:r>
+      <w:proofErr w:type="gramStart"/>
+      <w:r>
+        <w:t>'  (</w:t>
+      </w:r>
+      <w:proofErr w:type="gramEnd"/>
+      <w:r>
+        <w:t>so only if you got NO other content in your path in this example).</w:t>
+      </w:r>
+    </w:p>
+    <w:p/>
+    <w:p/>
+    <w:p/>
+    <w:p/>
+    <w:p/>
+    <w:p/>
+    <w:p/>
+    <w:p/>
+    <w:p>
+      <w:pPr>
+        <w:rPr>
+          <w:b/>
+          <w:u w:val="single"/>
+        </w:rPr>
+      </w:pPr>
+      <w:r>
+        <w:rPr>
+          <w:b/>
+          <w:u w:val="single"/>
+        </w:rPr>
+        <w:t>Forms</w:t>
+      </w:r>
+    </w:p>
+    <w:p>
+      <w:pPr>
+        <w:rPr>
+          <w:b/>
+          <w:u w:val="single"/>
+        </w:rPr>
+      </w:pPr>
+      <w:r>
+        <w:rPr>
+          <w:b/>
+          <w:u w:val="single"/>
+        </w:rPr>
+        <w:t>Built-in Validators &amp; Using HTML5 Validation</w:t>
+      </w:r>
+    </w:p>
+    <w:p>
+      <w:r>
+        <w:t>Section 15, Lecture 181</w:t>
+      </w:r>
+    </w:p>
+    <w:p>
+      <w:r>
+        <w:t xml:space="preserve">Which Validators do ship with Angular? </w:t>
+      </w:r>
+    </w:p>
+    <w:p>
+      <w:r>
+        <w:t>Check out the Validators class: https://angular.io/api/forms/Validators - these are all built-in validators, though that are the methods which actually get executed (and which you later can add when using the reactive approach).</w:t>
+      </w:r>
+    </w:p>
+    <w:p>
+      <w:r>
+        <w:t>For the template-driven approach, you need the directives. You can find out their names, by searching for "validator" in the official docs: https://angular.io/api?type=directive - everything marked with "D" is a directive and can be added to your template.</w:t>
+      </w:r>
+    </w:p>
+    <w:p>
+      <w:r>
+        <w:lastRenderedPageBreak/>
+        <w:t xml:space="preserve">Additionally, you might also want to enable HTML5 validation (by default, Angular disables it). You can do so by adding the </w:t>
+      </w:r>
+      <w:proofErr w:type="spellStart"/>
+      <w:proofErr w:type="gramStart"/>
+      <w:r>
+        <w:t>ngNativeValidate</w:t>
+      </w:r>
+      <w:proofErr w:type="spellEnd"/>
+      <w:r>
+        <w:t xml:space="preserve">  to</w:t>
+      </w:r>
+      <w:proofErr w:type="gramEnd"/>
+      <w:r>
+        <w:t xml:space="preserve"> a control in your template.</w:t>
+      </w:r>
+    </w:p>
+    <w:p/>
+    <w:p>
+      <w:pPr>
+        <w:rPr>
+          <w:b/>
+          <w:u w:val="single"/>
+        </w:rPr>
+      </w:pPr>
+      <w:r>
+        <w:rPr>
+          <w:b/>
+          <w:u w:val="single"/>
+        </w:rPr>
+        <w:t>Angular 6 and Http</w:t>
+      </w:r>
+    </w:p>
+    <w:p>
+      <w:r>
+        <w:t>Section 18, Lecture 237</w:t>
+      </w:r>
+    </w:p>
+    <w:p>
+      <w:r>
+        <w:t>Angular 6 is currently the latest version of Angular and it deprecates the Http-access method taught in this module.</w:t>
+      </w:r>
+    </w:p>
+    <w:p>
+      <w:r>
+        <w:t>What does this mean?</w:t>
+      </w:r>
+    </w:p>
+    <w:p>
+      <w:r>
+        <w:t xml:space="preserve">It means that the method still works, still is secure - you can use it! But there is a better Http module to use now: </w:t>
+      </w:r>
+      <w:proofErr w:type="spellStart"/>
+      <w:r>
+        <w:t>HttpClient</w:t>
+      </w:r>
+      <w:proofErr w:type="spellEnd"/>
+      <w:r>
+        <w:t>.</w:t>
+      </w:r>
+    </w:p>
+    <w:p>
+      <w:r>
+        <w:t>I added a module (section 23) on that new client months ago, even before Angular 5 was released. You'll meet it later in the course and we'll easily update all our Http calls with the new client there.</w:t>
+      </w:r>
+    </w:p>
+    <w:p>
+      <w:proofErr w:type="gramStart"/>
+      <w:r>
+        <w:t>So</w:t>
+      </w:r>
+      <w:proofErr w:type="gramEnd"/>
+      <w:r>
+        <w:t xml:space="preserve"> for now, follow along with this module here - the core concepts taught here will still apply (i.e. how it works </w:t>
+      </w:r>
+      <w:proofErr w:type="spellStart"/>
+      <w:r>
+        <w:t>etc</w:t>
+      </w:r>
+      <w:proofErr w:type="spellEnd"/>
+      <w:r>
+        <w:t>).</w:t>
+      </w:r>
+    </w:p>
+    <w:p>
+      <w:r>
+        <w:t xml:space="preserve">And later in the course, we'll revisit this solution and update it to </w:t>
+      </w:r>
+      <w:proofErr w:type="spellStart"/>
+      <w:r>
+        <w:t>HttpClient</w:t>
+      </w:r>
+      <w:proofErr w:type="spellEnd"/>
+      <w:r>
+        <w:t>.</w:t>
+      </w:r>
+    </w:p>
+    <w:p>
+      <w:r>
+        <w:t>Important</w:t>
+      </w:r>
+    </w:p>
+    <w:p>
+      <w:r>
+        <w:t xml:space="preserve">To use Http as shown in this module, you need to install </w:t>
+      </w:r>
+      <w:proofErr w:type="spellStart"/>
+      <w:r>
+        <w:t>Angular's</w:t>
+      </w:r>
+      <w:proofErr w:type="spellEnd"/>
+      <w:r>
+        <w:t xml:space="preserve"> </w:t>
+      </w:r>
+      <w:proofErr w:type="spellStart"/>
+      <w:r>
+        <w:t>HttpModule</w:t>
+      </w:r>
+      <w:proofErr w:type="spellEnd"/>
+    </w:p>
+    <w:p>
+      <w:proofErr w:type="spellStart"/>
+      <w:r>
+        <w:t>npm</w:t>
+      </w:r>
+      <w:proofErr w:type="spellEnd"/>
+      <w:r>
+        <w:t xml:space="preserve"> install --save @angular/http</w:t>
+      </w:r>
+    </w:p>
+    <w:p>
+      <w:r>
+        <w:t xml:space="preserve">and then, in </w:t>
       </w:r>
       <w:proofErr w:type="spellStart"/>
       <w:r>
@@ -1977,75 +2588,298 @@
       </w:r>
       <w:proofErr w:type="spellEnd"/>
       <w:r>
-        <w:t xml:space="preserve"> , you can set the following config in @Injectable() :</w:t>
-      </w:r>
-    </w:p>
-    <w:p>
-      <w:r>
-        <w:t>@</w:t>
-      </w:r>
-      <w:proofErr w:type="gramStart"/>
-      <w:r>
-        <w:t>Injectable(</w:t>
-      </w:r>
-      <w:proofErr w:type="gramEnd"/>
-      <w:r>
-        <w:t>{</w:t>
-      </w:r>
-      <w:proofErr w:type="spellStart"/>
-      <w:r>
-        <w:t>providedIn</w:t>
-      </w:r>
-      <w:proofErr w:type="spellEnd"/>
-      <w:r>
-        <w:t>: 'root'})</w:t>
-      </w:r>
-    </w:p>
-    <w:p>
-      <w:r>
-        <w:t xml:space="preserve">export class </w:t>
-      </w:r>
-      <w:proofErr w:type="spellStart"/>
-      <w:r>
-        <w:t>MyService</w:t>
-      </w:r>
-      <w:proofErr w:type="spellEnd"/>
-      <w:r>
-        <w:t xml:space="preserve"> </w:t>
-      </w:r>
-      <w:proofErr w:type="gramStart"/>
-      <w:r>
-        <w:t>{ ...</w:t>
-      </w:r>
-      <w:proofErr w:type="gramEnd"/>
-      <w:r>
-        <w:t xml:space="preserve"> }</w:t>
-      </w:r>
-    </w:p>
-    <w:p>
-      <w:r>
-        <w:t>This is exactly the same as:</w:t>
-      </w:r>
-    </w:p>
-    <w:p>
-      <w:r>
-        <w:t xml:space="preserve">export class </w:t>
-      </w:r>
-      <w:proofErr w:type="spellStart"/>
-      <w:r>
-        <w:t>MyService</w:t>
-      </w:r>
-      <w:proofErr w:type="spellEnd"/>
-      <w:r>
-        <w:t xml:space="preserve"> </w:t>
-      </w:r>
-      <w:proofErr w:type="gramStart"/>
-      <w:r>
-        <w:t>{ ...</w:t>
-      </w:r>
-      <w:proofErr w:type="gramEnd"/>
-      <w:r>
-        <w:t xml:space="preserve"> }</w:t>
+        <w:t xml:space="preserve">, add the </w:t>
+      </w:r>
+      <w:proofErr w:type="spellStart"/>
+      <w:r>
+        <w:t>HttpModule</w:t>
+      </w:r>
+      <w:proofErr w:type="spellEnd"/>
+      <w:r>
+        <w:t xml:space="preserve"> to the </w:t>
+      </w:r>
+      <w:proofErr w:type="gramStart"/>
+      <w:r>
+        <w:t>imports[</w:t>
+      </w:r>
+      <w:proofErr w:type="gramEnd"/>
+      <w:r>
+        <w:t>]:</w:t>
+      </w:r>
+    </w:p>
+    <w:p>
+      <w:r>
+        <w:t xml:space="preserve">import </w:t>
+      </w:r>
+      <w:proofErr w:type="gramStart"/>
+      <w:r>
+        <w:t xml:space="preserve">{ </w:t>
+      </w:r>
+      <w:proofErr w:type="spellStart"/>
+      <w:r>
+        <w:t>HttpModule</w:t>
+      </w:r>
+      <w:proofErr w:type="spellEnd"/>
+      <w:proofErr w:type="gramEnd"/>
+      <w:r>
+        <w:t xml:space="preserve"> } from '@angular/http';</w:t>
+      </w:r>
+    </w:p>
+    <w:p>
+      <w:r>
+        <w:t>...</w:t>
+      </w:r>
+    </w:p>
+    <w:p>
+      <w:r>
+        <w:t xml:space="preserve">imports: [..., </w:t>
+      </w:r>
+      <w:proofErr w:type="spellStart"/>
+      <w:r>
+        <w:t>HttpModule</w:t>
+      </w:r>
+      <w:proofErr w:type="spellEnd"/>
+      <w:r>
+        <w:t>]</w:t>
+      </w:r>
+    </w:p>
+    <w:p>
+      <w:pPr>
+        <w:rPr>
+          <w:b/>
+          <w:u w:val="single"/>
+        </w:rPr>
+      </w:pPr>
+      <w:r>
+        <w:rPr>
+          <w:b/>
+          <w:u w:val="single"/>
+        </w:rPr>
+        <w:t xml:space="preserve">Catching Errors without </w:t>
+      </w:r>
+      <w:proofErr w:type="spellStart"/>
+      <w:r>
+        <w:rPr>
+          <w:b/>
+          <w:u w:val="single"/>
+        </w:rPr>
+        <w:t>rxjs-compat</w:t>
+      </w:r>
+      <w:proofErr w:type="spellEnd"/>
+    </w:p>
+    <w:p>
+      <w:r>
+        <w:t>Section 18, Lecture 248</w:t>
+      </w:r>
+    </w:p>
+    <w:p>
+      <w:r>
+        <w:t xml:space="preserve">Are you using Angular 6 (and therefore </w:t>
+      </w:r>
+      <w:proofErr w:type="spellStart"/>
+      <w:r>
+        <w:t>RxJS</w:t>
+      </w:r>
+      <w:proofErr w:type="spellEnd"/>
+      <w:r>
+        <w:t xml:space="preserve"> 6+) and you're NOT using </w:t>
+      </w:r>
+      <w:proofErr w:type="spellStart"/>
+      <w:r>
+        <w:t>rxjs-</w:t>
+      </w:r>
+      <w:proofErr w:type="gramStart"/>
+      <w:r>
+        <w:t>compat</w:t>
+      </w:r>
+      <w:proofErr w:type="spellEnd"/>
+      <w:r>
+        <w:t xml:space="preserve">  (</w:t>
+      </w:r>
+      <w:proofErr w:type="spellStart"/>
+      <w:proofErr w:type="gramEnd"/>
+      <w:r>
+        <w:t>npm</w:t>
+      </w:r>
+      <w:proofErr w:type="spellEnd"/>
+      <w:r>
+        <w:t xml:space="preserve"> install --save </w:t>
+      </w:r>
+      <w:proofErr w:type="spellStart"/>
+      <w:r>
+        <w:t>rxjs-compat</w:t>
+      </w:r>
+      <w:proofErr w:type="spellEnd"/>
+      <w:r>
+        <w:t xml:space="preserve">  - you may ignore this lecture then, use the code as shown in the videos!)?</w:t>
+      </w:r>
+    </w:p>
+    <w:p>
+      <w:r>
+        <w:t xml:space="preserve">You then have to use the </w:t>
+      </w:r>
+      <w:proofErr w:type="gramStart"/>
+      <w:r>
+        <w:t>catch(</w:t>
+      </w:r>
+      <w:proofErr w:type="gramEnd"/>
+      <w:r>
+        <w:t>)  operator you'll see in the next lecture a bit differently.</w:t>
+      </w:r>
+    </w:p>
+    <w:p>
+      <w:r>
+        <w:t>Instead of</w:t>
+      </w:r>
+    </w:p>
+    <w:p>
+      <w:proofErr w:type="gramStart"/>
+      <w:r>
+        <w:t>....catch</w:t>
+      </w:r>
+      <w:proofErr w:type="gramEnd"/>
+      <w:r>
+        <w:t>(error =&gt; {</w:t>
+      </w:r>
+    </w:p>
+    <w:p>
+      <w:r>
+        <w:t xml:space="preserve">    return </w:t>
+      </w:r>
+      <w:proofErr w:type="spellStart"/>
+      <w:r>
+        <w:t>Observable.throw</w:t>
+      </w:r>
+      <w:proofErr w:type="spellEnd"/>
+      <w:r>
+        <w:t>(...)</w:t>
+      </w:r>
+    </w:p>
+    <w:p>
+      <w:r>
+        <w:t xml:space="preserve">}) </w:t>
+      </w:r>
+    </w:p>
+    <w:p>
+      <w:r>
+        <w:lastRenderedPageBreak/>
+        <w:t>use</w:t>
+      </w:r>
+    </w:p>
+    <w:p>
+      <w:proofErr w:type="gramStart"/>
+      <w:r>
+        <w:t>....pipe</w:t>
+      </w:r>
+      <w:proofErr w:type="gramEnd"/>
+      <w:r>
+        <w:t>(</w:t>
+      </w:r>
+      <w:proofErr w:type="spellStart"/>
+      <w:r>
+        <w:t>catchError</w:t>
+      </w:r>
+      <w:proofErr w:type="spellEnd"/>
+      <w:r>
+        <w:t>(error =&gt; {</w:t>
+      </w:r>
+    </w:p>
+    <w:p>
+      <w:r>
+        <w:t xml:space="preserve">    return </w:t>
+      </w:r>
+      <w:proofErr w:type="spellStart"/>
+      <w:r>
+        <w:t>throwError</w:t>
+      </w:r>
+      <w:proofErr w:type="spellEnd"/>
+      <w:r>
+        <w:t>(...)</w:t>
+      </w:r>
+    </w:p>
+    <w:p>
+      <w:r>
+        <w:t>}))</w:t>
+      </w:r>
+    </w:p>
+    <w:p>
+      <w:r>
+        <w:t>And make sure to import it:</w:t>
+      </w:r>
+    </w:p>
+    <w:p>
+      <w:r>
+        <w:t xml:space="preserve">Instead of </w:t>
+      </w:r>
+    </w:p>
+    <w:p>
+      <w:r>
+        <w:t>import '</w:t>
+      </w:r>
+      <w:proofErr w:type="spellStart"/>
+      <w:r>
+        <w:t>rxjs</w:t>
+      </w:r>
+      <w:proofErr w:type="spellEnd"/>
+      <w:r>
+        <w:t xml:space="preserve">/Rx'; </w:t>
+      </w:r>
+    </w:p>
+    <w:p>
+      <w:r>
+        <w:t xml:space="preserve">and </w:t>
+      </w:r>
+    </w:p>
+    <w:p>
+      <w:r>
+        <w:t xml:space="preserve">import </w:t>
+      </w:r>
+      <w:proofErr w:type="gramStart"/>
+      <w:r>
+        <w:t>{ Observable</w:t>
+      </w:r>
+      <w:proofErr w:type="gramEnd"/>
+      <w:r>
+        <w:t xml:space="preserve"> } from '</w:t>
+      </w:r>
+      <w:proofErr w:type="spellStart"/>
+      <w:r>
+        <w:t>rxjs</w:t>
+      </w:r>
+      <w:proofErr w:type="spellEnd"/>
+      <w:r>
+        <w:t xml:space="preserve">/Observable'; </w:t>
+      </w:r>
+    </w:p>
+    <w:p>
+      <w:r>
+        <w:t>use</w:t>
+      </w:r>
+    </w:p>
+    <w:p>
+      <w:r>
+        <w:t xml:space="preserve">import </w:t>
+      </w:r>
+      <w:proofErr w:type="gramStart"/>
+      <w:r>
+        <w:t xml:space="preserve">{ </w:t>
+      </w:r>
+      <w:proofErr w:type="spellStart"/>
+      <w:r>
+        <w:t>catchError</w:t>
+      </w:r>
+      <w:proofErr w:type="spellEnd"/>
+      <w:proofErr w:type="gramEnd"/>
+      <w:r>
+        <w:t xml:space="preserve"> } from '</w:t>
+      </w:r>
+      <w:proofErr w:type="spellStart"/>
+      <w:r>
+        <w:t>rxjs</w:t>
+      </w:r>
+      <w:proofErr w:type="spellEnd"/>
+      <w:r>
+        <w:t xml:space="preserve">/operators'; </w:t>
       </w:r>
     </w:p>
     <w:p>
@@ -2063,92 +2897,172 @@
       </w:r>
       <w:proofErr w:type="spellStart"/>
       <w:r>
-        <w:t>MyService</w:t>
-      </w:r>
-      <w:proofErr w:type="spellEnd"/>
-      <w:proofErr w:type="gramEnd"/>
-      <w:r>
-        <w:t xml:space="preserve"> } from './path/to/</w:t>
-      </w:r>
-      <w:proofErr w:type="spellStart"/>
-      <w:r>
-        <w:t>my.service</w:t>
-      </w:r>
-      <w:proofErr w:type="spellEnd"/>
-      <w:r>
-        <w:t>';</w:t>
-      </w:r>
-    </w:p>
-    <w:p>
-      <w:r>
-        <w:t>@</w:t>
-      </w:r>
-      <w:proofErr w:type="spellStart"/>
-      <w:r>
-        <w:t>NgModule</w:t>
-      </w:r>
-      <w:proofErr w:type="spellEnd"/>
-      <w:r>
-        <w:t>({</w:t>
-      </w:r>
-    </w:p>
-    <w:p>
-      <w:r>
-        <w:t xml:space="preserve">    ...</w:t>
-      </w:r>
-    </w:p>
-    <w:p>
-      <w:r>
-        <w:t xml:space="preserve">    providers: [</w:t>
-      </w:r>
-      <w:proofErr w:type="spellStart"/>
-      <w:r>
-        <w:t>MyService</w:t>
-      </w:r>
-      <w:proofErr w:type="spellEnd"/>
+        <w:t>throwError</w:t>
+      </w:r>
+      <w:proofErr w:type="spellEnd"/>
+      <w:proofErr w:type="gramEnd"/>
+      <w:r>
+        <w:t xml:space="preserve"> } from '</w:t>
+      </w:r>
+      <w:proofErr w:type="spellStart"/>
+      <w:r>
+        <w:t>rxjs</w:t>
+      </w:r>
+      <w:proofErr w:type="spellEnd"/>
+      <w:r>
+        <w:t xml:space="preserve">'; </w:t>
+      </w:r>
+    </w:p>
+    <w:p/>
+    <w:p/>
+    <w:p/>
+    <w:p/>
+    <w:p/>
+    <w:p/>
+    <w:p/>
+    <w:p>
+      <w:pPr>
+        <w:rPr>
+          <w:b/>
+          <w:u w:val="single"/>
+        </w:rPr>
+      </w:pPr>
+      <w:r>
+        <w:rPr>
+          <w:b/>
+          <w:u w:val="single"/>
+        </w:rPr>
+        <w:t>Module Import Order</w:t>
+      </w:r>
+    </w:p>
+    <w:p>
+      <w:r>
+        <w:t>Section 21, Lecture 276</w:t>
+      </w:r>
+    </w:p>
+    <w:p>
+      <w:r>
+        <w:t xml:space="preserve">In the next module, we'll add routes to a feature module. For this to work, you need to ensure that you get the import order (i.e. the order in which you add all modules to the </w:t>
+      </w:r>
+      <w:proofErr w:type="gramStart"/>
+      <w:r>
+        <w:t>imports[</w:t>
+      </w:r>
+      <w:proofErr w:type="gramEnd"/>
+      <w:r>
+        <w:t xml:space="preserve">]  array in the </w:t>
+      </w:r>
+      <w:proofErr w:type="spellStart"/>
+      <w:r>
+        <w:t>AppModule</w:t>
+      </w:r>
+      <w:proofErr w:type="spellEnd"/>
+      <w:r>
+        <w:t xml:space="preserve"> ) right.</w:t>
+      </w:r>
+    </w:p>
+    <w:p>
+      <w:r>
+        <w:t xml:space="preserve">To be precise - unlike as shown in the video - you need to position your </w:t>
+      </w:r>
+      <w:proofErr w:type="spellStart"/>
+      <w:proofErr w:type="gramStart"/>
+      <w:r>
+        <w:t>RecipesModule</w:t>
+      </w:r>
+      <w:proofErr w:type="spellEnd"/>
+      <w:r>
+        <w:t xml:space="preserve">  prior</w:t>
+      </w:r>
+      <w:proofErr w:type="gramEnd"/>
+      <w:r>
+        <w:t xml:space="preserve"> to the </w:t>
+      </w:r>
+      <w:proofErr w:type="spellStart"/>
+      <w:r>
+        <w:t>AppRoutingModule</w:t>
+      </w:r>
+      <w:proofErr w:type="spellEnd"/>
+      <w:r>
+        <w:t xml:space="preserve"> .</w:t>
+      </w:r>
+    </w:p>
+    <w:p>
+      <w:r>
+        <w:t xml:space="preserve">So </w:t>
+      </w:r>
+      <w:proofErr w:type="gramStart"/>
+      <w:r>
+        <w:t>imports[</w:t>
+      </w:r>
+      <w:proofErr w:type="gramEnd"/>
+      <w:r>
+        <w:t xml:space="preserve">]  should look like this (in </w:t>
+      </w:r>
+      <w:proofErr w:type="spellStart"/>
+      <w:r>
+        <w:t>AppModule</w:t>
+      </w:r>
+      <w:proofErr w:type="spellEnd"/>
+      <w:r>
+        <w:t xml:space="preserve"> ):</w:t>
+      </w:r>
+    </w:p>
+    <w:p>
+      <w:r>
+        <w:t>imports: [</w:t>
+      </w:r>
+    </w:p>
+    <w:p>
+      <w:r>
+        <w:t xml:space="preserve">    ..., // Other modules</w:t>
+      </w:r>
+    </w:p>
+    <w:p>
+      <w:r>
+        <w:lastRenderedPageBreak/>
+        <w:t xml:space="preserve">    </w:t>
+      </w:r>
+      <w:proofErr w:type="spellStart"/>
+      <w:r>
+        <w:t>RecipesModule</w:t>
+      </w:r>
+      <w:proofErr w:type="spellEnd"/>
+      <w:r>
+        <w:t>,</w:t>
+      </w:r>
+    </w:p>
+    <w:p>
+      <w:r>
+        <w:t xml:space="preserve">    </w:t>
+      </w:r>
+      <w:proofErr w:type="spellStart"/>
+      <w:r>
+        <w:t>AppRoutingModule</w:t>
+      </w:r>
+      <w:proofErr w:type="spellEnd"/>
+    </w:p>
+    <w:p>
       <w:r>
         <w:t>]</w:t>
       </w:r>
     </w:p>
     <w:p>
       <w:r>
-        <w:t>})</w:t>
-      </w:r>
-    </w:p>
-    <w:p>
-      <w:r>
-        <w:t xml:space="preserve">export class </w:t>
-      </w:r>
-      <w:proofErr w:type="spellStart"/>
-      <w:r>
-        <w:t>AppModule</w:t>
-      </w:r>
-      <w:proofErr w:type="spellEnd"/>
-      <w:r>
-        <w:t xml:space="preserve"> </w:t>
-      </w:r>
-      <w:proofErr w:type="gramStart"/>
-      <w:r>
-        <w:t>{ ...</w:t>
-      </w:r>
-      <w:proofErr w:type="gramEnd"/>
-      <w:r>
-        <w:t xml:space="preserve"> }</w:t>
-      </w:r>
-    </w:p>
-    <w:p>
-      <w:r>
-        <w:t xml:space="preserve">Using this new syntax is completely optional, the traditional syntax (using </w:t>
-      </w:r>
-      <w:proofErr w:type="gramStart"/>
-      <w:r>
-        <w:t>providers[</w:t>
-      </w:r>
-      <w:proofErr w:type="gramEnd"/>
-      <w:r>
-        <w:t>] ) will still work. The "new syntax" does offer one advantage though: Services can be loaded lazily by Angular (behind the scenes) and redundant code can be removed automatically. This can lead to a better performance and loading speed - though this really only kicks in for bigger services and apps in general.</w:t>
-      </w:r>
-    </w:p>
+        <w:t>This is required to ensure that the Catch-all/ wildcard routes work correctly.</w:t>
+      </w:r>
+    </w:p>
+    <w:p>
+      <w:r>
+        <w:t>Why does it work in the video (even though I DON'T use that setup there)? Because I recorded this without the wildcard route - a mistake from my side.</w:t>
+      </w:r>
+    </w:p>
+    <w:p/>
+    <w:p/>
+    <w:p/>
+    <w:p/>
+    <w:p/>
+    <w:p/>
     <w:p/>
     <w:p/>
     <w:p/>
@@ -2169,908 +3083,6 @@
           <w:b/>
           <w:u w:val="single"/>
         </w:rPr>
-        <w:lastRenderedPageBreak/>
-        <w:t>Understanding the Example Project</w:t>
-      </w:r>
-    </w:p>
-    <w:p>
-      <w:r>
-        <w:t>Section 11, Lecture 116</w:t>
-      </w:r>
-    </w:p>
-    <w:p>
-      <w:r>
-        <w:t>In our app, we got three sections:</w:t>
-      </w:r>
-    </w:p>
-    <w:p>
-      <w:r>
-        <w:t>Home</w:t>
-      </w:r>
-    </w:p>
-    <w:p>
-      <w:r>
-        <w:t>Servers</w:t>
-      </w:r>
-    </w:p>
-    <w:p>
-      <w:r>
-        <w:t>View and Edit Servers</w:t>
-      </w:r>
-    </w:p>
-    <w:p>
-      <w:r>
-        <w:t>A Service is used to load and update Servers</w:t>
-      </w:r>
-    </w:p>
-    <w:p>
-      <w:r>
-        <w:t>Users</w:t>
-      </w:r>
-    </w:p>
-    <w:p>
-      <w:r>
-        <w:t>View Users</w:t>
-      </w:r>
-    </w:p>
-    <w:p>
-      <w:r>
-        <w:t>This app will be improved by adding routing but definitely feel free to play around with it - besides routing, everything should be working fine.</w:t>
-      </w:r>
-    </w:p>
-    <w:p/>
-    <w:p/>
-    <w:p/>
-    <w:p/>
-    <w:p/>
-    <w:p/>
-    <w:p/>
-    <w:p/>
-    <w:p/>
-    <w:p/>
-    <w:p/>
-    <w:p/>
-    <w:p/>
-    <w:p/>
-    <w:p/>
-    <w:p/>
-    <w:p/>
-    <w:p/>
-    <w:p>
-      <w:pPr>
-        <w:rPr>
-          <w:b/>
-          <w:u w:val="single"/>
-        </w:rPr>
-      </w:pPr>
-      <w:r>
-        <w:rPr>
-          <w:b/>
-          <w:u w:val="single"/>
-        </w:rPr>
-        <w:lastRenderedPageBreak/>
-        <w:t>Important: Redirection Path Matching</w:t>
-      </w:r>
-    </w:p>
-    <w:p>
-      <w:r>
-        <w:t>Section 11, Lecture 134</w:t>
-      </w:r>
-    </w:p>
-    <w:p>
-      <w:r>
-        <w:t>In our example, we didn't encounter any issues when we tried to redirect the user. But that's not always the case when adding redirections.</w:t>
-      </w:r>
-    </w:p>
-    <w:p/>
-    <w:p>
-      <w:r>
-        <w:t>By default, Angular matches paths by prefix. That means, that the following route will match both /</w:t>
-      </w:r>
-      <w:proofErr w:type="gramStart"/>
-      <w:r>
-        <w:t>recipes  and</w:t>
-      </w:r>
-      <w:proofErr w:type="gramEnd"/>
-      <w:r>
-        <w:t xml:space="preserve"> just / </w:t>
-      </w:r>
-    </w:p>
-    <w:p/>
-    <w:p>
-      <w:proofErr w:type="gramStart"/>
-      <w:r>
-        <w:t>{ path</w:t>
-      </w:r>
-      <w:proofErr w:type="gramEnd"/>
-      <w:r>
-        <w:t xml:space="preserve">: '', </w:t>
-      </w:r>
-      <w:proofErr w:type="spellStart"/>
-      <w:r>
-        <w:t>redirectTo</w:t>
-      </w:r>
-      <w:proofErr w:type="spellEnd"/>
-      <w:r>
-        <w:t xml:space="preserve">: '/somewhere-else' } </w:t>
-      </w:r>
-    </w:p>
-    <w:p/>
-    <w:p>
-      <w:r>
-        <w:t>Actually, Angular will give you an error here, because that's a common gotcha: This route will now ALWAYS redirect you! Why?</w:t>
-      </w:r>
-    </w:p>
-    <w:p/>
-    <w:p>
-      <w:r>
-        <w:t>Since the default matching strategy is "prefix</w:t>
-      </w:r>
-      <w:proofErr w:type="gramStart"/>
-      <w:r>
-        <w:t>" ,</w:t>
-      </w:r>
-      <w:proofErr w:type="gramEnd"/>
-      <w:r>
-        <w:t xml:space="preserve"> Angular checks if the path you entered in the URL does start with the path specified in the route. Of course every path starts with '</w:t>
-      </w:r>
-      <w:proofErr w:type="gramStart"/>
-      <w:r>
-        <w:t>'  (</w:t>
-      </w:r>
-      <w:proofErr w:type="gramEnd"/>
-      <w:r>
-        <w:t>Important: That's no whitespace, it's simply "nothing").</w:t>
-      </w:r>
-    </w:p>
-    <w:p/>
-    <w:p>
-      <w:r>
-        <w:t>To fix this behavior, you need to change the matching strategy to "full</w:t>
-      </w:r>
-      <w:proofErr w:type="gramStart"/>
-      <w:r>
-        <w:t>" :</w:t>
-      </w:r>
-      <w:proofErr w:type="gramEnd"/>
-    </w:p>
-    <w:p/>
-    <w:p>
-      <w:proofErr w:type="gramStart"/>
-      <w:r>
-        <w:t>{ path</w:t>
-      </w:r>
-      <w:proofErr w:type="gramEnd"/>
-      <w:r>
-        <w:t xml:space="preserve">: '', </w:t>
-      </w:r>
-      <w:proofErr w:type="spellStart"/>
-      <w:r>
-        <w:t>redirectTo</w:t>
-      </w:r>
-      <w:proofErr w:type="spellEnd"/>
-      <w:r>
-        <w:t xml:space="preserve">: '/somewhere-else', </w:t>
-      </w:r>
-      <w:proofErr w:type="spellStart"/>
-      <w:r>
-        <w:t>pathMatch</w:t>
-      </w:r>
-      <w:proofErr w:type="spellEnd"/>
-      <w:r>
-        <w:t xml:space="preserve">: 'full' } </w:t>
-      </w:r>
-    </w:p>
-    <w:p/>
-    <w:p>
-      <w:r>
-        <w:t>Now, you only get redirected, if the full path is '</w:t>
-      </w:r>
-      <w:proofErr w:type="gramStart"/>
-      <w:r>
-        <w:t>'  (</w:t>
-      </w:r>
-      <w:proofErr w:type="gramEnd"/>
-      <w:r>
-        <w:t>so only if you got NO other content in your path in this example).</w:t>
-      </w:r>
-    </w:p>
-    <w:p/>
-    <w:p/>
-    <w:p/>
-    <w:p/>
-    <w:p/>
-    <w:p/>
-    <w:p/>
-    <w:p/>
-    <w:p>
-      <w:pPr>
-        <w:rPr>
-          <w:b/>
-          <w:u w:val="single"/>
-        </w:rPr>
-      </w:pPr>
-      <w:r>
-        <w:rPr>
-          <w:b/>
-          <w:u w:val="single"/>
-        </w:rPr>
-        <w:lastRenderedPageBreak/>
-        <w:t>Forms</w:t>
-      </w:r>
-    </w:p>
-    <w:p>
-      <w:pPr>
-        <w:rPr>
-          <w:b/>
-          <w:u w:val="single"/>
-        </w:rPr>
-      </w:pPr>
-      <w:r>
-        <w:rPr>
-          <w:b/>
-          <w:u w:val="single"/>
-        </w:rPr>
-        <w:t>Built-in Validators &amp; Using HTML5 Validation</w:t>
-      </w:r>
-    </w:p>
-    <w:p>
-      <w:r>
-        <w:t>Section 15, Lecture 181</w:t>
-      </w:r>
-    </w:p>
-    <w:p>
-      <w:r>
-        <w:t xml:space="preserve">Which Validators do ship with Angular? </w:t>
-      </w:r>
-    </w:p>
-    <w:p>
-      <w:r>
-        <w:t>Check out the Validators class: https://angular.io/api/forms/Validators - these are all built-in validators, though that are the methods which actually get executed (and which you later can add when using the reactive approach).</w:t>
-      </w:r>
-    </w:p>
-    <w:p>
-      <w:r>
-        <w:t>For the template-driven approach, you need the directives. You can find out their names, by searching for "validator" in the official docs: https://angular.io/api?type=directive - everything marked with "D" is a directive and can be added to your template.</w:t>
-      </w:r>
-    </w:p>
-    <w:p>
-      <w:r>
-        <w:t xml:space="preserve">Additionally, you might also want to enable HTML5 validation (by default, Angular disables it). You can do so by adding the </w:t>
-      </w:r>
-      <w:proofErr w:type="spellStart"/>
-      <w:proofErr w:type="gramStart"/>
-      <w:r>
-        <w:t>ngNativeValidate</w:t>
-      </w:r>
-      <w:proofErr w:type="spellEnd"/>
-      <w:r>
-        <w:t xml:space="preserve">  to</w:t>
-      </w:r>
-      <w:proofErr w:type="gramEnd"/>
-      <w:r>
-        <w:t xml:space="preserve"> a control in your template.</w:t>
-      </w:r>
-    </w:p>
-    <w:p/>
-    <w:p>
-      <w:pPr>
-        <w:rPr>
-          <w:b/>
-          <w:u w:val="single"/>
-        </w:rPr>
-      </w:pPr>
-      <w:r>
-        <w:rPr>
-          <w:b/>
-          <w:u w:val="single"/>
-        </w:rPr>
-        <w:t>Angular 6 and Http</w:t>
-      </w:r>
-    </w:p>
-    <w:p>
-      <w:r>
-        <w:t>Section 18, Lecture 237</w:t>
-      </w:r>
-    </w:p>
-    <w:p>
-      <w:r>
-        <w:t>Angular 6 is currently the latest version of Angular and it deprecates the Http-access method taught in this module.</w:t>
-      </w:r>
-    </w:p>
-    <w:p>
-      <w:r>
-        <w:t>What does this mean?</w:t>
-      </w:r>
-    </w:p>
-    <w:p>
-      <w:r>
-        <w:t xml:space="preserve">It means that the method still works, still is secure - you can use it! But there is a better Http module to use now: </w:t>
-      </w:r>
-      <w:proofErr w:type="spellStart"/>
-      <w:r>
-        <w:t>HttpClient</w:t>
-      </w:r>
-      <w:proofErr w:type="spellEnd"/>
-      <w:r>
-        <w:t>.</w:t>
-      </w:r>
-    </w:p>
-    <w:p>
-      <w:r>
-        <w:t>I added a module (section 23) on that new client months ago, even before Angular 5 was released. You'll meet it later in the course and we'll easily update all our Http calls with the new client there.</w:t>
-      </w:r>
-    </w:p>
-    <w:p>
-      <w:proofErr w:type="gramStart"/>
-      <w:r>
-        <w:t>So</w:t>
-      </w:r>
-      <w:proofErr w:type="gramEnd"/>
-      <w:r>
-        <w:t xml:space="preserve"> for now, follow along with this module here - the core concepts taught here will still apply (i.e. how it works </w:t>
-      </w:r>
-      <w:proofErr w:type="spellStart"/>
-      <w:r>
-        <w:t>etc</w:t>
-      </w:r>
-      <w:proofErr w:type="spellEnd"/>
-      <w:r>
-        <w:t>).</w:t>
-      </w:r>
-    </w:p>
-    <w:p>
-      <w:r>
-        <w:t xml:space="preserve">And later in the course, we'll revisit this solution and update it to </w:t>
-      </w:r>
-      <w:proofErr w:type="spellStart"/>
-      <w:r>
-        <w:t>HttpClient</w:t>
-      </w:r>
-      <w:proofErr w:type="spellEnd"/>
-      <w:r>
-        <w:t>.</w:t>
-      </w:r>
-    </w:p>
-    <w:p>
-      <w:r>
-        <w:t>Important</w:t>
-      </w:r>
-    </w:p>
-    <w:p>
-      <w:r>
-        <w:t xml:space="preserve">To use Http as shown in this module, you need to install </w:t>
-      </w:r>
-      <w:proofErr w:type="spellStart"/>
-      <w:r>
-        <w:t>Angular's</w:t>
-      </w:r>
-      <w:proofErr w:type="spellEnd"/>
-      <w:r>
-        <w:t xml:space="preserve"> </w:t>
-      </w:r>
-      <w:proofErr w:type="spellStart"/>
-      <w:r>
-        <w:t>HttpModule</w:t>
-      </w:r>
-      <w:proofErr w:type="spellEnd"/>
-    </w:p>
-    <w:p>
-      <w:proofErr w:type="spellStart"/>
-      <w:r>
-        <w:t>npm</w:t>
-      </w:r>
-      <w:proofErr w:type="spellEnd"/>
-      <w:r>
-        <w:t xml:space="preserve"> install --save @angular/http</w:t>
-      </w:r>
-    </w:p>
-    <w:p>
-      <w:r>
-        <w:t xml:space="preserve">and then, in </w:t>
-      </w:r>
-      <w:proofErr w:type="spellStart"/>
-      <w:r>
-        <w:t>AppModule</w:t>
-      </w:r>
-      <w:proofErr w:type="spellEnd"/>
-      <w:r>
-        <w:t xml:space="preserve">, add the </w:t>
-      </w:r>
-      <w:proofErr w:type="spellStart"/>
-      <w:r>
-        <w:t>HttpModule</w:t>
-      </w:r>
-      <w:proofErr w:type="spellEnd"/>
-      <w:r>
-        <w:t xml:space="preserve"> to the </w:t>
-      </w:r>
-      <w:proofErr w:type="gramStart"/>
-      <w:r>
-        <w:t>imports[</w:t>
-      </w:r>
-      <w:proofErr w:type="gramEnd"/>
-      <w:r>
-        <w:t>]:</w:t>
-      </w:r>
-    </w:p>
-    <w:p>
-      <w:r>
-        <w:t xml:space="preserve">import </w:t>
-      </w:r>
-      <w:proofErr w:type="gramStart"/>
-      <w:r>
-        <w:t xml:space="preserve">{ </w:t>
-      </w:r>
-      <w:proofErr w:type="spellStart"/>
-      <w:r>
-        <w:t>HttpModule</w:t>
-      </w:r>
-      <w:proofErr w:type="spellEnd"/>
-      <w:proofErr w:type="gramEnd"/>
-      <w:r>
-        <w:t xml:space="preserve"> } from '@angular/http';</w:t>
-      </w:r>
-    </w:p>
-    <w:p>
-      <w:r>
-        <w:t>...</w:t>
-      </w:r>
-    </w:p>
-    <w:p>
-      <w:r>
-        <w:t xml:space="preserve">imports: [..., </w:t>
-      </w:r>
-      <w:proofErr w:type="spellStart"/>
-      <w:r>
-        <w:t>HttpModule</w:t>
-      </w:r>
-      <w:proofErr w:type="spellEnd"/>
-      <w:r>
-        <w:t>]</w:t>
-      </w:r>
-    </w:p>
-    <w:p>
-      <w:pPr>
-        <w:rPr>
-          <w:b/>
-          <w:u w:val="single"/>
-        </w:rPr>
-      </w:pPr>
-      <w:r>
-        <w:rPr>
-          <w:b/>
-          <w:u w:val="single"/>
-        </w:rPr>
-        <w:lastRenderedPageBreak/>
-        <w:t xml:space="preserve">Catching Errors without </w:t>
-      </w:r>
-      <w:proofErr w:type="spellStart"/>
-      <w:r>
-        <w:rPr>
-          <w:b/>
-          <w:u w:val="single"/>
-        </w:rPr>
-        <w:t>rxjs-compat</w:t>
-      </w:r>
-      <w:proofErr w:type="spellEnd"/>
-    </w:p>
-    <w:p>
-      <w:r>
-        <w:t>Section 18, Lecture 248</w:t>
-      </w:r>
-    </w:p>
-    <w:p>
-      <w:r>
-        <w:t xml:space="preserve">Are you using Angular 6 (and therefore </w:t>
-      </w:r>
-      <w:proofErr w:type="spellStart"/>
-      <w:r>
-        <w:t>RxJS</w:t>
-      </w:r>
-      <w:proofErr w:type="spellEnd"/>
-      <w:r>
-        <w:t xml:space="preserve"> 6+) and you're NOT using </w:t>
-      </w:r>
-      <w:proofErr w:type="spellStart"/>
-      <w:r>
-        <w:t>rxjs-</w:t>
-      </w:r>
-      <w:proofErr w:type="gramStart"/>
-      <w:r>
-        <w:t>compat</w:t>
-      </w:r>
-      <w:proofErr w:type="spellEnd"/>
-      <w:r>
-        <w:t xml:space="preserve">  (</w:t>
-      </w:r>
-      <w:proofErr w:type="spellStart"/>
-      <w:proofErr w:type="gramEnd"/>
-      <w:r>
-        <w:t>npm</w:t>
-      </w:r>
-      <w:proofErr w:type="spellEnd"/>
-      <w:r>
-        <w:t xml:space="preserve"> install --save </w:t>
-      </w:r>
-      <w:proofErr w:type="spellStart"/>
-      <w:r>
-        <w:t>rxjs-compat</w:t>
-      </w:r>
-      <w:proofErr w:type="spellEnd"/>
-      <w:r>
-        <w:t xml:space="preserve">  - you may ignore this lecture then, use the code as shown in the videos!)?</w:t>
-      </w:r>
-    </w:p>
-    <w:p>
-      <w:r>
-        <w:t xml:space="preserve">You then have to use the </w:t>
-      </w:r>
-      <w:proofErr w:type="gramStart"/>
-      <w:r>
-        <w:t>catch(</w:t>
-      </w:r>
-      <w:proofErr w:type="gramEnd"/>
-      <w:r>
-        <w:t>)  operator you'll see in the next lecture a bit differently.</w:t>
-      </w:r>
-    </w:p>
-    <w:p>
-      <w:r>
-        <w:t>Instead of</w:t>
-      </w:r>
-    </w:p>
-    <w:p>
-      <w:proofErr w:type="gramStart"/>
-      <w:r>
-        <w:t>....catch</w:t>
-      </w:r>
-      <w:proofErr w:type="gramEnd"/>
-      <w:r>
-        <w:t>(error =&gt; {</w:t>
-      </w:r>
-    </w:p>
-    <w:p>
-      <w:r>
-        <w:t xml:space="preserve">    return </w:t>
-      </w:r>
-      <w:proofErr w:type="spellStart"/>
-      <w:r>
-        <w:t>Observable.throw</w:t>
-      </w:r>
-      <w:proofErr w:type="spellEnd"/>
-      <w:r>
-        <w:t>(...)</w:t>
-      </w:r>
-    </w:p>
-    <w:p>
-      <w:r>
-        <w:t xml:space="preserve">}) </w:t>
-      </w:r>
-    </w:p>
-    <w:p>
-      <w:r>
-        <w:t>use</w:t>
-      </w:r>
-    </w:p>
-    <w:p>
-      <w:proofErr w:type="gramStart"/>
-      <w:r>
-        <w:t>....pipe</w:t>
-      </w:r>
-      <w:proofErr w:type="gramEnd"/>
-      <w:r>
-        <w:t>(</w:t>
-      </w:r>
-      <w:proofErr w:type="spellStart"/>
-      <w:r>
-        <w:t>catchError</w:t>
-      </w:r>
-      <w:proofErr w:type="spellEnd"/>
-      <w:r>
-        <w:t>(error =&gt; {</w:t>
-      </w:r>
-    </w:p>
-    <w:p>
-      <w:r>
-        <w:t xml:space="preserve">    return </w:t>
-      </w:r>
-      <w:proofErr w:type="spellStart"/>
-      <w:r>
-        <w:t>throwError</w:t>
-      </w:r>
-      <w:proofErr w:type="spellEnd"/>
-      <w:r>
-        <w:t>(...)</w:t>
-      </w:r>
-    </w:p>
-    <w:p>
-      <w:r>
-        <w:t>}))</w:t>
-      </w:r>
-    </w:p>
-    <w:p>
-      <w:r>
-        <w:t>And make sure to import it:</w:t>
-      </w:r>
-    </w:p>
-    <w:p>
-      <w:r>
-        <w:t xml:space="preserve">Instead of </w:t>
-      </w:r>
-    </w:p>
-    <w:p>
-      <w:r>
-        <w:t>import '</w:t>
-      </w:r>
-      <w:proofErr w:type="spellStart"/>
-      <w:r>
-        <w:t>rxjs</w:t>
-      </w:r>
-      <w:proofErr w:type="spellEnd"/>
-      <w:r>
-        <w:t xml:space="preserve">/Rx'; </w:t>
-      </w:r>
-    </w:p>
-    <w:p>
-      <w:r>
-        <w:t xml:space="preserve">and </w:t>
-      </w:r>
-    </w:p>
-    <w:p>
-      <w:r>
-        <w:t xml:space="preserve">import </w:t>
-      </w:r>
-      <w:proofErr w:type="gramStart"/>
-      <w:r>
-        <w:t>{ Observable</w:t>
-      </w:r>
-      <w:proofErr w:type="gramEnd"/>
-      <w:r>
-        <w:t xml:space="preserve"> } from '</w:t>
-      </w:r>
-      <w:proofErr w:type="spellStart"/>
-      <w:r>
-        <w:t>rxjs</w:t>
-      </w:r>
-      <w:proofErr w:type="spellEnd"/>
-      <w:r>
-        <w:t xml:space="preserve">/Observable'; </w:t>
-      </w:r>
-    </w:p>
-    <w:p>
-      <w:r>
-        <w:t>use</w:t>
-      </w:r>
-    </w:p>
-    <w:p>
-      <w:r>
-        <w:t xml:space="preserve">import </w:t>
-      </w:r>
-      <w:proofErr w:type="gramStart"/>
-      <w:r>
-        <w:t xml:space="preserve">{ </w:t>
-      </w:r>
-      <w:proofErr w:type="spellStart"/>
-      <w:r>
-        <w:t>catchError</w:t>
-      </w:r>
-      <w:proofErr w:type="spellEnd"/>
-      <w:proofErr w:type="gramEnd"/>
-      <w:r>
-        <w:t xml:space="preserve"> } from '</w:t>
-      </w:r>
-      <w:proofErr w:type="spellStart"/>
-      <w:r>
-        <w:t>rxjs</w:t>
-      </w:r>
-      <w:proofErr w:type="spellEnd"/>
-      <w:r>
-        <w:t xml:space="preserve">/operators'; </w:t>
-      </w:r>
-    </w:p>
-    <w:p>
-      <w:r>
-        <w:t>and</w:t>
-      </w:r>
-    </w:p>
-    <w:p>
-      <w:r>
-        <w:t xml:space="preserve">import </w:t>
-      </w:r>
-      <w:proofErr w:type="gramStart"/>
-      <w:r>
-        <w:t xml:space="preserve">{ </w:t>
-      </w:r>
-      <w:proofErr w:type="spellStart"/>
-      <w:r>
-        <w:t>throwError</w:t>
-      </w:r>
-      <w:proofErr w:type="spellEnd"/>
-      <w:proofErr w:type="gramEnd"/>
-      <w:r>
-        <w:t xml:space="preserve"> } from '</w:t>
-      </w:r>
-      <w:proofErr w:type="spellStart"/>
-      <w:r>
-        <w:t>rxjs</w:t>
-      </w:r>
-      <w:proofErr w:type="spellEnd"/>
-      <w:r>
-        <w:t xml:space="preserve">'; </w:t>
-      </w:r>
-    </w:p>
-    <w:p/>
-    <w:p/>
-    <w:p/>
-    <w:p/>
-    <w:p/>
-    <w:p/>
-    <w:p/>
-    <w:p>
-      <w:pPr>
-        <w:rPr>
-          <w:b/>
-          <w:u w:val="single"/>
-        </w:rPr>
-      </w:pPr>
-      <w:r>
-        <w:rPr>
-          <w:b/>
-          <w:u w:val="single"/>
-        </w:rPr>
-        <w:lastRenderedPageBreak/>
-        <w:t>Module Import Order</w:t>
-      </w:r>
-    </w:p>
-    <w:p>
-      <w:r>
-        <w:t>Section 21, Lecture 276</w:t>
-      </w:r>
-    </w:p>
-    <w:p>
-      <w:r>
-        <w:t xml:space="preserve">In the next module, we'll add routes to a feature module. For this to work, you need to ensure that you get the import order (i.e. the order in which you add all modules to the </w:t>
-      </w:r>
-      <w:proofErr w:type="gramStart"/>
-      <w:r>
-        <w:t>imports[</w:t>
-      </w:r>
-      <w:proofErr w:type="gramEnd"/>
-      <w:r>
-        <w:t xml:space="preserve">]  array in the </w:t>
-      </w:r>
-      <w:proofErr w:type="spellStart"/>
-      <w:r>
-        <w:t>AppModule</w:t>
-      </w:r>
-      <w:proofErr w:type="spellEnd"/>
-      <w:r>
-        <w:t xml:space="preserve"> ) right.</w:t>
-      </w:r>
-    </w:p>
-    <w:p>
-      <w:r>
-        <w:t xml:space="preserve">To be precise - unlike as shown in the video - you need to position your </w:t>
-      </w:r>
-      <w:proofErr w:type="spellStart"/>
-      <w:proofErr w:type="gramStart"/>
-      <w:r>
-        <w:t>RecipesModule</w:t>
-      </w:r>
-      <w:proofErr w:type="spellEnd"/>
-      <w:r>
-        <w:t xml:space="preserve">  prior</w:t>
-      </w:r>
-      <w:proofErr w:type="gramEnd"/>
-      <w:r>
-        <w:t xml:space="preserve"> to the </w:t>
-      </w:r>
-      <w:proofErr w:type="spellStart"/>
-      <w:r>
-        <w:t>AppRoutingModule</w:t>
-      </w:r>
-      <w:proofErr w:type="spellEnd"/>
-      <w:r>
-        <w:t xml:space="preserve"> .</w:t>
-      </w:r>
-    </w:p>
-    <w:p>
-      <w:r>
-        <w:t xml:space="preserve">So </w:t>
-      </w:r>
-      <w:proofErr w:type="gramStart"/>
-      <w:r>
-        <w:t>imports[</w:t>
-      </w:r>
-      <w:proofErr w:type="gramEnd"/>
-      <w:r>
-        <w:t xml:space="preserve">]  should look like this (in </w:t>
-      </w:r>
-      <w:proofErr w:type="spellStart"/>
-      <w:r>
-        <w:t>AppModule</w:t>
-      </w:r>
-      <w:proofErr w:type="spellEnd"/>
-      <w:r>
-        <w:t xml:space="preserve"> ):</w:t>
-      </w:r>
-    </w:p>
-    <w:p>
-      <w:r>
-        <w:t>imports: [</w:t>
-      </w:r>
-    </w:p>
-    <w:p>
-      <w:r>
-        <w:t xml:space="preserve">    ..., // Other modules</w:t>
-      </w:r>
-    </w:p>
-    <w:p>
-      <w:r>
-        <w:t xml:space="preserve">    </w:t>
-      </w:r>
-      <w:proofErr w:type="spellStart"/>
-      <w:r>
-        <w:t>RecipesModule</w:t>
-      </w:r>
-      <w:proofErr w:type="spellEnd"/>
-      <w:r>
-        <w:t>,</w:t>
-      </w:r>
-    </w:p>
-    <w:p>
-      <w:r>
-        <w:t xml:space="preserve">    </w:t>
-      </w:r>
-      <w:proofErr w:type="spellStart"/>
-      <w:r>
-        <w:t>AppRoutingModule</w:t>
-      </w:r>
-      <w:proofErr w:type="spellEnd"/>
-    </w:p>
-    <w:p>
-      <w:r>
-        <w:t>]</w:t>
-      </w:r>
-    </w:p>
-    <w:p>
-      <w:r>
-        <w:t>This is required to ensure that the Catch-all/ wildcard routes work correctly.</w:t>
-      </w:r>
-    </w:p>
-    <w:p>
-      <w:r>
-        <w:t>Why does it work in the video (even though I DON'T use that setup there)? Because I recorded this without the wildcard route - a mistake from my side.</w:t>
-      </w:r>
-    </w:p>
-    <w:p/>
-    <w:p/>
-    <w:p/>
-    <w:p/>
-    <w:p/>
-    <w:p/>
-    <w:p/>
-    <w:p/>
-    <w:p/>
-    <w:p/>
-    <w:p/>
-    <w:p/>
-    <w:p/>
-    <w:p/>
-    <w:p>
-      <w:pPr>
-        <w:rPr>
-          <w:b/>
-          <w:u w:val="single"/>
-        </w:rPr>
-      </w:pPr>
-      <w:r>
-        <w:rPr>
-          <w:b/>
-          <w:u w:val="single"/>
-        </w:rPr>
-        <w:lastRenderedPageBreak/>
         <w:t xml:space="preserve">Protecting Lazy Loaded Routes with </w:t>
       </w:r>
       <w:proofErr w:type="spellStart"/>
@@ -3220,17 +3232,16 @@
           <w:u w:val="single"/>
         </w:rPr>
       </w:pPr>
-      <w:bookmarkStart w:id="0" w:name="_GoBack"/>
       <w:r>
         <w:rPr>
           <w:b/>
           <w:noProof/>
           <w:u w:val="single"/>
         </w:rPr>
+        <w:lastRenderedPageBreak/>
         <w:t>Don’t add Providers on the shared module</w:t>
       </w:r>
     </w:p>
-    <w:bookmarkEnd w:id="0"/>
     <w:p>
       <w:r>
         <w:rPr>
@@ -3273,6 +3284,476 @@
         </w:drawing>
       </w:r>
     </w:p>
+    <w:p/>
+    <w:p/>
+    <w:p/>
+    <w:p/>
+    <w:p/>
+    <w:p/>
+    <w:p>
+      <w:pPr>
+        <w:rPr>
+          <w:b/>
+          <w:u w:val="single"/>
+        </w:rPr>
+      </w:pPr>
+      <w:r>
+        <w:rPr>
+          <w:b/>
+          <w:u w:val="single"/>
+        </w:rPr>
+        <w:t>Template Interaction &amp; Production Builds</w:t>
+      </w:r>
+    </w:p>
+    <w:p>
+      <w:r>
+        <w:t>Section 21, Lecture 291</w:t>
+      </w:r>
+    </w:p>
+    <w:p>
+      <w:r>
+        <w:t>In the next lectures, we'll build our project for production. This will perform a couple of optimizations and with the current course project, it would also yield some tiny errors. Here's how to fix them!</w:t>
+      </w:r>
+    </w:p>
+    <w:p>
+      <w:r>
+        <w:t xml:space="preserve">In the </w:t>
+      </w:r>
+      <w:proofErr w:type="spellStart"/>
+      <w:proofErr w:type="gramStart"/>
+      <w:r>
+        <w:t>header.component</w:t>
+      </w:r>
+      <w:proofErr w:type="gramEnd"/>
+      <w:r>
+        <w:t>.ts</w:t>
+      </w:r>
+      <w:proofErr w:type="spellEnd"/>
+      <w:r>
+        <w:t xml:space="preserve"> file (and its template file), you need to change the way you access the "is the user authenticated?" information in  the template.</w:t>
+      </w:r>
+    </w:p>
+    <w:p>
+      <w:r>
+        <w:t>Instead of using</w:t>
+      </w:r>
+    </w:p>
+    <w:p>
+      <w:r>
+        <w:t>*</w:t>
+      </w:r>
+      <w:proofErr w:type="spellStart"/>
+      <w:r>
+        <w:t>ngIf</w:t>
+      </w:r>
+      <w:proofErr w:type="spellEnd"/>
+      <w:r>
+        <w:t>="</w:t>
+      </w:r>
+      <w:proofErr w:type="spellStart"/>
+      <w:r>
+        <w:t>authService.isAuthenticated</w:t>
+      </w:r>
+      <w:proofErr w:type="spellEnd"/>
+      <w:r>
+        <w:t>()"</w:t>
+      </w:r>
+    </w:p>
+    <w:p>
+      <w:r>
+        <w:t>in the header.component.html file, you should replace that with a method call, like that:</w:t>
+      </w:r>
+    </w:p>
+    <w:p>
+      <w:r>
+        <w:t>*</w:t>
+      </w:r>
+      <w:proofErr w:type="spellStart"/>
+      <w:r>
+        <w:t>ngIf</w:t>
+      </w:r>
+      <w:proofErr w:type="spellEnd"/>
+      <w:r>
+        <w:t>="</w:t>
+      </w:r>
+      <w:proofErr w:type="spellStart"/>
+      <w:proofErr w:type="gramStart"/>
+      <w:r>
+        <w:t>isAuthenticated</w:t>
+      </w:r>
+      <w:proofErr w:type="spellEnd"/>
+      <w:r>
+        <w:t>(</w:t>
+      </w:r>
+      <w:proofErr w:type="gramEnd"/>
+      <w:r>
+        <w:t>)"</w:t>
+      </w:r>
+    </w:p>
+    <w:p>
+      <w:r>
+        <w:lastRenderedPageBreak/>
+        <w:t xml:space="preserve">That of course means, that this method needs to be added to your </w:t>
+      </w:r>
+      <w:proofErr w:type="spellStart"/>
+      <w:proofErr w:type="gramStart"/>
+      <w:r>
+        <w:t>header.component</w:t>
+      </w:r>
+      <w:proofErr w:type="gramEnd"/>
+      <w:r>
+        <w:t>.ts</w:t>
+      </w:r>
+      <w:proofErr w:type="spellEnd"/>
+      <w:r>
+        <w:t xml:space="preserve"> file:</w:t>
+      </w:r>
+    </w:p>
+    <w:p>
+      <w:proofErr w:type="spellStart"/>
+      <w:proofErr w:type="gramStart"/>
+      <w:r>
+        <w:t>isAuthenticated</w:t>
+      </w:r>
+      <w:proofErr w:type="spellEnd"/>
+      <w:r>
+        <w:t>(</w:t>
+      </w:r>
+      <w:proofErr w:type="gramEnd"/>
+      <w:r>
+        <w:t>) {</w:t>
+      </w:r>
+    </w:p>
+    <w:p>
+      <w:r>
+        <w:t xml:space="preserve">   return </w:t>
+      </w:r>
+      <w:proofErr w:type="spellStart"/>
+      <w:proofErr w:type="gramStart"/>
+      <w:r>
+        <w:t>this.authService.isAuthenticated</w:t>
+      </w:r>
+      <w:proofErr w:type="spellEnd"/>
+      <w:proofErr w:type="gramEnd"/>
+      <w:r>
+        <w:t>();</w:t>
+      </w:r>
+    </w:p>
+    <w:p>
+      <w:r>
+        <w:t>}</w:t>
+      </w:r>
+    </w:p>
+    <w:p>
+      <w:proofErr w:type="gramStart"/>
+      <w:r>
+        <w:t>So</w:t>
+      </w:r>
+      <w:proofErr w:type="gramEnd"/>
+      <w:r>
+        <w:t xml:space="preserve"> you basically moved the service access from the template to the TypeScript code.</w:t>
+      </w:r>
+    </w:p>
+    <w:p>
+      <w:r>
+        <w:t>Something similar has to be done for the recipe-</w:t>
+      </w:r>
+      <w:proofErr w:type="spellStart"/>
+      <w:proofErr w:type="gramStart"/>
+      <w:r>
+        <w:t>edit.component</w:t>
+      </w:r>
+      <w:proofErr w:type="gramEnd"/>
+      <w:r>
+        <w:t>.ts</w:t>
+      </w:r>
+      <w:proofErr w:type="spellEnd"/>
+      <w:r>
+        <w:t xml:space="preserve"> and .html files.</w:t>
+      </w:r>
+    </w:p>
+    <w:p>
+      <w:r>
+        <w:t>Instead of using</w:t>
+      </w:r>
+    </w:p>
+    <w:p>
+      <w:r>
+        <w:t>*</w:t>
+      </w:r>
+      <w:proofErr w:type="spellStart"/>
+      <w:r>
+        <w:t>ngFor</w:t>
+      </w:r>
+      <w:proofErr w:type="spellEnd"/>
+      <w:r>
+        <w:t xml:space="preserve">="let </w:t>
+      </w:r>
+      <w:proofErr w:type="spellStart"/>
+      <w:r>
+        <w:t>ingredientCtrl</w:t>
+      </w:r>
+      <w:proofErr w:type="spellEnd"/>
+      <w:r>
+        <w:t xml:space="preserve"> of </w:t>
+      </w:r>
+      <w:proofErr w:type="spellStart"/>
+      <w:r>
+        <w:t>recipeForm.get</w:t>
+      </w:r>
+      <w:proofErr w:type="spellEnd"/>
+      <w:r>
+        <w:t>('ingredients'</w:t>
+      </w:r>
+      <w:proofErr w:type="gramStart"/>
+      <w:r>
+        <w:t>).controls</w:t>
+      </w:r>
+      <w:proofErr w:type="gramEnd"/>
+      <w:r>
+        <w:t xml:space="preserve">; let </w:t>
+      </w:r>
+      <w:proofErr w:type="spellStart"/>
+      <w:r>
+        <w:t>i</w:t>
+      </w:r>
+      <w:proofErr w:type="spellEnd"/>
+      <w:r>
+        <w:t xml:space="preserve"> = index"</w:t>
+      </w:r>
+    </w:p>
+    <w:p>
+      <w:r>
+        <w:t>you should use</w:t>
+      </w:r>
+    </w:p>
+    <w:p>
+      <w:r>
+        <w:t>*</w:t>
+      </w:r>
+      <w:proofErr w:type="spellStart"/>
+      <w:r>
+        <w:t>ngFor</w:t>
+      </w:r>
+      <w:proofErr w:type="spellEnd"/>
+      <w:r>
+        <w:t xml:space="preserve">="let </w:t>
+      </w:r>
+      <w:proofErr w:type="spellStart"/>
+      <w:r>
+        <w:t>ingredientCtrl</w:t>
+      </w:r>
+      <w:proofErr w:type="spellEnd"/>
+      <w:r>
+        <w:t xml:space="preserve"> of </w:t>
+      </w:r>
+      <w:proofErr w:type="spellStart"/>
+      <w:proofErr w:type="gramStart"/>
+      <w:r>
+        <w:t>getControls</w:t>
+      </w:r>
+      <w:proofErr w:type="spellEnd"/>
+      <w:r>
+        <w:t>(</w:t>
+      </w:r>
+      <w:proofErr w:type="gramEnd"/>
+      <w:r>
+        <w:t xml:space="preserve">); let </w:t>
+      </w:r>
+      <w:proofErr w:type="spellStart"/>
+      <w:r>
+        <w:t>i</w:t>
+      </w:r>
+      <w:proofErr w:type="spellEnd"/>
+      <w:r>
+        <w:t xml:space="preserve"> = index"</w:t>
+      </w:r>
+    </w:p>
+    <w:p>
+      <w:r>
+        <w:t>in the template.</w:t>
+      </w:r>
+    </w:p>
+    <w:p>
+      <w:r>
+        <w:t xml:space="preserve">Again, this </w:t>
+      </w:r>
+      <w:proofErr w:type="spellStart"/>
+      <w:proofErr w:type="gramStart"/>
+      <w:r>
+        <w:t>getControls</w:t>
+      </w:r>
+      <w:proofErr w:type="spellEnd"/>
+      <w:r>
+        <w:t>(</w:t>
+      </w:r>
+      <w:proofErr w:type="gramEnd"/>
+      <w:r>
+        <w:t>) method now needs to be added to the recipe-</w:t>
+      </w:r>
+      <w:proofErr w:type="spellStart"/>
+      <w:r>
+        <w:t>edit.component.ts</w:t>
+      </w:r>
+      <w:proofErr w:type="spellEnd"/>
+      <w:r>
+        <w:t xml:space="preserve"> file:</w:t>
+      </w:r>
+    </w:p>
+    <w:p>
+      <w:proofErr w:type="spellStart"/>
+      <w:proofErr w:type="gramStart"/>
+      <w:r>
+        <w:t>getControls</w:t>
+      </w:r>
+      <w:proofErr w:type="spellEnd"/>
+      <w:r>
+        <w:t>(</w:t>
+      </w:r>
+      <w:proofErr w:type="gramEnd"/>
+      <w:r>
+        <w:t>) {</w:t>
+      </w:r>
+    </w:p>
+    <w:p>
+      <w:r>
+        <w:t xml:space="preserve">    return (&lt;</w:t>
+      </w:r>
+      <w:proofErr w:type="spellStart"/>
+      <w:r>
+        <w:t>FormArray</w:t>
+      </w:r>
+      <w:proofErr w:type="spellEnd"/>
+      <w:r>
+        <w:t>&gt;</w:t>
+      </w:r>
+      <w:proofErr w:type="spellStart"/>
+      <w:r>
+        <w:t>this.recipeForm.get</w:t>
+      </w:r>
+      <w:proofErr w:type="spellEnd"/>
+      <w:r>
+        <w:t>('ingredients')</w:t>
+      </w:r>
+      <w:proofErr w:type="gramStart"/>
+      <w:r>
+        <w:t>).controls</w:t>
+      </w:r>
+      <w:proofErr w:type="gramEnd"/>
+      <w:r>
+        <w:t>;</w:t>
+      </w:r>
+    </w:p>
+    <w:p>
+      <w:r>
+        <w:t>}</w:t>
+      </w:r>
+    </w:p>
+    <w:p>
+      <w:r>
+        <w:t>The &lt;</w:t>
+      </w:r>
+      <w:proofErr w:type="spellStart"/>
+      <w:r>
+        <w:t>FormArray</w:t>
+      </w:r>
+      <w:proofErr w:type="spellEnd"/>
+      <w:r>
+        <w:t>&gt; type conversion needs to be added here to avoid compilation errors from TypeScript's side.</w:t>
+      </w:r>
+    </w:p>
+    <w:p>
+      <w:r>
+        <w:t>You find all these changes included in the optimizations-final.zip project snapshot (which is attached to the last lecture of this module).</w:t>
+      </w:r>
+    </w:p>
+    <w:p/>
+    <w:p>
+      <w:r>
+        <w:rPr>
+          <w:noProof/>
+        </w:rPr>
+        <w:lastRenderedPageBreak/>
+        <w:drawing>
+          <wp:inline distT="0" distB="0" distL="0" distR="0" wp14:anchorId="4BECE6CE" wp14:editId="0011434D">
+            <wp:extent cx="5943600" cy="3343275"/>
+            <wp:effectExtent l="0" t="0" r="0" b="9525"/>
+            <wp:docPr id="7" name="Picture 7"/>
+            <wp:cNvGraphicFramePr>
+              <a:graphicFrameLocks xmlns:a="http://schemas.openxmlformats.org/drawingml/2006/main" noChangeAspect="1"/>
+            </wp:cNvGraphicFramePr>
+            <a:graphic xmlns:a="http://schemas.openxmlformats.org/drawingml/2006/main">
+              <a:graphicData uri="http://schemas.openxmlformats.org/drawingml/2006/picture">
+                <pic:pic xmlns:pic="http://schemas.openxmlformats.org/drawingml/2006/picture">
+                  <pic:nvPicPr>
+                    <pic:cNvPr id="1" name=""/>
+                    <pic:cNvPicPr/>
+                  </pic:nvPicPr>
+                  <pic:blipFill>
+                    <a:blip r:embed="rId15"/>
+                    <a:stretch>
+                      <a:fillRect/>
+                    </a:stretch>
+                  </pic:blipFill>
+                  <pic:spPr>
+                    <a:xfrm>
+                      <a:off x="0" y="0"/>
+                      <a:ext cx="5943600" cy="3343275"/>
+                    </a:xfrm>
+                    <a:prstGeom prst="rect">
+                      <a:avLst/>
+                    </a:prstGeom>
+                  </pic:spPr>
+                </pic:pic>
+              </a:graphicData>
+            </a:graphic>
+          </wp:inline>
+        </w:drawing>
+      </w:r>
+    </w:p>
+    <w:p>
+      <w:r>
+        <w:rPr>
+          <w:noProof/>
+        </w:rPr>
+        <w:drawing>
+          <wp:inline distT="0" distB="0" distL="0" distR="0" wp14:anchorId="38C7A6AF" wp14:editId="03DE46E0">
+            <wp:extent cx="5943600" cy="3343275"/>
+            <wp:effectExtent l="0" t="0" r="0" b="9525"/>
+            <wp:docPr id="9" name="Picture 9"/>
+            <wp:cNvGraphicFramePr>
+              <a:graphicFrameLocks xmlns:a="http://schemas.openxmlformats.org/drawingml/2006/main" noChangeAspect="1"/>
+            </wp:cNvGraphicFramePr>
+            <a:graphic xmlns:a="http://schemas.openxmlformats.org/drawingml/2006/main">
+              <a:graphicData uri="http://schemas.openxmlformats.org/drawingml/2006/picture">
+                <pic:pic xmlns:pic="http://schemas.openxmlformats.org/drawingml/2006/picture">
+                  <pic:nvPicPr>
+                    <pic:cNvPr id="1" name=""/>
+                    <pic:cNvPicPr/>
+                  </pic:nvPicPr>
+                  <pic:blipFill>
+                    <a:blip r:embed="rId16"/>
+                    <a:stretch>
+                      <a:fillRect/>
+                    </a:stretch>
+                  </pic:blipFill>
+                  <pic:spPr>
+                    <a:xfrm>
+                      <a:off x="0" y="0"/>
+                      <a:ext cx="5943600" cy="3343275"/>
+                    </a:xfrm>
+                    <a:prstGeom prst="rect">
+                      <a:avLst/>
+                    </a:prstGeom>
+                  </pic:spPr>
+                </pic:pic>
+              </a:graphicData>
+            </a:graphic>
+          </wp:inline>
+        </w:drawing>
+      </w:r>
+    </w:p>
+    <w:p/>
     <w:sectPr>
       <w:pgSz w:w="12240" w:h="15840"/>
       <w:pgMar w:top="1440" w:right="1440" w:bottom="1440" w:left="1440" w:header="720" w:footer="720" w:gutter="0"/>
@@ -4288,7 +4769,7 @@
 </file>
 
 <file path=customXml/itemProps1.xml><?xml version="1.0" encoding="utf-8"?>
-<ds:datastoreItem xmlns:ds="http://schemas.openxmlformats.org/officeDocument/2006/customXml" ds:itemID="{BD7BFFD9-661C-42F7-A0EA-685DF504653C}">
+<ds:datastoreItem xmlns:ds="http://schemas.openxmlformats.org/officeDocument/2006/customXml" ds:itemID="{A43414CE-160E-4957-BFC0-F95B52F3B75B}">
   <ds:schemaRefs>
     <ds:schemaRef ds:uri="http://schemas.openxmlformats.org/officeDocument/2006/bibliography"/>
   </ds:schemaRefs>

</xml_diff>

<commit_message>
Ngrx -Adding Action and Reducer
</commit_message>
<xml_diff>
--- a/Notes.docx
+++ b/Notes.docx
@@ -605,8 +605,6 @@
       <w:r>
         <w:t xml:space="preserve"> component servers</w:t>
       </w:r>
-      <w:bookmarkStart w:id="0" w:name="_GoBack"/>
-      <w:bookmarkEnd w:id="0"/>
     </w:p>
     <w:p>
       <w:pPr>
@@ -4054,6 +4052,901 @@
       </w:pPr>
       <w:r>
         <w:t>Important: You still need to add the bucket policy we add in the next lecture, all the steps shown there still apply.</w:t>
+      </w:r>
+    </w:p>
+    <w:p>
+      <w:pPr>
+        <w:shd w:val="clear" w:color="auto" w:fill="FFFFFF"/>
+        <w:spacing w:after="0" w:line="240" w:lineRule="auto"/>
+      </w:pPr>
+    </w:p>
+    <w:p>
+      <w:pPr>
+        <w:shd w:val="clear" w:color="auto" w:fill="FFFFFF"/>
+        <w:spacing w:after="0" w:line="240" w:lineRule="auto"/>
+      </w:pPr>
+    </w:p>
+    <w:p>
+      <w:pPr>
+        <w:shd w:val="clear" w:color="auto" w:fill="FFFFFF"/>
+        <w:spacing w:after="0" w:line="240" w:lineRule="auto"/>
+      </w:pPr>
+    </w:p>
+    <w:p>
+      <w:pPr>
+        <w:shd w:val="clear" w:color="auto" w:fill="FFFFFF"/>
+        <w:spacing w:after="0" w:line="240" w:lineRule="auto"/>
+      </w:pPr>
+    </w:p>
+    <w:p>
+      <w:pPr>
+        <w:shd w:val="clear" w:color="auto" w:fill="FFFFFF"/>
+        <w:spacing w:after="0" w:line="240" w:lineRule="auto"/>
+      </w:pPr>
+    </w:p>
+    <w:p>
+      <w:pPr>
+        <w:shd w:val="clear" w:color="auto" w:fill="FFFFFF"/>
+        <w:spacing w:after="0" w:line="240" w:lineRule="auto"/>
+      </w:pPr>
+    </w:p>
+    <w:p>
+      <w:pPr>
+        <w:shd w:val="clear" w:color="auto" w:fill="FFFFFF"/>
+        <w:spacing w:after="0" w:line="240" w:lineRule="auto"/>
+      </w:pPr>
+    </w:p>
+    <w:p>
+      <w:pPr>
+        <w:shd w:val="clear" w:color="auto" w:fill="FFFFFF"/>
+        <w:spacing w:after="0" w:line="240" w:lineRule="auto"/>
+      </w:pPr>
+    </w:p>
+    <w:p>
+      <w:pPr>
+        <w:shd w:val="clear" w:color="auto" w:fill="FFFFFF"/>
+        <w:spacing w:after="0" w:line="240" w:lineRule="auto"/>
+      </w:pPr>
+    </w:p>
+    <w:p>
+      <w:pPr>
+        <w:shd w:val="clear" w:color="auto" w:fill="FFFFFF"/>
+        <w:spacing w:after="0" w:line="240" w:lineRule="auto"/>
+      </w:pPr>
+    </w:p>
+    <w:p>
+      <w:pPr>
+        <w:shd w:val="clear" w:color="auto" w:fill="FFFFFF"/>
+        <w:spacing w:after="0" w:line="240" w:lineRule="auto"/>
+      </w:pPr>
+    </w:p>
+    <w:p>
+      <w:pPr>
+        <w:shd w:val="clear" w:color="auto" w:fill="FFFFFF"/>
+        <w:spacing w:after="0" w:line="240" w:lineRule="auto"/>
+      </w:pPr>
+    </w:p>
+    <w:p>
+      <w:pPr>
+        <w:shd w:val="clear" w:color="auto" w:fill="FFFFFF"/>
+        <w:spacing w:after="0" w:line="240" w:lineRule="auto"/>
+      </w:pPr>
+    </w:p>
+    <w:p>
+      <w:pPr>
+        <w:shd w:val="clear" w:color="auto" w:fill="FFFFFF"/>
+        <w:spacing w:after="0" w:line="240" w:lineRule="auto"/>
+      </w:pPr>
+    </w:p>
+    <w:p>
+      <w:pPr>
+        <w:shd w:val="clear" w:color="auto" w:fill="FFFFFF"/>
+        <w:spacing w:after="0" w:line="240" w:lineRule="auto"/>
+      </w:pPr>
+    </w:p>
+    <w:p>
+      <w:pPr>
+        <w:shd w:val="clear" w:color="auto" w:fill="FFFFFF"/>
+        <w:spacing w:after="0" w:line="240" w:lineRule="auto"/>
+      </w:pPr>
+    </w:p>
+    <w:p>
+      <w:pPr>
+        <w:shd w:val="clear" w:color="auto" w:fill="FFFFFF"/>
+        <w:spacing w:after="0" w:line="240" w:lineRule="auto"/>
+      </w:pPr>
+    </w:p>
+    <w:p>
+      <w:pPr>
+        <w:shd w:val="clear" w:color="auto" w:fill="FFFFFF"/>
+        <w:spacing w:after="0" w:line="240" w:lineRule="auto"/>
+      </w:pPr>
+    </w:p>
+    <w:p>
+      <w:pPr>
+        <w:shd w:val="clear" w:color="auto" w:fill="FFFFFF"/>
+        <w:spacing w:after="0" w:line="240" w:lineRule="auto"/>
+      </w:pPr>
+    </w:p>
+    <w:p>
+      <w:pPr>
+        <w:shd w:val="clear" w:color="auto" w:fill="FFFFFF"/>
+        <w:spacing w:after="0" w:line="240" w:lineRule="auto"/>
+      </w:pPr>
+    </w:p>
+    <w:p>
+      <w:pPr>
+        <w:shd w:val="clear" w:color="auto" w:fill="FFFFFF"/>
+        <w:spacing w:after="0" w:line="240" w:lineRule="auto"/>
+      </w:pPr>
+    </w:p>
+    <w:p>
+      <w:pPr>
+        <w:shd w:val="clear" w:color="auto" w:fill="FFFFFF"/>
+        <w:spacing w:after="0" w:line="240" w:lineRule="auto"/>
+        <w:rPr>
+          <w:b/>
+          <w:u w:val="single"/>
+        </w:rPr>
+      </w:pPr>
+      <w:r>
+        <w:rPr>
+          <w:b/>
+          <w:u w:val="single"/>
+        </w:rPr>
+        <w:t xml:space="preserve">Important: Angular 6, </w:t>
+      </w:r>
+      <w:proofErr w:type="spellStart"/>
+      <w:r>
+        <w:rPr>
+          <w:b/>
+          <w:u w:val="single"/>
+        </w:rPr>
+        <w:t>RxJS</w:t>
+      </w:r>
+      <w:proofErr w:type="spellEnd"/>
+      <w:r>
+        <w:rPr>
+          <w:b/>
+          <w:u w:val="single"/>
+        </w:rPr>
+        <w:t xml:space="preserve"> 6 and this section!</w:t>
+      </w:r>
+    </w:p>
+    <w:p>
+      <w:pPr>
+        <w:shd w:val="clear" w:color="auto" w:fill="FFFFFF"/>
+        <w:spacing w:after="0" w:line="240" w:lineRule="auto"/>
+      </w:pPr>
+      <w:r>
+        <w:t>Section 24, Lecture 315</w:t>
+      </w:r>
+    </w:p>
+    <w:p>
+      <w:pPr>
+        <w:shd w:val="clear" w:color="auto" w:fill="FFFFFF"/>
+        <w:spacing w:after="0" w:line="240" w:lineRule="auto"/>
+      </w:pPr>
+    </w:p>
+    <w:p>
+      <w:pPr>
+        <w:shd w:val="clear" w:color="auto" w:fill="FFFFFF"/>
+        <w:spacing w:after="0" w:line="240" w:lineRule="auto"/>
+      </w:pPr>
+      <w:r>
+        <w:t xml:space="preserve">Using Angular 6 and therefore </w:t>
+      </w:r>
+      <w:proofErr w:type="spellStart"/>
+      <w:r>
+        <w:t>RxJS</w:t>
+      </w:r>
+      <w:proofErr w:type="spellEnd"/>
+      <w:r>
+        <w:t xml:space="preserve"> 6+?</w:t>
+      </w:r>
+    </w:p>
+    <w:p>
+      <w:pPr>
+        <w:shd w:val="clear" w:color="auto" w:fill="FFFFFF"/>
+        <w:spacing w:after="0" w:line="240" w:lineRule="auto"/>
+      </w:pPr>
+    </w:p>
+    <w:p>
+      <w:pPr>
+        <w:shd w:val="clear" w:color="auto" w:fill="FFFFFF"/>
+        <w:spacing w:after="0" w:line="240" w:lineRule="auto"/>
+      </w:pPr>
+      <w:r>
+        <w:t xml:space="preserve">I recommend that you go through this module with </w:t>
+      </w:r>
+      <w:proofErr w:type="spellStart"/>
+      <w:r>
+        <w:t>rxjs-</w:t>
+      </w:r>
+      <w:proofErr w:type="gramStart"/>
+      <w:r>
+        <w:t>compat</w:t>
+      </w:r>
+      <w:proofErr w:type="spellEnd"/>
+      <w:r>
+        <w:t xml:space="preserve">  installed</w:t>
+      </w:r>
+      <w:proofErr w:type="gramEnd"/>
+      <w:r>
+        <w:t xml:space="preserve">. </w:t>
+      </w:r>
+    </w:p>
+    <w:p>
+      <w:pPr>
+        <w:shd w:val="clear" w:color="auto" w:fill="FFFFFF"/>
+        <w:spacing w:after="0" w:line="240" w:lineRule="auto"/>
+      </w:pPr>
+    </w:p>
+    <w:p>
+      <w:pPr>
+        <w:shd w:val="clear" w:color="auto" w:fill="FFFFFF"/>
+        <w:spacing w:after="0" w:line="240" w:lineRule="auto"/>
+      </w:pPr>
+      <w:r>
+        <w:t xml:space="preserve">There'll be a video at the end of the module where we together update everything to work with </w:t>
+      </w:r>
+      <w:proofErr w:type="spellStart"/>
+      <w:r>
+        <w:t>RxJS</w:t>
+      </w:r>
+      <w:proofErr w:type="spellEnd"/>
+      <w:r>
+        <w:t xml:space="preserve"> 6 without </w:t>
+      </w:r>
+      <w:proofErr w:type="spellStart"/>
+      <w:r>
+        <w:t>rxjs-compat</w:t>
+      </w:r>
+      <w:proofErr w:type="spellEnd"/>
+      <w:r>
+        <w:t xml:space="preserve">. But to prevent unnecessary issues with the import path adjustments and </w:t>
+      </w:r>
+      <w:proofErr w:type="gramStart"/>
+      <w:r>
+        <w:t>pipe(</w:t>
+      </w:r>
+      <w:proofErr w:type="gramEnd"/>
+      <w:r>
+        <w:t xml:space="preserve">), it's easier to simply use </w:t>
+      </w:r>
+      <w:proofErr w:type="spellStart"/>
+      <w:r>
+        <w:t>rxjs-compat</w:t>
+      </w:r>
+      <w:proofErr w:type="spellEnd"/>
+      <w:r>
+        <w:t xml:space="preserve">  by running </w:t>
+      </w:r>
+      <w:proofErr w:type="spellStart"/>
+      <w:r>
+        <w:t>npm</w:t>
+      </w:r>
+      <w:proofErr w:type="spellEnd"/>
+      <w:r>
+        <w:t xml:space="preserve"> install --save </w:t>
+      </w:r>
+      <w:proofErr w:type="spellStart"/>
+      <w:r>
+        <w:t>rxjs-compat</w:t>
+      </w:r>
+      <w:proofErr w:type="spellEnd"/>
+      <w:r>
+        <w:t xml:space="preserve">  in the project folder.</w:t>
+      </w:r>
+    </w:p>
+    <w:p>
+      <w:pPr>
+        <w:shd w:val="clear" w:color="auto" w:fill="FFFFFF"/>
+        <w:spacing w:after="0" w:line="240" w:lineRule="auto"/>
+      </w:pPr>
+    </w:p>
+    <w:p>
+      <w:pPr>
+        <w:shd w:val="clear" w:color="auto" w:fill="FFFFFF"/>
+        <w:spacing w:after="0" w:line="240" w:lineRule="auto"/>
+      </w:pPr>
+      <w:r>
+        <w:t>----------------------------</w:t>
+      </w:r>
+    </w:p>
+    <w:p>
+      <w:pPr>
+        <w:shd w:val="clear" w:color="auto" w:fill="FFFFFF"/>
+        <w:spacing w:after="0" w:line="240" w:lineRule="auto"/>
+      </w:pPr>
+    </w:p>
+    <w:p>
+      <w:pPr>
+        <w:shd w:val="clear" w:color="auto" w:fill="FFFFFF"/>
+        <w:spacing w:after="0" w:line="240" w:lineRule="auto"/>
+      </w:pPr>
+      <w:r>
+        <w:t xml:space="preserve">[OPTIONAL] Still want to go without that package? </w:t>
+      </w:r>
+    </w:p>
+    <w:p>
+      <w:pPr>
+        <w:shd w:val="clear" w:color="auto" w:fill="FFFFFF"/>
+        <w:spacing w:after="0" w:line="240" w:lineRule="auto"/>
+      </w:pPr>
+    </w:p>
+    <w:p>
+      <w:pPr>
+        <w:shd w:val="clear" w:color="auto" w:fill="FFFFFF"/>
+        <w:spacing w:after="0" w:line="240" w:lineRule="auto"/>
+      </w:pPr>
+      <w:r>
+        <w:t>You find detailed update instructions (Angular 5 =&gt; Angular 6) on this page: https://www.academind.com/learn/angular/snippets/angular-6-whats-new-angular-upgrade</w:t>
+      </w:r>
+    </w:p>
+    <w:p>
+      <w:pPr>
+        <w:shd w:val="clear" w:color="auto" w:fill="FFFFFF"/>
+        <w:spacing w:after="0" w:line="240" w:lineRule="auto"/>
+      </w:pPr>
+    </w:p>
+    <w:p>
+      <w:pPr>
+        <w:shd w:val="clear" w:color="auto" w:fill="FFFFFF"/>
+        <w:spacing w:after="0" w:line="240" w:lineRule="auto"/>
+      </w:pPr>
+      <w:bookmarkStart w:id="0" w:name="_GoBack"/>
+      <w:bookmarkEnd w:id="0"/>
+      <w:r>
+        <w:t xml:space="preserve">You'll have to adjust a couple of imports, operator names and use </w:t>
+      </w:r>
+      <w:proofErr w:type="gramStart"/>
+      <w:r>
+        <w:t>pipe(</w:t>
+      </w:r>
+      <w:proofErr w:type="gramEnd"/>
+      <w:r>
+        <w:t xml:space="preserve">) in this case. Refer to the "Understanding Observables" section of this course (section 13) to learn how you may update your code to use </w:t>
+      </w:r>
+      <w:proofErr w:type="spellStart"/>
+      <w:r>
+        <w:t>RxJS</w:t>
+      </w:r>
+      <w:proofErr w:type="spellEnd"/>
+      <w:r>
+        <w:t xml:space="preserve"> 6 WITHOUT </w:t>
+      </w:r>
+      <w:proofErr w:type="spellStart"/>
+      <w:r>
+        <w:t>rxjs-</w:t>
+      </w:r>
+      <w:proofErr w:type="gramStart"/>
+      <w:r>
+        <w:t>compat</w:t>
+      </w:r>
+      <w:proofErr w:type="spellEnd"/>
+      <w:r>
+        <w:t xml:space="preserve"> .</w:t>
+      </w:r>
+      <w:proofErr w:type="gramEnd"/>
+    </w:p>
+    <w:p>
+      <w:pPr>
+        <w:shd w:val="clear" w:color="auto" w:fill="FFFFFF"/>
+        <w:spacing w:after="0" w:line="240" w:lineRule="auto"/>
+      </w:pPr>
+    </w:p>
+    <w:p>
+      <w:pPr>
+        <w:shd w:val="clear" w:color="auto" w:fill="FFFFFF"/>
+        <w:spacing w:after="0" w:line="240" w:lineRule="auto"/>
+      </w:pPr>
+      <w:r>
+        <w:t>Essentially, your imports have to change.</w:t>
+      </w:r>
+    </w:p>
+    <w:p>
+      <w:pPr>
+        <w:shd w:val="clear" w:color="auto" w:fill="FFFFFF"/>
+        <w:spacing w:after="0" w:line="240" w:lineRule="auto"/>
+      </w:pPr>
+    </w:p>
+    <w:p>
+      <w:pPr>
+        <w:shd w:val="clear" w:color="auto" w:fill="FFFFFF"/>
+        <w:spacing w:after="0" w:line="240" w:lineRule="auto"/>
+      </w:pPr>
+      <w:r>
+        <w:t>For example,</w:t>
+      </w:r>
+    </w:p>
+    <w:p>
+      <w:pPr>
+        <w:shd w:val="clear" w:color="auto" w:fill="FFFFFF"/>
+        <w:spacing w:after="0" w:line="240" w:lineRule="auto"/>
+      </w:pPr>
+    </w:p>
+    <w:p>
+      <w:pPr>
+        <w:shd w:val="clear" w:color="auto" w:fill="FFFFFF"/>
+        <w:spacing w:after="0" w:line="240" w:lineRule="auto"/>
+      </w:pPr>
+      <w:r>
+        <w:t xml:space="preserve">import </w:t>
+      </w:r>
+      <w:proofErr w:type="gramStart"/>
+      <w:r>
+        <w:t>{ Observable</w:t>
+      </w:r>
+      <w:proofErr w:type="gramEnd"/>
+      <w:r>
+        <w:t xml:space="preserve"> } from '</w:t>
+      </w:r>
+      <w:proofErr w:type="spellStart"/>
+      <w:r>
+        <w:t>rxjs</w:t>
+      </w:r>
+      <w:proofErr w:type="spellEnd"/>
+      <w:r>
+        <w:t xml:space="preserve">/Observable'; </w:t>
+      </w:r>
+    </w:p>
+    <w:p>
+      <w:pPr>
+        <w:shd w:val="clear" w:color="auto" w:fill="FFFFFF"/>
+        <w:spacing w:after="0" w:line="240" w:lineRule="auto"/>
+      </w:pPr>
+    </w:p>
+    <w:p>
+      <w:pPr>
+        <w:shd w:val="clear" w:color="auto" w:fill="FFFFFF"/>
+        <w:spacing w:after="0" w:line="240" w:lineRule="auto"/>
+      </w:pPr>
+      <w:r>
+        <w:t>becomes</w:t>
+      </w:r>
+    </w:p>
+    <w:p>
+      <w:pPr>
+        <w:shd w:val="clear" w:color="auto" w:fill="FFFFFF"/>
+        <w:spacing w:after="0" w:line="240" w:lineRule="auto"/>
+      </w:pPr>
+    </w:p>
+    <w:p>
+      <w:pPr>
+        <w:shd w:val="clear" w:color="auto" w:fill="FFFFFF"/>
+        <w:spacing w:after="0" w:line="240" w:lineRule="auto"/>
+      </w:pPr>
+      <w:r>
+        <w:t xml:space="preserve">import </w:t>
+      </w:r>
+      <w:proofErr w:type="gramStart"/>
+      <w:r>
+        <w:t>{ Observable</w:t>
+      </w:r>
+      <w:proofErr w:type="gramEnd"/>
+      <w:r>
+        <w:t xml:space="preserve"> } from '</w:t>
+      </w:r>
+      <w:proofErr w:type="spellStart"/>
+      <w:r>
+        <w:t>rxjs</w:t>
+      </w:r>
+      <w:proofErr w:type="spellEnd"/>
+      <w:r>
+        <w:t xml:space="preserve">'; </w:t>
+      </w:r>
+    </w:p>
+    <w:p>
+      <w:pPr>
+        <w:shd w:val="clear" w:color="auto" w:fill="FFFFFF"/>
+        <w:spacing w:after="0" w:line="240" w:lineRule="auto"/>
+      </w:pPr>
+    </w:p>
+    <w:p>
+      <w:pPr>
+        <w:shd w:val="clear" w:color="auto" w:fill="FFFFFF"/>
+        <w:spacing w:after="0" w:line="240" w:lineRule="auto"/>
+      </w:pPr>
+      <w:r>
+        <w:t>Additionally, you use operators differently.</w:t>
+      </w:r>
+    </w:p>
+    <w:p>
+      <w:pPr>
+        <w:shd w:val="clear" w:color="auto" w:fill="FFFFFF"/>
+        <w:spacing w:after="0" w:line="240" w:lineRule="auto"/>
+      </w:pPr>
+    </w:p>
+    <w:p>
+      <w:pPr>
+        <w:shd w:val="clear" w:color="auto" w:fill="FFFFFF"/>
+        <w:spacing w:after="0" w:line="240" w:lineRule="auto"/>
+      </w:pPr>
+      <w:r>
+        <w:t>import '</w:t>
+      </w:r>
+      <w:proofErr w:type="spellStart"/>
+      <w:r>
+        <w:t>rxjs</w:t>
+      </w:r>
+      <w:proofErr w:type="spellEnd"/>
+      <w:r>
+        <w:t>/add/operator/map';</w:t>
+      </w:r>
+    </w:p>
+    <w:p>
+      <w:pPr>
+        <w:shd w:val="clear" w:color="auto" w:fill="FFFFFF"/>
+        <w:spacing w:after="0" w:line="240" w:lineRule="auto"/>
+      </w:pPr>
+      <w:r>
+        <w:t>import '</w:t>
+      </w:r>
+      <w:proofErr w:type="spellStart"/>
+      <w:r>
+        <w:t>rxjs</w:t>
+      </w:r>
+      <w:proofErr w:type="spellEnd"/>
+      <w:r>
+        <w:t>/add/operator/</w:t>
+      </w:r>
+      <w:proofErr w:type="spellStart"/>
+      <w:r>
+        <w:t>switchMap</w:t>
+      </w:r>
+      <w:proofErr w:type="spellEnd"/>
+      <w:r>
+        <w:t>';</w:t>
+      </w:r>
+    </w:p>
+    <w:p>
+      <w:pPr>
+        <w:shd w:val="clear" w:color="auto" w:fill="FFFFFF"/>
+        <w:spacing w:after="0" w:line="240" w:lineRule="auto"/>
+      </w:pPr>
+      <w:proofErr w:type="spellStart"/>
+      <w:r>
+        <w:t>myObservable.map</w:t>
+      </w:r>
+      <w:proofErr w:type="spellEnd"/>
+      <w:r>
+        <w:t>(...).subscribe(...)</w:t>
+      </w:r>
+    </w:p>
+    <w:p>
+      <w:pPr>
+        <w:shd w:val="clear" w:color="auto" w:fill="FFFFFF"/>
+        <w:spacing w:after="0" w:line="240" w:lineRule="auto"/>
+      </w:pPr>
+      <w:r>
+        <w:t>becomes</w:t>
+      </w:r>
+    </w:p>
+    <w:p>
+      <w:pPr>
+        <w:shd w:val="clear" w:color="auto" w:fill="FFFFFF"/>
+        <w:spacing w:after="0" w:line="240" w:lineRule="auto"/>
+      </w:pPr>
+    </w:p>
+    <w:p>
+      <w:pPr>
+        <w:shd w:val="clear" w:color="auto" w:fill="FFFFFF"/>
+        <w:spacing w:after="0" w:line="240" w:lineRule="auto"/>
+      </w:pPr>
+      <w:r>
+        <w:t xml:space="preserve">import </w:t>
+      </w:r>
+      <w:proofErr w:type="gramStart"/>
+      <w:r>
+        <w:t>{ map</w:t>
+      </w:r>
+      <w:proofErr w:type="gramEnd"/>
+      <w:r>
+        <w:t xml:space="preserve">, </w:t>
+      </w:r>
+      <w:proofErr w:type="spellStart"/>
+      <w:r>
+        <w:t>switchMap</w:t>
+      </w:r>
+      <w:proofErr w:type="spellEnd"/>
+      <w:r>
+        <w:t xml:space="preserve"> } from '</w:t>
+      </w:r>
+      <w:proofErr w:type="spellStart"/>
+      <w:r>
+        <w:t>rxjs</w:t>
+      </w:r>
+      <w:proofErr w:type="spellEnd"/>
+      <w:r>
+        <w:t>/operators';</w:t>
+      </w:r>
+    </w:p>
+    <w:p>
+      <w:pPr>
+        <w:shd w:val="clear" w:color="auto" w:fill="FFFFFF"/>
+        <w:spacing w:after="0" w:line="240" w:lineRule="auto"/>
+      </w:pPr>
+      <w:proofErr w:type="spellStart"/>
+      <w:r>
+        <w:t>myObservable.pipe</w:t>
+      </w:r>
+      <w:proofErr w:type="spellEnd"/>
+      <w:r>
+        <w:t xml:space="preserve">(map(...), </w:t>
+      </w:r>
+      <w:proofErr w:type="spellStart"/>
+      <w:r>
+        <w:t>switchMap</w:t>
+      </w:r>
+      <w:proofErr w:type="spellEnd"/>
+      <w:r>
+        <w:t>(...)</w:t>
+      </w:r>
+      <w:proofErr w:type="gramStart"/>
+      <w:r>
+        <w:t>).subscribe</w:t>
+      </w:r>
+      <w:proofErr w:type="gramEnd"/>
+      <w:r>
+        <w:t>(...);</w:t>
+      </w:r>
+    </w:p>
+    <w:p>
+      <w:pPr>
+        <w:shd w:val="clear" w:color="auto" w:fill="FFFFFF"/>
+        <w:spacing w:after="0" w:line="240" w:lineRule="auto"/>
+      </w:pPr>
+      <w:r>
+        <w:t xml:space="preserve">Last but not least, you'll encounter operators in this module, for which the name changed: </w:t>
+      </w:r>
+    </w:p>
+    <w:p>
+      <w:pPr>
+        <w:shd w:val="clear" w:color="auto" w:fill="FFFFFF"/>
+        <w:spacing w:after="0" w:line="240" w:lineRule="auto"/>
+      </w:pPr>
+    </w:p>
+    <w:p>
+      <w:pPr>
+        <w:shd w:val="clear" w:color="auto" w:fill="FFFFFF"/>
+        <w:spacing w:after="0" w:line="240" w:lineRule="auto"/>
+      </w:pPr>
+      <w:proofErr w:type="gramStart"/>
+      <w:r>
+        <w:t>do(</w:t>
+      </w:r>
+      <w:proofErr w:type="gramEnd"/>
+      <w:r>
+        <w:t xml:space="preserve">)  =&gt; tap() </w:t>
+      </w:r>
+    </w:p>
+    <w:p>
+      <w:pPr>
+        <w:shd w:val="clear" w:color="auto" w:fill="FFFFFF"/>
+        <w:spacing w:after="0" w:line="240" w:lineRule="auto"/>
+      </w:pPr>
+    </w:p>
+    <w:p>
+      <w:pPr>
+        <w:shd w:val="clear" w:color="auto" w:fill="FFFFFF"/>
+        <w:spacing w:after="0" w:line="240" w:lineRule="auto"/>
+      </w:pPr>
+      <w:proofErr w:type="gramStart"/>
+      <w:r>
+        <w:t>catch(</w:t>
+      </w:r>
+      <w:proofErr w:type="gramEnd"/>
+      <w:r>
+        <w:t xml:space="preserve">)  =&gt; </w:t>
+      </w:r>
+      <w:proofErr w:type="spellStart"/>
+      <w:r>
+        <w:t>catchError</w:t>
+      </w:r>
+      <w:proofErr w:type="spellEnd"/>
+      <w:r>
+        <w:t xml:space="preserve">() </w:t>
+      </w:r>
+    </w:p>
+    <w:p>
+      <w:pPr>
+        <w:shd w:val="clear" w:color="auto" w:fill="FFFFFF"/>
+        <w:spacing w:after="0" w:line="240" w:lineRule="auto"/>
+      </w:pPr>
+    </w:p>
+    <w:p>
+      <w:pPr>
+        <w:shd w:val="clear" w:color="auto" w:fill="FFFFFF"/>
+        <w:spacing w:after="0" w:line="240" w:lineRule="auto"/>
+      </w:pPr>
+      <w:r>
+        <w:lastRenderedPageBreak/>
+        <w:t>An observable-creation method (</w:t>
+      </w:r>
+      <w:proofErr w:type="gramStart"/>
+      <w:r>
+        <w:t>throw )</w:t>
+      </w:r>
+      <w:proofErr w:type="gramEnd"/>
+      <w:r>
+        <w:t xml:space="preserve"> was also renamed:</w:t>
+      </w:r>
+    </w:p>
+    <w:p>
+      <w:pPr>
+        <w:shd w:val="clear" w:color="auto" w:fill="FFFFFF"/>
+        <w:spacing w:after="0" w:line="240" w:lineRule="auto"/>
+      </w:pPr>
+    </w:p>
+    <w:p>
+      <w:pPr>
+        <w:shd w:val="clear" w:color="auto" w:fill="FFFFFF"/>
+        <w:spacing w:after="0" w:line="240" w:lineRule="auto"/>
+      </w:pPr>
+      <w:r>
+        <w:t xml:space="preserve">import </w:t>
+      </w:r>
+      <w:proofErr w:type="gramStart"/>
+      <w:r>
+        <w:t>{ Observable</w:t>
+      </w:r>
+      <w:proofErr w:type="gramEnd"/>
+      <w:r>
+        <w:t xml:space="preserve"> } from '</w:t>
+      </w:r>
+      <w:proofErr w:type="spellStart"/>
+      <w:r>
+        <w:t>rxjs</w:t>
+      </w:r>
+      <w:proofErr w:type="spellEnd"/>
+      <w:r>
+        <w:t>/Observable';</w:t>
+      </w:r>
+    </w:p>
+    <w:p>
+      <w:pPr>
+        <w:shd w:val="clear" w:color="auto" w:fill="FFFFFF"/>
+        <w:spacing w:after="0" w:line="240" w:lineRule="auto"/>
+      </w:pPr>
+      <w:r>
+        <w:t>import '</w:t>
+      </w:r>
+      <w:proofErr w:type="spellStart"/>
+      <w:r>
+        <w:t>rxjs</w:t>
+      </w:r>
+      <w:proofErr w:type="spellEnd"/>
+      <w:r>
+        <w:t>/add/observable/throw';</w:t>
+      </w:r>
+    </w:p>
+    <w:p>
+      <w:pPr>
+        <w:shd w:val="clear" w:color="auto" w:fill="FFFFFF"/>
+        <w:spacing w:after="0" w:line="240" w:lineRule="auto"/>
+      </w:pPr>
+      <w:r>
+        <w:t>...</w:t>
+      </w:r>
+    </w:p>
+    <w:p>
+      <w:pPr>
+        <w:shd w:val="clear" w:color="auto" w:fill="FFFFFF"/>
+        <w:spacing w:after="0" w:line="240" w:lineRule="auto"/>
+      </w:pPr>
+      <w:proofErr w:type="spellStart"/>
+      <w:r>
+        <w:t>myObservable.pipe</w:t>
+      </w:r>
+      <w:proofErr w:type="spellEnd"/>
+      <w:r>
+        <w:t>(</w:t>
+      </w:r>
+      <w:proofErr w:type="spellStart"/>
+      <w:proofErr w:type="gramStart"/>
+      <w:r>
+        <w:t>catchError</w:t>
+      </w:r>
+      <w:proofErr w:type="spellEnd"/>
+      <w:r>
+        <w:t>(</w:t>
+      </w:r>
+      <w:proofErr w:type="gramEnd"/>
+      <w:r>
+        <w:t xml:space="preserve">error =&gt; </w:t>
+      </w:r>
+      <w:proofErr w:type="spellStart"/>
+      <w:r>
+        <w:t>Observable.throw</w:t>
+      </w:r>
+      <w:proofErr w:type="spellEnd"/>
+      <w:r>
+        <w:t>(error));</w:t>
+      </w:r>
+    </w:p>
+    <w:p>
+      <w:pPr>
+        <w:shd w:val="clear" w:color="auto" w:fill="FFFFFF"/>
+        <w:spacing w:after="0" w:line="240" w:lineRule="auto"/>
+      </w:pPr>
+      <w:r>
+        <w:t>becomes</w:t>
+      </w:r>
+    </w:p>
+    <w:p>
+      <w:pPr>
+        <w:shd w:val="clear" w:color="auto" w:fill="FFFFFF"/>
+        <w:spacing w:after="0" w:line="240" w:lineRule="auto"/>
+      </w:pPr>
+    </w:p>
+    <w:p>
+      <w:pPr>
+        <w:shd w:val="clear" w:color="auto" w:fill="FFFFFF"/>
+        <w:spacing w:after="0" w:line="240" w:lineRule="auto"/>
+      </w:pPr>
+      <w:r>
+        <w:t xml:space="preserve">import </w:t>
+      </w:r>
+      <w:proofErr w:type="gramStart"/>
+      <w:r>
+        <w:t xml:space="preserve">{ </w:t>
+      </w:r>
+      <w:proofErr w:type="spellStart"/>
+      <w:r>
+        <w:t>throwError</w:t>
+      </w:r>
+      <w:proofErr w:type="spellEnd"/>
+      <w:proofErr w:type="gramEnd"/>
+      <w:r>
+        <w:t xml:space="preserve"> } from '</w:t>
+      </w:r>
+      <w:proofErr w:type="spellStart"/>
+      <w:r>
+        <w:t>rxjs</w:t>
+      </w:r>
+      <w:proofErr w:type="spellEnd"/>
+      <w:r>
+        <w:t>';</w:t>
+      </w:r>
+    </w:p>
+    <w:p>
+      <w:pPr>
+        <w:shd w:val="clear" w:color="auto" w:fill="FFFFFF"/>
+        <w:spacing w:after="0" w:line="240" w:lineRule="auto"/>
+      </w:pPr>
+      <w:r>
+        <w:t>...</w:t>
+      </w:r>
+    </w:p>
+    <w:p>
+      <w:pPr>
+        <w:shd w:val="clear" w:color="auto" w:fill="FFFFFF"/>
+        <w:spacing w:after="0" w:line="240" w:lineRule="auto"/>
+      </w:pPr>
+      <w:proofErr w:type="spellStart"/>
+      <w:r>
+        <w:t>myObservable.pipe</w:t>
+      </w:r>
+      <w:proofErr w:type="spellEnd"/>
+      <w:r>
+        <w:t>(</w:t>
+      </w:r>
+      <w:proofErr w:type="spellStart"/>
+      <w:r>
+        <w:t>catchError</w:t>
+      </w:r>
+      <w:proofErr w:type="spellEnd"/>
+      <w:r>
+        <w:t>(</w:t>
+      </w:r>
+      <w:proofErr w:type="spellStart"/>
+      <w:r>
+        <w:t>throwError</w:t>
+      </w:r>
+      <w:proofErr w:type="spellEnd"/>
+      <w:r>
+        <w:t>(error));</w:t>
       </w:r>
     </w:p>
     <w:p/>
@@ -5103,7 +5996,7 @@
 </file>
 
 <file path=customXml/itemProps1.xml><?xml version="1.0" encoding="utf-8"?>
-<ds:datastoreItem xmlns:ds="http://schemas.openxmlformats.org/officeDocument/2006/customXml" ds:itemID="{154813D4-8954-45C4-8083-B72FE6E1929B}">
+<ds:datastoreItem xmlns:ds="http://schemas.openxmlformats.org/officeDocument/2006/customXml" ds:itemID="{D2F68336-3A7B-4665-A640-2B31D732E124}">
   <ds:schemaRefs>
     <ds:schemaRef ds:uri="http://schemas.openxmlformats.org/officeDocument/2006/bibliography"/>
   </ds:schemaRefs>

</xml_diff>

<commit_message>
Using NgRx Effects with NgRx >= 7
</commit_message>
<xml_diff>
--- a/Notes.docx
+++ b/Notes.docx
@@ -1370,12 +1370,10 @@
         <w:t xml:space="preserve"> always called whenever one of our bound input properties </w:t>
       </w:r>
       <w:proofErr w:type="spellStart"/>
-      <w:proofErr w:type="gramStart"/>
       <w:r>
         <w:t>changes.And</w:t>
       </w:r>
       <w:proofErr w:type="spellEnd"/>
-      <w:proofErr w:type="gramEnd"/>
       <w:r>
         <w:t xml:space="preserve"> with that I mean properties decorated with @</w:t>
       </w:r>
@@ -1401,12 +1399,10 @@
         <w:t xml:space="preserve">This method gets executed once the component has been initialized. This does not mean that we cannot see </w:t>
       </w:r>
       <w:proofErr w:type="spellStart"/>
-      <w:proofErr w:type="gramStart"/>
       <w:r>
         <w:t>it.It</w:t>
       </w:r>
       <w:proofErr w:type="spellEnd"/>
-      <w:proofErr w:type="gramEnd"/>
       <w:r>
         <w:t xml:space="preserve"> has not been added to the DOM yet so to say it has not been displayed yet but Engler finished a basic </w:t>
       </w:r>
@@ -4395,10 +4391,891 @@
         <w:shd w:val="clear" w:color="auto" w:fill="FFFFFF"/>
         <w:spacing w:after="0" w:line="240" w:lineRule="auto"/>
       </w:pPr>
+      <w:r>
+        <w:t xml:space="preserve">You'll have to adjust a couple of imports, operator names and use </w:t>
+      </w:r>
+      <w:proofErr w:type="gramStart"/>
+      <w:r>
+        <w:t>pipe(</w:t>
+      </w:r>
+      <w:proofErr w:type="gramEnd"/>
+      <w:r>
+        <w:t xml:space="preserve">) in this case. Refer to the "Understanding Observables" section of this course (section 13) to learn how you may update your code to use </w:t>
+      </w:r>
+      <w:proofErr w:type="spellStart"/>
+      <w:r>
+        <w:t>RxJS</w:t>
+      </w:r>
+      <w:proofErr w:type="spellEnd"/>
+      <w:r>
+        <w:t xml:space="preserve"> 6 WITHOUT </w:t>
+      </w:r>
+      <w:proofErr w:type="spellStart"/>
+      <w:r>
+        <w:t>rxjs-</w:t>
+      </w:r>
+      <w:proofErr w:type="gramStart"/>
+      <w:r>
+        <w:t>compat</w:t>
+      </w:r>
+      <w:proofErr w:type="spellEnd"/>
+      <w:r>
+        <w:t xml:space="preserve"> .</w:t>
+      </w:r>
+      <w:proofErr w:type="gramEnd"/>
+    </w:p>
+    <w:p>
+      <w:pPr>
+        <w:shd w:val="clear" w:color="auto" w:fill="FFFFFF"/>
+        <w:spacing w:after="0" w:line="240" w:lineRule="auto"/>
+      </w:pPr>
+    </w:p>
+    <w:p>
+      <w:pPr>
+        <w:shd w:val="clear" w:color="auto" w:fill="FFFFFF"/>
+        <w:spacing w:after="0" w:line="240" w:lineRule="auto"/>
+      </w:pPr>
+      <w:r>
+        <w:t>Essentially, your imports have to change.</w:t>
+      </w:r>
+    </w:p>
+    <w:p>
+      <w:pPr>
+        <w:shd w:val="clear" w:color="auto" w:fill="FFFFFF"/>
+        <w:spacing w:after="0" w:line="240" w:lineRule="auto"/>
+      </w:pPr>
+    </w:p>
+    <w:p>
+      <w:pPr>
+        <w:shd w:val="clear" w:color="auto" w:fill="FFFFFF"/>
+        <w:spacing w:after="0" w:line="240" w:lineRule="auto"/>
+      </w:pPr>
+      <w:r>
+        <w:t>For example,</w:t>
+      </w:r>
+    </w:p>
+    <w:p>
+      <w:pPr>
+        <w:shd w:val="clear" w:color="auto" w:fill="FFFFFF"/>
+        <w:spacing w:after="0" w:line="240" w:lineRule="auto"/>
+      </w:pPr>
+    </w:p>
+    <w:p>
+      <w:pPr>
+        <w:shd w:val="clear" w:color="auto" w:fill="FFFFFF"/>
+        <w:spacing w:after="0" w:line="240" w:lineRule="auto"/>
+      </w:pPr>
+      <w:r>
+        <w:t xml:space="preserve">import </w:t>
+      </w:r>
+      <w:proofErr w:type="gramStart"/>
+      <w:r>
+        <w:t>{ Observable</w:t>
+      </w:r>
+      <w:proofErr w:type="gramEnd"/>
+      <w:r>
+        <w:t xml:space="preserve"> } from '</w:t>
+      </w:r>
+      <w:proofErr w:type="spellStart"/>
+      <w:r>
+        <w:t>rxjs</w:t>
+      </w:r>
+      <w:proofErr w:type="spellEnd"/>
+      <w:r>
+        <w:t xml:space="preserve">/Observable'; </w:t>
+      </w:r>
+    </w:p>
+    <w:p>
+      <w:pPr>
+        <w:shd w:val="clear" w:color="auto" w:fill="FFFFFF"/>
+        <w:spacing w:after="0" w:line="240" w:lineRule="auto"/>
+      </w:pPr>
+    </w:p>
+    <w:p>
+      <w:pPr>
+        <w:shd w:val="clear" w:color="auto" w:fill="FFFFFF"/>
+        <w:spacing w:after="0" w:line="240" w:lineRule="auto"/>
+      </w:pPr>
+      <w:r>
+        <w:t>becomes</w:t>
+      </w:r>
+    </w:p>
+    <w:p>
+      <w:pPr>
+        <w:shd w:val="clear" w:color="auto" w:fill="FFFFFF"/>
+        <w:spacing w:after="0" w:line="240" w:lineRule="auto"/>
+      </w:pPr>
+    </w:p>
+    <w:p>
+      <w:pPr>
+        <w:shd w:val="clear" w:color="auto" w:fill="FFFFFF"/>
+        <w:spacing w:after="0" w:line="240" w:lineRule="auto"/>
+      </w:pPr>
+      <w:r>
+        <w:t xml:space="preserve">import </w:t>
+      </w:r>
+      <w:proofErr w:type="gramStart"/>
+      <w:r>
+        <w:t>{ Observable</w:t>
+      </w:r>
+      <w:proofErr w:type="gramEnd"/>
+      <w:r>
+        <w:t xml:space="preserve"> } from '</w:t>
+      </w:r>
+      <w:proofErr w:type="spellStart"/>
+      <w:r>
+        <w:t>rxjs</w:t>
+      </w:r>
+      <w:proofErr w:type="spellEnd"/>
+      <w:r>
+        <w:t xml:space="preserve">'; </w:t>
+      </w:r>
+    </w:p>
+    <w:p>
+      <w:pPr>
+        <w:shd w:val="clear" w:color="auto" w:fill="FFFFFF"/>
+        <w:spacing w:after="0" w:line="240" w:lineRule="auto"/>
+      </w:pPr>
+    </w:p>
+    <w:p>
+      <w:pPr>
+        <w:shd w:val="clear" w:color="auto" w:fill="FFFFFF"/>
+        <w:spacing w:after="0" w:line="240" w:lineRule="auto"/>
+      </w:pPr>
+      <w:r>
+        <w:t>Additionally, you use operators differently.</w:t>
+      </w:r>
+    </w:p>
+    <w:p>
+      <w:pPr>
+        <w:shd w:val="clear" w:color="auto" w:fill="FFFFFF"/>
+        <w:spacing w:after="0" w:line="240" w:lineRule="auto"/>
+      </w:pPr>
+    </w:p>
+    <w:p>
+      <w:pPr>
+        <w:shd w:val="clear" w:color="auto" w:fill="FFFFFF"/>
+        <w:spacing w:after="0" w:line="240" w:lineRule="auto"/>
+      </w:pPr>
+      <w:r>
+        <w:t>import '</w:t>
+      </w:r>
+      <w:proofErr w:type="spellStart"/>
+      <w:r>
+        <w:t>rxjs</w:t>
+      </w:r>
+      <w:proofErr w:type="spellEnd"/>
+      <w:r>
+        <w:t>/add/operator/map';</w:t>
+      </w:r>
+    </w:p>
+    <w:p>
+      <w:pPr>
+        <w:shd w:val="clear" w:color="auto" w:fill="FFFFFF"/>
+        <w:spacing w:after="0" w:line="240" w:lineRule="auto"/>
+      </w:pPr>
+      <w:r>
+        <w:t>import '</w:t>
+      </w:r>
+      <w:proofErr w:type="spellStart"/>
+      <w:r>
+        <w:t>rxjs</w:t>
+      </w:r>
+      <w:proofErr w:type="spellEnd"/>
+      <w:r>
+        <w:t>/add/operator/</w:t>
+      </w:r>
+      <w:proofErr w:type="spellStart"/>
+      <w:r>
+        <w:t>switchMap</w:t>
+      </w:r>
+      <w:proofErr w:type="spellEnd"/>
+      <w:r>
+        <w:t>';</w:t>
+      </w:r>
+    </w:p>
+    <w:p>
+      <w:pPr>
+        <w:shd w:val="clear" w:color="auto" w:fill="FFFFFF"/>
+        <w:spacing w:after="0" w:line="240" w:lineRule="auto"/>
+      </w:pPr>
+      <w:proofErr w:type="spellStart"/>
+      <w:r>
+        <w:t>myObservable.map</w:t>
+      </w:r>
+      <w:proofErr w:type="spellEnd"/>
+      <w:r>
+        <w:t>(...).subscribe(...)</w:t>
+      </w:r>
+    </w:p>
+    <w:p>
+      <w:pPr>
+        <w:shd w:val="clear" w:color="auto" w:fill="FFFFFF"/>
+        <w:spacing w:after="0" w:line="240" w:lineRule="auto"/>
+      </w:pPr>
+      <w:r>
+        <w:t>becomes</w:t>
+      </w:r>
+    </w:p>
+    <w:p>
+      <w:pPr>
+        <w:shd w:val="clear" w:color="auto" w:fill="FFFFFF"/>
+        <w:spacing w:after="0" w:line="240" w:lineRule="auto"/>
+      </w:pPr>
+    </w:p>
+    <w:p>
+      <w:pPr>
+        <w:shd w:val="clear" w:color="auto" w:fill="FFFFFF"/>
+        <w:spacing w:after="0" w:line="240" w:lineRule="auto"/>
+      </w:pPr>
+      <w:r>
+        <w:t xml:space="preserve">import </w:t>
+      </w:r>
+      <w:proofErr w:type="gramStart"/>
+      <w:r>
+        <w:t>{ map</w:t>
+      </w:r>
+      <w:proofErr w:type="gramEnd"/>
+      <w:r>
+        <w:t xml:space="preserve">, </w:t>
+      </w:r>
+      <w:proofErr w:type="spellStart"/>
+      <w:r>
+        <w:t>switchMap</w:t>
+      </w:r>
+      <w:proofErr w:type="spellEnd"/>
+      <w:r>
+        <w:t xml:space="preserve"> } from '</w:t>
+      </w:r>
+      <w:proofErr w:type="spellStart"/>
+      <w:r>
+        <w:t>rxjs</w:t>
+      </w:r>
+      <w:proofErr w:type="spellEnd"/>
+      <w:r>
+        <w:t>/operators';</w:t>
+      </w:r>
+    </w:p>
+    <w:p>
+      <w:pPr>
+        <w:shd w:val="clear" w:color="auto" w:fill="FFFFFF"/>
+        <w:spacing w:after="0" w:line="240" w:lineRule="auto"/>
+      </w:pPr>
+      <w:proofErr w:type="spellStart"/>
+      <w:r>
+        <w:t>myObservable.pipe</w:t>
+      </w:r>
+      <w:proofErr w:type="spellEnd"/>
+      <w:r>
+        <w:t xml:space="preserve">(map(...), </w:t>
+      </w:r>
+      <w:proofErr w:type="spellStart"/>
+      <w:r>
+        <w:t>switchMap</w:t>
+      </w:r>
+      <w:proofErr w:type="spellEnd"/>
+      <w:r>
+        <w:t>(...)</w:t>
+      </w:r>
+      <w:proofErr w:type="gramStart"/>
+      <w:r>
+        <w:t>).subscribe</w:t>
+      </w:r>
+      <w:proofErr w:type="gramEnd"/>
+      <w:r>
+        <w:t>(...);</w:t>
+      </w:r>
+    </w:p>
+    <w:p>
+      <w:pPr>
+        <w:shd w:val="clear" w:color="auto" w:fill="FFFFFF"/>
+        <w:spacing w:after="0" w:line="240" w:lineRule="auto"/>
+      </w:pPr>
+      <w:r>
+        <w:t xml:space="preserve">Last but not least, you'll encounter operators in this module, for which the name changed: </w:t>
+      </w:r>
+    </w:p>
+    <w:p>
+      <w:pPr>
+        <w:shd w:val="clear" w:color="auto" w:fill="FFFFFF"/>
+        <w:spacing w:after="0" w:line="240" w:lineRule="auto"/>
+      </w:pPr>
+    </w:p>
+    <w:p>
+      <w:pPr>
+        <w:shd w:val="clear" w:color="auto" w:fill="FFFFFF"/>
+        <w:spacing w:after="0" w:line="240" w:lineRule="auto"/>
+      </w:pPr>
+      <w:proofErr w:type="gramStart"/>
+      <w:r>
+        <w:t>do(</w:t>
+      </w:r>
+      <w:proofErr w:type="gramEnd"/>
+      <w:r>
+        <w:t xml:space="preserve">)  =&gt; tap() </w:t>
+      </w:r>
+    </w:p>
+    <w:p>
+      <w:pPr>
+        <w:shd w:val="clear" w:color="auto" w:fill="FFFFFF"/>
+        <w:spacing w:after="0" w:line="240" w:lineRule="auto"/>
+      </w:pPr>
+    </w:p>
+    <w:p>
+      <w:pPr>
+        <w:shd w:val="clear" w:color="auto" w:fill="FFFFFF"/>
+        <w:spacing w:after="0" w:line="240" w:lineRule="auto"/>
+      </w:pPr>
+      <w:proofErr w:type="gramStart"/>
+      <w:r>
+        <w:t>catch(</w:t>
+      </w:r>
+      <w:proofErr w:type="gramEnd"/>
+      <w:r>
+        <w:t xml:space="preserve">)  =&gt; </w:t>
+      </w:r>
+      <w:proofErr w:type="spellStart"/>
+      <w:r>
+        <w:t>catchError</w:t>
+      </w:r>
+      <w:proofErr w:type="spellEnd"/>
+      <w:r>
+        <w:t xml:space="preserve">() </w:t>
+      </w:r>
+    </w:p>
+    <w:p>
+      <w:pPr>
+        <w:shd w:val="clear" w:color="auto" w:fill="FFFFFF"/>
+        <w:spacing w:after="0" w:line="240" w:lineRule="auto"/>
+      </w:pPr>
+    </w:p>
+    <w:p>
+      <w:pPr>
+        <w:shd w:val="clear" w:color="auto" w:fill="FFFFFF"/>
+        <w:spacing w:after="0" w:line="240" w:lineRule="auto"/>
+      </w:pPr>
+      <w:r>
+        <w:lastRenderedPageBreak/>
+        <w:t>An observable-creation method (</w:t>
+      </w:r>
+      <w:proofErr w:type="gramStart"/>
+      <w:r>
+        <w:t>throw )</w:t>
+      </w:r>
+      <w:proofErr w:type="gramEnd"/>
+      <w:r>
+        <w:t xml:space="preserve"> was also renamed:</w:t>
+      </w:r>
+    </w:p>
+    <w:p>
+      <w:pPr>
+        <w:shd w:val="clear" w:color="auto" w:fill="FFFFFF"/>
+        <w:spacing w:after="0" w:line="240" w:lineRule="auto"/>
+      </w:pPr>
+    </w:p>
+    <w:p>
+      <w:pPr>
+        <w:shd w:val="clear" w:color="auto" w:fill="FFFFFF"/>
+        <w:spacing w:after="0" w:line="240" w:lineRule="auto"/>
+      </w:pPr>
+      <w:r>
+        <w:t xml:space="preserve">import </w:t>
+      </w:r>
+      <w:proofErr w:type="gramStart"/>
+      <w:r>
+        <w:t>{ Observable</w:t>
+      </w:r>
+      <w:proofErr w:type="gramEnd"/>
+      <w:r>
+        <w:t xml:space="preserve"> } from '</w:t>
+      </w:r>
+      <w:proofErr w:type="spellStart"/>
+      <w:r>
+        <w:t>rxjs</w:t>
+      </w:r>
+      <w:proofErr w:type="spellEnd"/>
+      <w:r>
+        <w:t>/Observable';</w:t>
+      </w:r>
+    </w:p>
+    <w:p>
+      <w:pPr>
+        <w:shd w:val="clear" w:color="auto" w:fill="FFFFFF"/>
+        <w:spacing w:after="0" w:line="240" w:lineRule="auto"/>
+      </w:pPr>
+      <w:r>
+        <w:t>import '</w:t>
+      </w:r>
+      <w:proofErr w:type="spellStart"/>
+      <w:r>
+        <w:t>rxjs</w:t>
+      </w:r>
+      <w:proofErr w:type="spellEnd"/>
+      <w:r>
+        <w:t>/add/observable/throw';</w:t>
+      </w:r>
+    </w:p>
+    <w:p>
+      <w:pPr>
+        <w:shd w:val="clear" w:color="auto" w:fill="FFFFFF"/>
+        <w:spacing w:after="0" w:line="240" w:lineRule="auto"/>
+      </w:pPr>
+      <w:r>
+        <w:t>...</w:t>
+      </w:r>
+    </w:p>
+    <w:p>
+      <w:pPr>
+        <w:shd w:val="clear" w:color="auto" w:fill="FFFFFF"/>
+        <w:spacing w:after="0" w:line="240" w:lineRule="auto"/>
+      </w:pPr>
+      <w:proofErr w:type="spellStart"/>
+      <w:r>
+        <w:t>myObservable.pipe</w:t>
+      </w:r>
+      <w:proofErr w:type="spellEnd"/>
+      <w:r>
+        <w:t>(</w:t>
+      </w:r>
+      <w:proofErr w:type="spellStart"/>
+      <w:proofErr w:type="gramStart"/>
+      <w:r>
+        <w:t>catchError</w:t>
+      </w:r>
+      <w:proofErr w:type="spellEnd"/>
+      <w:r>
+        <w:t>(</w:t>
+      </w:r>
+      <w:proofErr w:type="gramEnd"/>
+      <w:r>
+        <w:t xml:space="preserve">error =&gt; </w:t>
+      </w:r>
+      <w:proofErr w:type="spellStart"/>
+      <w:r>
+        <w:t>Observable.throw</w:t>
+      </w:r>
+      <w:proofErr w:type="spellEnd"/>
+      <w:r>
+        <w:t>(error));</w:t>
+      </w:r>
+    </w:p>
+    <w:p>
+      <w:pPr>
+        <w:shd w:val="clear" w:color="auto" w:fill="FFFFFF"/>
+        <w:spacing w:after="0" w:line="240" w:lineRule="auto"/>
+      </w:pPr>
+      <w:r>
+        <w:t>becomes</w:t>
+      </w:r>
+    </w:p>
+    <w:p>
+      <w:pPr>
+        <w:shd w:val="clear" w:color="auto" w:fill="FFFFFF"/>
+        <w:spacing w:after="0" w:line="240" w:lineRule="auto"/>
+      </w:pPr>
+    </w:p>
+    <w:p>
+      <w:pPr>
+        <w:shd w:val="clear" w:color="auto" w:fill="FFFFFF"/>
+        <w:spacing w:after="0" w:line="240" w:lineRule="auto"/>
+      </w:pPr>
+      <w:r>
+        <w:t xml:space="preserve">import </w:t>
+      </w:r>
+      <w:proofErr w:type="gramStart"/>
+      <w:r>
+        <w:t xml:space="preserve">{ </w:t>
+      </w:r>
+      <w:proofErr w:type="spellStart"/>
+      <w:r>
+        <w:t>throwError</w:t>
+      </w:r>
+      <w:proofErr w:type="spellEnd"/>
+      <w:proofErr w:type="gramEnd"/>
+      <w:r>
+        <w:t xml:space="preserve"> } from '</w:t>
+      </w:r>
+      <w:proofErr w:type="spellStart"/>
+      <w:r>
+        <w:t>rxjs</w:t>
+      </w:r>
+      <w:proofErr w:type="spellEnd"/>
+      <w:r>
+        <w:t>';</w:t>
+      </w:r>
+    </w:p>
+    <w:p>
+      <w:pPr>
+        <w:shd w:val="clear" w:color="auto" w:fill="FFFFFF"/>
+        <w:spacing w:after="0" w:line="240" w:lineRule="auto"/>
+      </w:pPr>
+      <w:r>
+        <w:t>...</w:t>
+      </w:r>
+    </w:p>
+    <w:p>
+      <w:pPr>
+        <w:shd w:val="clear" w:color="auto" w:fill="FFFFFF"/>
+        <w:spacing w:after="0" w:line="240" w:lineRule="auto"/>
+      </w:pPr>
+      <w:proofErr w:type="spellStart"/>
+      <w:r>
+        <w:t>myObservable.pipe</w:t>
+      </w:r>
+      <w:proofErr w:type="spellEnd"/>
+      <w:r>
+        <w:t>(</w:t>
+      </w:r>
+      <w:proofErr w:type="spellStart"/>
+      <w:r>
+        <w:t>catchError</w:t>
+      </w:r>
+      <w:proofErr w:type="spellEnd"/>
+      <w:r>
+        <w:t>(</w:t>
+      </w:r>
+      <w:proofErr w:type="spellStart"/>
+      <w:r>
+        <w:t>throwError</w:t>
+      </w:r>
+      <w:proofErr w:type="spellEnd"/>
+      <w:r>
+        <w:t>(error));</w:t>
+      </w:r>
+    </w:p>
+    <w:p>
+      <w:pPr>
+        <w:shd w:val="clear" w:color="auto" w:fill="FFFFFF"/>
+        <w:spacing w:after="0" w:line="240" w:lineRule="auto"/>
+      </w:pPr>
+    </w:p>
+    <w:p>
+      <w:pPr>
+        <w:shd w:val="clear" w:color="auto" w:fill="FFFFFF"/>
+        <w:spacing w:after="0" w:line="240" w:lineRule="auto"/>
+      </w:pPr>
+    </w:p>
+    <w:p>
+      <w:pPr>
+        <w:shd w:val="clear" w:color="auto" w:fill="FFFFFF"/>
+        <w:spacing w:after="0" w:line="240" w:lineRule="auto"/>
+      </w:pPr>
+    </w:p>
+    <w:p>
+      <w:pPr>
+        <w:shd w:val="clear" w:color="auto" w:fill="FFFFFF"/>
+        <w:spacing w:after="0" w:line="240" w:lineRule="auto"/>
+      </w:pPr>
+    </w:p>
+    <w:p>
+      <w:pPr>
+        <w:shd w:val="clear" w:color="auto" w:fill="FFFFFF"/>
+        <w:spacing w:after="0" w:line="240" w:lineRule="auto"/>
+      </w:pPr>
+    </w:p>
+    <w:p>
+      <w:pPr>
+        <w:shd w:val="clear" w:color="auto" w:fill="FFFFFF"/>
+        <w:spacing w:after="0" w:line="240" w:lineRule="auto"/>
+      </w:pPr>
+    </w:p>
+    <w:p>
+      <w:pPr>
+        <w:shd w:val="clear" w:color="auto" w:fill="FFFFFF"/>
+        <w:spacing w:after="0" w:line="240" w:lineRule="auto"/>
+      </w:pPr>
+    </w:p>
+    <w:p>
+      <w:pPr>
+        <w:shd w:val="clear" w:color="auto" w:fill="FFFFFF"/>
+        <w:spacing w:after="0" w:line="240" w:lineRule="auto"/>
+      </w:pPr>
+    </w:p>
+    <w:p>
+      <w:pPr>
+        <w:shd w:val="clear" w:color="auto" w:fill="FFFFFF"/>
+        <w:spacing w:after="0" w:line="240" w:lineRule="auto"/>
+      </w:pPr>
+    </w:p>
+    <w:p>
+      <w:pPr>
+        <w:shd w:val="clear" w:color="auto" w:fill="FFFFFF"/>
+        <w:spacing w:after="0" w:line="240" w:lineRule="auto"/>
+      </w:pPr>
+    </w:p>
+    <w:p>
+      <w:pPr>
+        <w:shd w:val="clear" w:color="auto" w:fill="FFFFFF"/>
+        <w:spacing w:after="0" w:line="240" w:lineRule="auto"/>
+      </w:pPr>
+    </w:p>
+    <w:p>
+      <w:pPr>
+        <w:shd w:val="clear" w:color="auto" w:fill="FFFFFF"/>
+        <w:spacing w:after="0" w:line="240" w:lineRule="auto"/>
+      </w:pPr>
+    </w:p>
+    <w:p>
+      <w:pPr>
+        <w:shd w:val="clear" w:color="auto" w:fill="FFFFFF"/>
+        <w:spacing w:after="0" w:line="240" w:lineRule="auto"/>
+      </w:pPr>
+    </w:p>
+    <w:p>
+      <w:pPr>
+        <w:shd w:val="clear" w:color="auto" w:fill="FFFFFF"/>
+        <w:spacing w:after="0" w:line="240" w:lineRule="auto"/>
+      </w:pPr>
+    </w:p>
+    <w:p>
+      <w:pPr>
+        <w:shd w:val="clear" w:color="auto" w:fill="FFFFFF"/>
+        <w:spacing w:after="0" w:line="240" w:lineRule="auto"/>
+      </w:pPr>
+    </w:p>
+    <w:p>
+      <w:pPr>
+        <w:shd w:val="clear" w:color="auto" w:fill="FFFFFF"/>
+        <w:spacing w:after="0" w:line="240" w:lineRule="auto"/>
+      </w:pPr>
+    </w:p>
+    <w:p>
+      <w:pPr>
+        <w:shd w:val="clear" w:color="auto" w:fill="FFFFFF"/>
+        <w:spacing w:after="0" w:line="240" w:lineRule="auto"/>
+      </w:pPr>
+    </w:p>
+    <w:p>
+      <w:pPr>
+        <w:shd w:val="clear" w:color="auto" w:fill="FFFFFF"/>
+        <w:spacing w:after="0" w:line="240" w:lineRule="auto"/>
+      </w:pPr>
+    </w:p>
+    <w:p>
+      <w:pPr>
+        <w:shd w:val="clear" w:color="auto" w:fill="FFFFFF"/>
+        <w:spacing w:after="0" w:line="240" w:lineRule="auto"/>
+      </w:pPr>
+    </w:p>
+    <w:p>
+      <w:pPr>
+        <w:shd w:val="clear" w:color="auto" w:fill="FFFFFF"/>
+        <w:spacing w:after="0" w:line="240" w:lineRule="auto"/>
+      </w:pPr>
+    </w:p>
+    <w:p>
+      <w:pPr>
+        <w:shd w:val="clear" w:color="auto" w:fill="FFFFFF"/>
+        <w:spacing w:after="0" w:line="240" w:lineRule="auto"/>
+      </w:pPr>
+    </w:p>
+    <w:p>
+      <w:pPr>
+        <w:shd w:val="clear" w:color="auto" w:fill="FFFFFF"/>
+        <w:spacing w:after="0" w:line="240" w:lineRule="auto"/>
+      </w:pPr>
+    </w:p>
+    <w:p>
+      <w:pPr>
+        <w:shd w:val="clear" w:color="auto" w:fill="FFFFFF"/>
+        <w:spacing w:after="0" w:line="240" w:lineRule="auto"/>
+      </w:pPr>
+    </w:p>
+    <w:p>
+      <w:pPr>
+        <w:shd w:val="clear" w:color="auto" w:fill="FFFFFF"/>
+        <w:spacing w:after="0" w:line="240" w:lineRule="auto"/>
+      </w:pPr>
+    </w:p>
+    <w:p>
+      <w:pPr>
+        <w:shd w:val="clear" w:color="auto" w:fill="FFFFFF"/>
+        <w:spacing w:after="0" w:line="240" w:lineRule="auto"/>
+      </w:pPr>
+    </w:p>
+    <w:p>
+      <w:pPr>
+        <w:shd w:val="clear" w:color="auto" w:fill="FFFFFF"/>
+        <w:spacing w:after="0" w:line="240" w:lineRule="auto"/>
+      </w:pPr>
+    </w:p>
+    <w:p>
+      <w:pPr>
+        <w:shd w:val="clear" w:color="auto" w:fill="FFFFFF"/>
+        <w:spacing w:after="0" w:line="240" w:lineRule="auto"/>
+      </w:pPr>
+    </w:p>
+    <w:p>
+      <w:pPr>
+        <w:shd w:val="clear" w:color="auto" w:fill="FFFFFF"/>
+        <w:spacing w:after="0" w:line="240" w:lineRule="auto"/>
+      </w:pPr>
+    </w:p>
+    <w:p>
+      <w:pPr>
+        <w:shd w:val="clear" w:color="auto" w:fill="FFFFFF"/>
+        <w:spacing w:after="0" w:line="240" w:lineRule="auto"/>
+      </w:pPr>
+    </w:p>
+    <w:p>
+      <w:pPr>
+        <w:shd w:val="clear" w:color="auto" w:fill="FFFFFF"/>
+        <w:spacing w:after="0" w:line="240" w:lineRule="auto"/>
+      </w:pPr>
+    </w:p>
+    <w:p>
+      <w:pPr>
+        <w:shd w:val="clear" w:color="auto" w:fill="FFFFFF"/>
+        <w:spacing w:after="0" w:line="240" w:lineRule="auto"/>
+      </w:pPr>
+    </w:p>
+    <w:p>
+      <w:pPr>
+        <w:shd w:val="clear" w:color="auto" w:fill="FFFFFF"/>
+        <w:spacing w:after="0" w:line="240" w:lineRule="auto"/>
+      </w:pPr>
+    </w:p>
+    <w:p>
+      <w:pPr>
+        <w:shd w:val="clear" w:color="auto" w:fill="FFFFFF"/>
+        <w:spacing w:after="0" w:line="240" w:lineRule="auto"/>
+      </w:pPr>
+    </w:p>
+    <w:p>
+      <w:pPr>
+        <w:shd w:val="clear" w:color="auto" w:fill="FFFFFF"/>
+        <w:spacing w:after="0" w:line="240" w:lineRule="auto"/>
+      </w:pPr>
+    </w:p>
+    <w:p>
+      <w:pPr>
+        <w:shd w:val="clear" w:color="auto" w:fill="FFFFFF"/>
+        <w:spacing w:after="0" w:line="240" w:lineRule="auto"/>
+      </w:pPr>
+    </w:p>
+    <w:p>
+      <w:pPr>
+        <w:shd w:val="clear" w:color="auto" w:fill="FFFFFF"/>
+        <w:spacing w:after="0" w:line="240" w:lineRule="auto"/>
+      </w:pPr>
+    </w:p>
+    <w:p>
+      <w:pPr>
+        <w:shd w:val="clear" w:color="auto" w:fill="FFFFFF"/>
+        <w:spacing w:after="0" w:line="240" w:lineRule="auto"/>
+      </w:pPr>
+    </w:p>
+    <w:p>
+      <w:pPr>
+        <w:shd w:val="clear" w:color="auto" w:fill="FFFFFF"/>
+        <w:spacing w:after="0" w:line="240" w:lineRule="auto"/>
+        <w:rPr>
+          <w:b/>
+          <w:u w:val="single"/>
+        </w:rPr>
+      </w:pPr>
+      <w:r>
+        <w:rPr>
+          <w:b/>
+          <w:u w:val="single"/>
+        </w:rPr>
+        <w:lastRenderedPageBreak/>
+        <w:t xml:space="preserve">Using </w:t>
+      </w:r>
+      <w:proofErr w:type="spellStart"/>
+      <w:r>
+        <w:rPr>
+          <w:b/>
+          <w:u w:val="single"/>
+        </w:rPr>
+        <w:t>NgRx</w:t>
+      </w:r>
+      <w:proofErr w:type="spellEnd"/>
+      <w:r>
+        <w:rPr>
+          <w:b/>
+          <w:u w:val="single"/>
+        </w:rPr>
+        <w:t xml:space="preserve"> Effects with </w:t>
+      </w:r>
+      <w:proofErr w:type="spellStart"/>
+      <w:r>
+        <w:rPr>
+          <w:b/>
+          <w:u w:val="single"/>
+        </w:rPr>
+        <w:t>NgRx</w:t>
+      </w:r>
+      <w:proofErr w:type="spellEnd"/>
+      <w:r>
+        <w:rPr>
+          <w:b/>
+          <w:u w:val="single"/>
+        </w:rPr>
+        <w:t xml:space="preserve"> &gt;= 7</w:t>
+      </w:r>
+    </w:p>
+    <w:p>
+      <w:pPr>
+        <w:shd w:val="clear" w:color="auto" w:fill="FFFFFF"/>
+        <w:spacing w:after="0" w:line="240" w:lineRule="auto"/>
+      </w:pPr>
+    </w:p>
+    <w:p>
+      <w:pPr>
+        <w:shd w:val="clear" w:color="auto" w:fill="FFFFFF"/>
+        <w:spacing w:after="0" w:line="240" w:lineRule="auto"/>
+      </w:pPr>
+      <w:r>
+        <w:t>Section 24, Lecture 340</w:t>
+      </w:r>
+    </w:p>
+    <w:p>
+      <w:pPr>
+        <w:shd w:val="clear" w:color="auto" w:fill="FFFFFF"/>
+        <w:spacing w:after="0" w:line="240" w:lineRule="auto"/>
+      </w:pPr>
+    </w:p>
+    <w:p>
+      <w:pPr>
+        <w:shd w:val="clear" w:color="auto" w:fill="FFFFFF"/>
+        <w:spacing w:after="0" w:line="240" w:lineRule="auto"/>
+      </w:pPr>
       <w:bookmarkStart w:id="0" w:name="_GoBack"/>
       <w:bookmarkEnd w:id="0"/>
       <w:r>
-        <w:t xml:space="preserve">You'll have to adjust a couple of imports, operator names and use </w:t>
+        <w:t xml:space="preserve">Important: In the next lecture, I'll introduce the </w:t>
+      </w:r>
+      <w:proofErr w:type="spellStart"/>
+      <w:r>
+        <w:t>ofType</w:t>
+      </w:r>
+      <w:proofErr w:type="spellEnd"/>
+      <w:r>
+        <w:t xml:space="preserve"> method to filter for actions.</w:t>
+      </w:r>
+    </w:p>
+    <w:p>
+      <w:pPr>
+        <w:shd w:val="clear" w:color="auto" w:fill="FFFFFF"/>
+        <w:spacing w:after="0" w:line="240" w:lineRule="auto"/>
+      </w:pPr>
+    </w:p>
+    <w:p>
+      <w:pPr>
+        <w:shd w:val="clear" w:color="auto" w:fill="FFFFFF"/>
+        <w:spacing w:after="0" w:line="240" w:lineRule="auto"/>
+      </w:pPr>
+      <w:r>
+        <w:t xml:space="preserve">As of </w:t>
+      </w:r>
+      <w:proofErr w:type="spellStart"/>
+      <w:r>
+        <w:t>NgRx</w:t>
+      </w:r>
+      <w:proofErr w:type="spellEnd"/>
+      <w:r>
+        <w:t xml:space="preserve"> v7, this method is not available like this anymore. Instead, you now have to use </w:t>
       </w:r>
       <w:proofErr w:type="gramStart"/>
       <w:r>
@@ -4406,58 +5283,22 @@
       </w:r>
       <w:proofErr w:type="gramEnd"/>
       <w:r>
-        <w:t xml:space="preserve">) in this case. Refer to the "Understanding Observables" section of this course (section 13) to learn how you may update your code to use </w:t>
-      </w:r>
-      <w:proofErr w:type="spellStart"/>
-      <w:r>
-        <w:t>RxJS</w:t>
-      </w:r>
-      <w:proofErr w:type="spellEnd"/>
-      <w:r>
-        <w:t xml:space="preserve"> 6 WITHOUT </w:t>
-      </w:r>
-      <w:proofErr w:type="spellStart"/>
-      <w:r>
-        <w:t>rxjs-</w:t>
-      </w:r>
-      <w:proofErr w:type="gramStart"/>
-      <w:r>
-        <w:t>compat</w:t>
-      </w:r>
-      <w:proofErr w:type="spellEnd"/>
-      <w:r>
-        <w:t xml:space="preserve"> .</w:t>
-      </w:r>
-      <w:proofErr w:type="gramEnd"/>
-    </w:p>
-    <w:p>
-      <w:pPr>
-        <w:shd w:val="clear" w:color="auto" w:fill="FFFFFF"/>
-        <w:spacing w:after="0" w:line="240" w:lineRule="auto"/>
-      </w:pPr>
-    </w:p>
-    <w:p>
-      <w:pPr>
-        <w:shd w:val="clear" w:color="auto" w:fill="FFFFFF"/>
-        <w:spacing w:after="0" w:line="240" w:lineRule="auto"/>
-      </w:pPr>
-      <w:r>
-        <w:t>Essentially, your imports have to change.</w:t>
-      </w:r>
-    </w:p>
-    <w:p>
-      <w:pPr>
-        <w:shd w:val="clear" w:color="auto" w:fill="FFFFFF"/>
-        <w:spacing w:after="0" w:line="240" w:lineRule="auto"/>
-      </w:pPr>
-    </w:p>
-    <w:p>
-      <w:pPr>
-        <w:shd w:val="clear" w:color="auto" w:fill="FFFFFF"/>
-        <w:spacing w:after="0" w:line="240" w:lineRule="auto"/>
-      </w:pPr>
-      <w:r>
-        <w:t>For example,</w:t>
+        <w:t>).</w:t>
+      </w:r>
+    </w:p>
+    <w:p>
+      <w:pPr>
+        <w:shd w:val="clear" w:color="auto" w:fill="FFFFFF"/>
+        <w:spacing w:after="0" w:line="240" w:lineRule="auto"/>
+      </w:pPr>
+    </w:p>
+    <w:p>
+      <w:pPr>
+        <w:shd w:val="clear" w:color="auto" w:fill="FFFFFF"/>
+        <w:spacing w:after="0" w:line="240" w:lineRule="auto"/>
+      </w:pPr>
+      <w:r>
+        <w:t>So</w:t>
       </w:r>
     </w:p>
     <w:p>
@@ -4476,26 +5317,197 @@
       </w:r>
       <w:proofErr w:type="gramStart"/>
       <w:r>
-        <w:t>{ Observable</w:t>
-      </w:r>
-      <w:proofErr w:type="gramEnd"/>
-      <w:r>
-        <w:t xml:space="preserve"> } from '</w:t>
-      </w:r>
-      <w:proofErr w:type="spellStart"/>
-      <w:r>
-        <w:t>rxjs</w:t>
-      </w:r>
-      <w:proofErr w:type="spellEnd"/>
-      <w:r>
-        <w:t xml:space="preserve">/Observable'; </w:t>
-      </w:r>
-    </w:p>
-    <w:p>
-      <w:pPr>
-        <w:shd w:val="clear" w:color="auto" w:fill="FFFFFF"/>
-        <w:spacing w:after="0" w:line="240" w:lineRule="auto"/>
-      </w:pPr>
+        <w:t>{ Effect</w:t>
+      </w:r>
+      <w:proofErr w:type="gramEnd"/>
+      <w:r>
+        <w:t>, Actions } from '@</w:t>
+      </w:r>
+      <w:proofErr w:type="spellStart"/>
+      <w:r>
+        <w:t>ngrx</w:t>
+      </w:r>
+      <w:proofErr w:type="spellEnd"/>
+      <w:r>
+        <w:t>/effects';</w:t>
+      </w:r>
+    </w:p>
+    <w:p>
+      <w:pPr>
+        <w:shd w:val="clear" w:color="auto" w:fill="FFFFFF"/>
+        <w:spacing w:after="0" w:line="240" w:lineRule="auto"/>
+      </w:pPr>
+      <w:r>
+        <w:t xml:space="preserve"> </w:t>
+      </w:r>
+    </w:p>
+    <w:p>
+      <w:pPr>
+        <w:shd w:val="clear" w:color="auto" w:fill="FFFFFF"/>
+        <w:spacing w:after="0" w:line="240" w:lineRule="auto"/>
+      </w:pPr>
+      <w:r>
+        <w:t>@</w:t>
+      </w:r>
+      <w:proofErr w:type="gramStart"/>
+      <w:r>
+        <w:t>Injectable(</w:t>
+      </w:r>
+      <w:proofErr w:type="gramEnd"/>
+      <w:r>
+        <w:t>)</w:t>
+      </w:r>
+    </w:p>
+    <w:p>
+      <w:pPr>
+        <w:shd w:val="clear" w:color="auto" w:fill="FFFFFF"/>
+        <w:spacing w:after="0" w:line="240" w:lineRule="auto"/>
+      </w:pPr>
+      <w:r>
+        <w:t xml:space="preserve">export class </w:t>
+      </w:r>
+      <w:proofErr w:type="spellStart"/>
+      <w:r>
+        <w:t>MyEffects</w:t>
+      </w:r>
+      <w:proofErr w:type="spellEnd"/>
+      <w:r>
+        <w:t xml:space="preserve"> {</w:t>
+      </w:r>
+    </w:p>
+    <w:p>
+      <w:pPr>
+        <w:shd w:val="clear" w:color="auto" w:fill="FFFFFF"/>
+        <w:spacing w:after="0" w:line="240" w:lineRule="auto"/>
+      </w:pPr>
+      <w:r>
+        <w:t xml:space="preserve">  @</w:t>
+      </w:r>
+      <w:proofErr w:type="gramStart"/>
+      <w:r>
+        <w:t>Effect(</w:t>
+      </w:r>
+      <w:proofErr w:type="gramEnd"/>
+      <w:r>
+        <w:t>)</w:t>
+      </w:r>
+    </w:p>
+    <w:p>
+      <w:pPr>
+        <w:shd w:val="clear" w:color="auto" w:fill="FFFFFF"/>
+        <w:spacing w:after="0" w:line="240" w:lineRule="auto"/>
+      </w:pPr>
+      <w:r>
+        <w:t xml:space="preserve">  </w:t>
+      </w:r>
+      <w:proofErr w:type="spellStart"/>
+      <w:r>
+        <w:t>someEffect</w:t>
+      </w:r>
+      <w:proofErr w:type="spellEnd"/>
+      <w:r>
+        <w:t xml:space="preserve">$: Observable&lt;Action&gt; = </w:t>
+      </w:r>
+      <w:proofErr w:type="spellStart"/>
+      <w:proofErr w:type="gramStart"/>
+      <w:r>
+        <w:t>this.actions</w:t>
+      </w:r>
+      <w:proofErr w:type="spellEnd"/>
+      <w:proofErr w:type="gramEnd"/>
+      <w:r>
+        <w:t>$</w:t>
+      </w:r>
+    </w:p>
+    <w:p>
+      <w:pPr>
+        <w:shd w:val="clear" w:color="auto" w:fill="FFFFFF"/>
+        <w:spacing w:after="0" w:line="240" w:lineRule="auto"/>
+      </w:pPr>
+      <w:r>
+        <w:t xml:space="preserve">    </w:t>
+      </w:r>
+      <w:proofErr w:type="gramStart"/>
+      <w:r>
+        <w:t>.</w:t>
+      </w:r>
+      <w:proofErr w:type="spellStart"/>
+      <w:r>
+        <w:t>ofType</w:t>
+      </w:r>
+      <w:proofErr w:type="spellEnd"/>
+      <w:proofErr w:type="gramEnd"/>
+      <w:r>
+        <w:t>(</w:t>
+      </w:r>
+      <w:proofErr w:type="spellStart"/>
+      <w:r>
+        <w:t>UserActions.LOGIN</w:t>
+      </w:r>
+      <w:proofErr w:type="spellEnd"/>
+      <w:r>
+        <w:t>)</w:t>
+      </w:r>
+    </w:p>
+    <w:p>
+      <w:pPr>
+        <w:shd w:val="clear" w:color="auto" w:fill="FFFFFF"/>
+        <w:spacing w:after="0" w:line="240" w:lineRule="auto"/>
+      </w:pPr>
+      <w:r>
+        <w:t xml:space="preserve">    </w:t>
+      </w:r>
+      <w:proofErr w:type="gramStart"/>
+      <w:r>
+        <w:t>.pipe</w:t>
+      </w:r>
+      <w:proofErr w:type="gramEnd"/>
+      <w:r>
+        <w:t xml:space="preserve">(map(() =&gt; new </w:t>
+      </w:r>
+      <w:proofErr w:type="spellStart"/>
+      <w:r>
+        <w:t>AnotherAction</w:t>
+      </w:r>
+      <w:proofErr w:type="spellEnd"/>
+      <w:r>
+        <w:t>()));</w:t>
+      </w:r>
+    </w:p>
+    <w:p>
+      <w:pPr>
+        <w:shd w:val="clear" w:color="auto" w:fill="FFFFFF"/>
+        <w:spacing w:after="0" w:line="240" w:lineRule="auto"/>
+      </w:pPr>
+      <w:r>
+        <w:t xml:space="preserve"> </w:t>
+      </w:r>
+    </w:p>
+    <w:p>
+      <w:pPr>
+        <w:shd w:val="clear" w:color="auto" w:fill="FFFFFF"/>
+        <w:spacing w:after="0" w:line="240" w:lineRule="auto"/>
+      </w:pPr>
+      <w:r>
+        <w:t xml:space="preserve">  </w:t>
+      </w:r>
+      <w:proofErr w:type="gramStart"/>
+      <w:r>
+        <w:t>constructor(</w:t>
+      </w:r>
+      <w:proofErr w:type="gramEnd"/>
+      <w:r>
+        <w:t>private actions$: Actions) {}</w:t>
+      </w:r>
+    </w:p>
+    <w:p>
+      <w:pPr>
+        <w:shd w:val="clear" w:color="auto" w:fill="FFFFFF"/>
+        <w:spacing w:after="0" w:line="240" w:lineRule="auto"/>
+      </w:pPr>
+      <w:r>
+        <w:t>}</w:t>
+      </w:r>
     </w:p>
     <w:p>
       <w:pPr>
@@ -4522,432 +5534,282 @@
       </w:r>
       <w:proofErr w:type="gramStart"/>
       <w:r>
-        <w:t>{ Observable</w:t>
-      </w:r>
-      <w:proofErr w:type="gramEnd"/>
-      <w:r>
-        <w:t xml:space="preserve"> } from '</w:t>
-      </w:r>
-      <w:proofErr w:type="spellStart"/>
-      <w:r>
-        <w:t>rxjs</w:t>
-      </w:r>
-      <w:proofErr w:type="spellEnd"/>
-      <w:r>
-        <w:t xml:space="preserve">'; </w:t>
-      </w:r>
-    </w:p>
-    <w:p>
-      <w:pPr>
-        <w:shd w:val="clear" w:color="auto" w:fill="FFFFFF"/>
-        <w:spacing w:after="0" w:line="240" w:lineRule="auto"/>
-      </w:pPr>
-    </w:p>
-    <w:p>
-      <w:pPr>
-        <w:shd w:val="clear" w:color="auto" w:fill="FFFFFF"/>
-        <w:spacing w:after="0" w:line="240" w:lineRule="auto"/>
-      </w:pPr>
-      <w:r>
-        <w:t>Additionally, you use operators differently.</w:t>
-      </w:r>
-    </w:p>
-    <w:p>
-      <w:pPr>
-        <w:shd w:val="clear" w:color="auto" w:fill="FFFFFF"/>
-        <w:spacing w:after="0" w:line="240" w:lineRule="auto"/>
-      </w:pPr>
-    </w:p>
-    <w:p>
-      <w:pPr>
-        <w:shd w:val="clear" w:color="auto" w:fill="FFFFFF"/>
-        <w:spacing w:after="0" w:line="240" w:lineRule="auto"/>
-      </w:pPr>
-      <w:r>
-        <w:t>import '</w:t>
-      </w:r>
-      <w:proofErr w:type="spellStart"/>
-      <w:r>
-        <w:t>rxjs</w:t>
-      </w:r>
-      <w:proofErr w:type="spellEnd"/>
-      <w:r>
-        <w:t>/add/operator/map';</w:t>
-      </w:r>
-    </w:p>
-    <w:p>
-      <w:pPr>
-        <w:shd w:val="clear" w:color="auto" w:fill="FFFFFF"/>
-        <w:spacing w:after="0" w:line="240" w:lineRule="auto"/>
-      </w:pPr>
-      <w:r>
-        <w:t>import '</w:t>
-      </w:r>
-      <w:proofErr w:type="spellStart"/>
-      <w:r>
-        <w:t>rxjs</w:t>
-      </w:r>
-      <w:proofErr w:type="spellEnd"/>
-      <w:r>
-        <w:t>/add/operator/</w:t>
-      </w:r>
-      <w:proofErr w:type="spellStart"/>
-      <w:r>
-        <w:t>switchMap</w:t>
-      </w:r>
-      <w:proofErr w:type="spellEnd"/>
-      <w:r>
-        <w:t>';</w:t>
-      </w:r>
-    </w:p>
-    <w:p>
-      <w:pPr>
-        <w:shd w:val="clear" w:color="auto" w:fill="FFFFFF"/>
-        <w:spacing w:after="0" w:line="240" w:lineRule="auto"/>
-      </w:pPr>
-      <w:proofErr w:type="spellStart"/>
-      <w:r>
-        <w:t>myObservable.map</w:t>
-      </w:r>
-      <w:proofErr w:type="spellEnd"/>
-      <w:r>
-        <w:t>(...).subscribe(...)</w:t>
-      </w:r>
-    </w:p>
-    <w:p>
-      <w:pPr>
-        <w:shd w:val="clear" w:color="auto" w:fill="FFFFFF"/>
-        <w:spacing w:after="0" w:line="240" w:lineRule="auto"/>
-      </w:pPr>
-      <w:r>
-        <w:t>becomes</w:t>
-      </w:r>
-    </w:p>
-    <w:p>
-      <w:pPr>
-        <w:shd w:val="clear" w:color="auto" w:fill="FFFFFF"/>
-        <w:spacing w:after="0" w:line="240" w:lineRule="auto"/>
-      </w:pPr>
-    </w:p>
-    <w:p>
-      <w:pPr>
-        <w:shd w:val="clear" w:color="auto" w:fill="FFFFFF"/>
-        <w:spacing w:after="0" w:line="240" w:lineRule="auto"/>
-      </w:pPr>
-      <w:r>
-        <w:t xml:space="preserve">import </w:t>
-      </w:r>
-      <w:proofErr w:type="gramStart"/>
-      <w:r>
-        <w:t>{ map</w:t>
-      </w:r>
-      <w:proofErr w:type="gramEnd"/>
-      <w:r>
-        <w:t xml:space="preserve">, </w:t>
-      </w:r>
-      <w:proofErr w:type="spellStart"/>
-      <w:r>
-        <w:t>switchMap</w:t>
-      </w:r>
-      <w:proofErr w:type="spellEnd"/>
-      <w:r>
-        <w:t xml:space="preserve"> } from '</w:t>
-      </w:r>
-      <w:proofErr w:type="spellStart"/>
-      <w:r>
-        <w:t>rxjs</w:t>
-      </w:r>
-      <w:proofErr w:type="spellEnd"/>
-      <w:r>
-        <w:t>/operators';</w:t>
-      </w:r>
-    </w:p>
-    <w:p>
-      <w:pPr>
-        <w:shd w:val="clear" w:color="auto" w:fill="FFFFFF"/>
-        <w:spacing w:after="0" w:line="240" w:lineRule="auto"/>
-      </w:pPr>
-      <w:proofErr w:type="spellStart"/>
-      <w:r>
-        <w:t>myObservable.pipe</w:t>
-      </w:r>
-      <w:proofErr w:type="spellEnd"/>
-      <w:r>
-        <w:t xml:space="preserve">(map(...), </w:t>
-      </w:r>
-      <w:proofErr w:type="spellStart"/>
-      <w:r>
-        <w:t>switchMap</w:t>
-      </w:r>
-      <w:proofErr w:type="spellEnd"/>
-      <w:r>
-        <w:t>(...)</w:t>
-      </w:r>
-      <w:proofErr w:type="gramStart"/>
-      <w:r>
-        <w:t>).subscribe</w:t>
-      </w:r>
-      <w:proofErr w:type="gramEnd"/>
-      <w:r>
-        <w:t>(...);</w:t>
-      </w:r>
-    </w:p>
-    <w:p>
-      <w:pPr>
-        <w:shd w:val="clear" w:color="auto" w:fill="FFFFFF"/>
-        <w:spacing w:after="0" w:line="240" w:lineRule="auto"/>
-      </w:pPr>
-      <w:r>
-        <w:t xml:space="preserve">Last but not least, you'll encounter operators in this module, for which the name changed: </w:t>
-      </w:r>
-    </w:p>
-    <w:p>
-      <w:pPr>
-        <w:shd w:val="clear" w:color="auto" w:fill="FFFFFF"/>
-        <w:spacing w:after="0" w:line="240" w:lineRule="auto"/>
-      </w:pPr>
-    </w:p>
-    <w:p>
-      <w:pPr>
-        <w:shd w:val="clear" w:color="auto" w:fill="FFFFFF"/>
-        <w:spacing w:after="0" w:line="240" w:lineRule="auto"/>
-      </w:pPr>
-      <w:proofErr w:type="gramStart"/>
-      <w:r>
-        <w:t>do(</w:t>
-      </w:r>
-      <w:proofErr w:type="gramEnd"/>
-      <w:r>
-        <w:t xml:space="preserve">)  =&gt; tap() </w:t>
-      </w:r>
-    </w:p>
-    <w:p>
-      <w:pPr>
-        <w:shd w:val="clear" w:color="auto" w:fill="FFFFFF"/>
-        <w:spacing w:after="0" w:line="240" w:lineRule="auto"/>
-      </w:pPr>
-    </w:p>
-    <w:p>
-      <w:pPr>
-        <w:shd w:val="clear" w:color="auto" w:fill="FFFFFF"/>
-        <w:spacing w:after="0" w:line="240" w:lineRule="auto"/>
-      </w:pPr>
-      <w:proofErr w:type="gramStart"/>
-      <w:r>
-        <w:t>catch(</w:t>
-      </w:r>
-      <w:proofErr w:type="gramEnd"/>
-      <w:r>
-        <w:t xml:space="preserve">)  =&gt; </w:t>
-      </w:r>
-      <w:proofErr w:type="spellStart"/>
-      <w:r>
-        <w:t>catchError</w:t>
-      </w:r>
-      <w:proofErr w:type="spellEnd"/>
-      <w:r>
-        <w:t xml:space="preserve">() </w:t>
-      </w:r>
-    </w:p>
-    <w:p>
-      <w:pPr>
-        <w:shd w:val="clear" w:color="auto" w:fill="FFFFFF"/>
-        <w:spacing w:after="0" w:line="240" w:lineRule="auto"/>
-      </w:pPr>
-    </w:p>
-    <w:p>
-      <w:pPr>
-        <w:shd w:val="clear" w:color="auto" w:fill="FFFFFF"/>
-        <w:spacing w:after="0" w:line="240" w:lineRule="auto"/>
-      </w:pPr>
-      <w:r>
-        <w:lastRenderedPageBreak/>
-        <w:t>An observable-creation method (</w:t>
-      </w:r>
-      <w:proofErr w:type="gramStart"/>
-      <w:r>
-        <w:t>throw )</w:t>
-      </w:r>
-      <w:proofErr w:type="gramEnd"/>
-      <w:r>
-        <w:t xml:space="preserve"> was also renamed:</w:t>
-      </w:r>
-    </w:p>
-    <w:p>
-      <w:pPr>
-        <w:shd w:val="clear" w:color="auto" w:fill="FFFFFF"/>
-        <w:spacing w:after="0" w:line="240" w:lineRule="auto"/>
-      </w:pPr>
-    </w:p>
-    <w:p>
-      <w:pPr>
-        <w:shd w:val="clear" w:color="auto" w:fill="FFFFFF"/>
-        <w:spacing w:after="0" w:line="240" w:lineRule="auto"/>
-      </w:pPr>
-      <w:r>
-        <w:t xml:space="preserve">import </w:t>
-      </w:r>
-      <w:proofErr w:type="gramStart"/>
-      <w:r>
-        <w:t>{ Observable</w:t>
-      </w:r>
-      <w:proofErr w:type="gramEnd"/>
-      <w:r>
-        <w:t xml:space="preserve"> } from '</w:t>
-      </w:r>
-      <w:proofErr w:type="spellStart"/>
-      <w:r>
-        <w:t>rxjs</w:t>
-      </w:r>
-      <w:proofErr w:type="spellEnd"/>
-      <w:r>
-        <w:t>/Observable';</w:t>
-      </w:r>
-    </w:p>
-    <w:p>
-      <w:pPr>
-        <w:shd w:val="clear" w:color="auto" w:fill="FFFFFF"/>
-        <w:spacing w:after="0" w:line="240" w:lineRule="auto"/>
-      </w:pPr>
-      <w:r>
-        <w:t>import '</w:t>
-      </w:r>
-      <w:proofErr w:type="spellStart"/>
-      <w:r>
-        <w:t>rxjs</w:t>
-      </w:r>
-      <w:proofErr w:type="spellEnd"/>
-      <w:r>
-        <w:t>/add/observable/throw';</w:t>
-      </w:r>
-    </w:p>
-    <w:p>
-      <w:pPr>
-        <w:shd w:val="clear" w:color="auto" w:fill="FFFFFF"/>
-        <w:spacing w:after="0" w:line="240" w:lineRule="auto"/>
-      </w:pPr>
-      <w:r>
-        <w:t>...</w:t>
-      </w:r>
-    </w:p>
-    <w:p>
-      <w:pPr>
-        <w:shd w:val="clear" w:color="auto" w:fill="FFFFFF"/>
-        <w:spacing w:after="0" w:line="240" w:lineRule="auto"/>
-      </w:pPr>
-      <w:proofErr w:type="spellStart"/>
-      <w:r>
-        <w:t>myObservable.pipe</w:t>
+        <w:t>{ Effect</w:t>
+      </w:r>
+      <w:proofErr w:type="gramEnd"/>
+      <w:r>
+        <w:t xml:space="preserve">, Actions, </w:t>
+      </w:r>
+      <w:proofErr w:type="spellStart"/>
+      <w:r>
+        <w:t>ofType</w:t>
+      </w:r>
+      <w:proofErr w:type="spellEnd"/>
+      <w:r>
+        <w:t xml:space="preserve"> } from '@</w:t>
+      </w:r>
+      <w:proofErr w:type="spellStart"/>
+      <w:r>
+        <w:t>ngrx</w:t>
+      </w:r>
+      <w:proofErr w:type="spellEnd"/>
+      <w:r>
+        <w:t xml:space="preserve">/effects'; // import </w:t>
+      </w:r>
+      <w:proofErr w:type="spellStart"/>
+      <w:r>
+        <w:t>ofType</w:t>
+      </w:r>
+      <w:proofErr w:type="spellEnd"/>
+      <w:r>
+        <w:t xml:space="preserve"> operator</w:t>
+      </w:r>
+    </w:p>
+    <w:p>
+      <w:pPr>
+        <w:shd w:val="clear" w:color="auto" w:fill="FFFFFF"/>
+        <w:spacing w:after="0" w:line="240" w:lineRule="auto"/>
+      </w:pPr>
+      <w:r>
+        <w:t xml:space="preserve"> </w:t>
+      </w:r>
+    </w:p>
+    <w:p>
+      <w:pPr>
+        <w:shd w:val="clear" w:color="auto" w:fill="FFFFFF"/>
+        <w:spacing w:after="0" w:line="240" w:lineRule="auto"/>
+      </w:pPr>
+      <w:r>
+        <w:t>@</w:t>
+      </w:r>
+      <w:proofErr w:type="gramStart"/>
+      <w:r>
+        <w:t>Injectable(</w:t>
+      </w:r>
+      <w:proofErr w:type="gramEnd"/>
+      <w:r>
+        <w:t>)</w:t>
+      </w:r>
+    </w:p>
+    <w:p>
+      <w:pPr>
+        <w:shd w:val="clear" w:color="auto" w:fill="FFFFFF"/>
+        <w:spacing w:after="0" w:line="240" w:lineRule="auto"/>
+      </w:pPr>
+      <w:r>
+        <w:t xml:space="preserve">export class </w:t>
+      </w:r>
+      <w:proofErr w:type="spellStart"/>
+      <w:r>
+        <w:t>MyEffects</w:t>
+      </w:r>
+      <w:proofErr w:type="spellEnd"/>
+      <w:r>
+        <w:t xml:space="preserve"> {</w:t>
+      </w:r>
+    </w:p>
+    <w:p>
+      <w:pPr>
+        <w:shd w:val="clear" w:color="auto" w:fill="FFFFFF"/>
+        <w:spacing w:after="0" w:line="240" w:lineRule="auto"/>
+      </w:pPr>
+      <w:r>
+        <w:t xml:space="preserve">  @</w:t>
+      </w:r>
+      <w:proofErr w:type="gramStart"/>
+      <w:r>
+        <w:t>Effect(</w:t>
+      </w:r>
+      <w:proofErr w:type="gramEnd"/>
+      <w:r>
+        <w:t>)</w:t>
+      </w:r>
+    </w:p>
+    <w:p>
+      <w:pPr>
+        <w:shd w:val="clear" w:color="auto" w:fill="FFFFFF"/>
+        <w:spacing w:after="0" w:line="240" w:lineRule="auto"/>
+      </w:pPr>
+      <w:r>
+        <w:t xml:space="preserve">  </w:t>
+      </w:r>
+      <w:proofErr w:type="spellStart"/>
+      <w:r>
+        <w:t>someEffect</w:t>
+      </w:r>
+      <w:proofErr w:type="spellEnd"/>
+      <w:r>
+        <w:t xml:space="preserve">$: Observable&lt;Action&gt; = </w:t>
+      </w:r>
+      <w:proofErr w:type="spellStart"/>
+      <w:proofErr w:type="gramStart"/>
+      <w:r>
+        <w:t>this.actions</w:t>
+      </w:r>
+      <w:proofErr w:type="gramEnd"/>
+      <w:r>
+        <w:t>$.pipe</w:t>
       </w:r>
       <w:proofErr w:type="spellEnd"/>
       <w:r>
         <w:t>(</w:t>
       </w:r>
-      <w:proofErr w:type="spellStart"/>
-      <w:proofErr w:type="gramStart"/>
-      <w:r>
-        <w:t>catchError</w:t>
+    </w:p>
+    <w:p>
+      <w:pPr>
+        <w:shd w:val="clear" w:color="auto" w:fill="FFFFFF"/>
+        <w:spacing w:after="0" w:line="240" w:lineRule="auto"/>
+      </w:pPr>
+      <w:r>
+        <w:t xml:space="preserve">    </w:t>
+      </w:r>
+      <w:proofErr w:type="spellStart"/>
+      <w:proofErr w:type="gramStart"/>
+      <w:r>
+        <w:t>ofType</w:t>
       </w:r>
       <w:proofErr w:type="spellEnd"/>
       <w:r>
         <w:t>(</w:t>
       </w:r>
-      <w:proofErr w:type="gramEnd"/>
-      <w:r>
-        <w:t xml:space="preserve">error =&gt; </w:t>
-      </w:r>
-      <w:proofErr w:type="spellStart"/>
-      <w:r>
-        <w:t>Observable.throw</w:t>
-      </w:r>
-      <w:proofErr w:type="spellEnd"/>
-      <w:r>
-        <w:t>(error));</w:t>
-      </w:r>
-    </w:p>
-    <w:p>
-      <w:pPr>
-        <w:shd w:val="clear" w:color="auto" w:fill="FFFFFF"/>
-        <w:spacing w:after="0" w:line="240" w:lineRule="auto"/>
-      </w:pPr>
-      <w:r>
-        <w:t>becomes</w:t>
-      </w:r>
-    </w:p>
-    <w:p>
-      <w:pPr>
-        <w:shd w:val="clear" w:color="auto" w:fill="FFFFFF"/>
-        <w:spacing w:after="0" w:line="240" w:lineRule="auto"/>
-      </w:pPr>
-    </w:p>
-    <w:p>
-      <w:pPr>
-        <w:shd w:val="clear" w:color="auto" w:fill="FFFFFF"/>
-        <w:spacing w:after="0" w:line="240" w:lineRule="auto"/>
-      </w:pPr>
-      <w:r>
-        <w:t xml:space="preserve">import </w:t>
-      </w:r>
-      <w:proofErr w:type="gramStart"/>
-      <w:r>
-        <w:t xml:space="preserve">{ </w:t>
-      </w:r>
-      <w:proofErr w:type="spellStart"/>
-      <w:r>
-        <w:t>throwError</w:t>
-      </w:r>
-      <w:proofErr w:type="spellEnd"/>
-      <w:proofErr w:type="gramEnd"/>
-      <w:r>
-        <w:t xml:space="preserve"> } from '</w:t>
-      </w:r>
-      <w:proofErr w:type="spellStart"/>
-      <w:r>
-        <w:t>rxjs</w:t>
-      </w:r>
-      <w:proofErr w:type="spellEnd"/>
-      <w:r>
-        <w:t>';</w:t>
-      </w:r>
-    </w:p>
-    <w:p>
-      <w:pPr>
-        <w:shd w:val="clear" w:color="auto" w:fill="FFFFFF"/>
-        <w:spacing w:after="0" w:line="240" w:lineRule="auto"/>
-      </w:pPr>
-      <w:r>
-        <w:t>...</w:t>
-      </w:r>
-    </w:p>
-    <w:p>
-      <w:pPr>
-        <w:shd w:val="clear" w:color="auto" w:fill="FFFFFF"/>
-        <w:spacing w:after="0" w:line="240" w:lineRule="auto"/>
-      </w:pPr>
-      <w:proofErr w:type="spellStart"/>
-      <w:r>
-        <w:t>myObservable.pipe</w:t>
-      </w:r>
-      <w:proofErr w:type="spellEnd"/>
-      <w:r>
-        <w:t>(</w:t>
-      </w:r>
-      <w:proofErr w:type="spellStart"/>
-      <w:r>
-        <w:t>catchError</w:t>
-      </w:r>
-      <w:proofErr w:type="spellEnd"/>
-      <w:r>
-        <w:t>(</w:t>
-      </w:r>
-      <w:proofErr w:type="spellStart"/>
-      <w:r>
-        <w:t>throwError</w:t>
-      </w:r>
-      <w:proofErr w:type="spellEnd"/>
-      <w:r>
-        <w:t>(error));</w:t>
-      </w:r>
+      <w:proofErr w:type="spellStart"/>
+      <w:proofErr w:type="gramEnd"/>
+      <w:r>
+        <w:t>UserActions.LOGIN</w:t>
+      </w:r>
+      <w:proofErr w:type="spellEnd"/>
+      <w:r>
+        <w:t xml:space="preserve">), // use the pipeable </w:t>
+      </w:r>
+      <w:proofErr w:type="spellStart"/>
+      <w:r>
+        <w:t>ofType</w:t>
+      </w:r>
+      <w:proofErr w:type="spellEnd"/>
+      <w:r>
+        <w:t xml:space="preserve"> operator</w:t>
+      </w:r>
+    </w:p>
+    <w:p>
+      <w:pPr>
+        <w:shd w:val="clear" w:color="auto" w:fill="FFFFFF"/>
+        <w:spacing w:after="0" w:line="240" w:lineRule="auto"/>
+      </w:pPr>
+      <w:r>
+        <w:t xml:space="preserve">    </w:t>
+      </w:r>
+      <w:proofErr w:type="gramStart"/>
+      <w:r>
+        <w:t>map(</w:t>
+      </w:r>
+      <w:proofErr w:type="gramEnd"/>
+      <w:r>
+        <w:t xml:space="preserve">() =&gt; new </w:t>
+      </w:r>
+      <w:proofErr w:type="spellStart"/>
+      <w:r>
+        <w:t>AnotherAction</w:t>
+      </w:r>
+      <w:proofErr w:type="spellEnd"/>
+      <w:r>
+        <w:t>())</w:t>
+      </w:r>
+    </w:p>
+    <w:p>
+      <w:pPr>
+        <w:shd w:val="clear" w:color="auto" w:fill="FFFFFF"/>
+        <w:spacing w:after="0" w:line="240" w:lineRule="auto"/>
+      </w:pPr>
+      <w:r>
+        <w:t xml:space="preserve">  );</w:t>
+      </w:r>
+    </w:p>
+    <w:p>
+      <w:pPr>
+        <w:shd w:val="clear" w:color="auto" w:fill="FFFFFF"/>
+        <w:spacing w:after="0" w:line="240" w:lineRule="auto"/>
+      </w:pPr>
+      <w:r>
+        <w:t xml:space="preserve"> </w:t>
+      </w:r>
+    </w:p>
+    <w:p>
+      <w:pPr>
+        <w:shd w:val="clear" w:color="auto" w:fill="FFFFFF"/>
+        <w:spacing w:after="0" w:line="240" w:lineRule="auto"/>
+      </w:pPr>
+      <w:r>
+        <w:t xml:space="preserve">  </w:t>
+      </w:r>
+      <w:proofErr w:type="gramStart"/>
+      <w:r>
+        <w:t>constructor(</w:t>
+      </w:r>
+      <w:proofErr w:type="gramEnd"/>
+      <w:r>
+        <w:t>private actions$: Actions) {}</w:t>
+      </w:r>
+    </w:p>
+    <w:p>
+      <w:pPr>
+        <w:shd w:val="clear" w:color="auto" w:fill="FFFFFF"/>
+        <w:spacing w:after="0" w:line="240" w:lineRule="auto"/>
+      </w:pPr>
+      <w:r>
+        <w:t>}</w:t>
+      </w:r>
+    </w:p>
+    <w:p>
+      <w:pPr>
+        <w:shd w:val="clear" w:color="auto" w:fill="FFFFFF"/>
+        <w:spacing w:after="0" w:line="240" w:lineRule="auto"/>
+      </w:pPr>
+      <w:r>
+        <w:t xml:space="preserve">(also notice the extra import of </w:t>
+      </w:r>
+      <w:proofErr w:type="spellStart"/>
+      <w:r>
+        <w:t>ofType</w:t>
+      </w:r>
+      <w:proofErr w:type="spellEnd"/>
+      <w:r>
+        <w:t xml:space="preserve"> from @</w:t>
+      </w:r>
+      <w:proofErr w:type="spellStart"/>
+      <w:r>
+        <w:t>ngrx</w:t>
+      </w:r>
+      <w:proofErr w:type="spellEnd"/>
+      <w:r>
+        <w:t>/effects).</w:t>
+      </w:r>
+    </w:p>
+    <w:p>
+      <w:pPr>
+        <w:shd w:val="clear" w:color="auto" w:fill="FFFFFF"/>
+        <w:spacing w:after="0" w:line="240" w:lineRule="auto"/>
+      </w:pPr>
+    </w:p>
+    <w:p>
+      <w:pPr>
+        <w:shd w:val="clear" w:color="auto" w:fill="FFFFFF"/>
+        <w:spacing w:after="0" w:line="240" w:lineRule="auto"/>
+      </w:pPr>
+      <w:r>
+        <w:t>That's it! Also see: https://ngrx.io/guide/migration/v7</w:t>
+      </w:r>
+    </w:p>
+    <w:p>
+      <w:pPr>
+        <w:shd w:val="clear" w:color="auto" w:fill="FFFFFF"/>
+        <w:spacing w:after="0" w:line="240" w:lineRule="auto"/>
+      </w:pPr>
+    </w:p>
+    <w:p>
+      <w:pPr>
+        <w:shd w:val="clear" w:color="auto" w:fill="FFFFFF"/>
+        <w:spacing w:after="0" w:line="240" w:lineRule="auto"/>
+      </w:pPr>
     </w:p>
     <w:p/>
     <w:p/>
@@ -5194,7 +6056,7 @@
       </w:pPr>
     </w:pPrDefault>
   </w:docDefaults>
-  <w:latentStyles w:defLockedState="0" w:defUIPriority="99" w:defSemiHidden="0" w:defUnhideWhenUsed="0" w:defQFormat="0" w:count="375">
+  <w:latentStyles w:defLockedState="0" w:defUIPriority="99" w:defSemiHidden="0" w:defUnhideWhenUsed="0" w:defQFormat="0" w:count="376">
     <w:lsdException w:name="Normal" w:uiPriority="0" w:qFormat="1"/>
     <w:lsdException w:name="heading 1" w:uiPriority="9" w:qFormat="1"/>
     <w:lsdException w:name="heading 2" w:semiHidden="1" w:uiPriority="9" w:unhideWhenUsed="1" w:qFormat="1"/>
@@ -5300,7 +6162,6 @@
     <w:lsdException w:name="HTML Sample" w:semiHidden="1" w:unhideWhenUsed="1"/>
     <w:lsdException w:name="HTML Typewriter" w:semiHidden="1" w:unhideWhenUsed="1"/>
     <w:lsdException w:name="HTML Variable" w:semiHidden="1" w:unhideWhenUsed="1"/>
-    <w:lsdException w:name="Normal Table" w:semiHidden="1" w:unhideWhenUsed="1"/>
     <w:lsdException w:name="annotation subject" w:semiHidden="1" w:unhideWhenUsed="1"/>
     <w:lsdException w:name="No List" w:semiHidden="1" w:unhideWhenUsed="1"/>
     <w:lsdException w:name="Outline List 1" w:semiHidden="1" w:unhideWhenUsed="1"/>
@@ -5347,10 +6208,8 @@
     <w:lsdException w:name="Table Subtle 2" w:semiHidden="1" w:unhideWhenUsed="1"/>
     <w:lsdException w:name="Table Web 1" w:semiHidden="1" w:unhideWhenUsed="1"/>
     <w:lsdException w:name="Table Web 2" w:semiHidden="1" w:unhideWhenUsed="1"/>
-    <w:lsdException w:name="Table Web 3" w:semiHidden="1" w:unhideWhenUsed="1"/>
     <w:lsdException w:name="Balloon Text" w:semiHidden="1" w:unhideWhenUsed="1"/>
     <w:lsdException w:name="Table Grid" w:uiPriority="39"/>
-    <w:lsdException w:name="Table Theme" w:semiHidden="1" w:unhideWhenUsed="1"/>
     <w:lsdException w:name="Placeholder Text" w:semiHidden="1"/>
     <w:lsdException w:name="No Spacing" w:uiPriority="1" w:qFormat="1"/>
     <w:lsdException w:name="Light Shading" w:uiPriority="60"/>
@@ -5570,6 +6429,7 @@
     <w:lsdException w:name="Smart Hyperlink" w:semiHidden="1" w:unhideWhenUsed="1"/>
     <w:lsdException w:name="Hashtag" w:semiHidden="1" w:unhideWhenUsed="1"/>
     <w:lsdException w:name="Unresolved Mention" w:semiHidden="1" w:unhideWhenUsed="1"/>
+    <w:lsdException w:name="Smart Link" w:semiHidden="1" w:unhideWhenUsed="1"/>
   </w:latentStyles>
   <w:style w:type="paragraph" w:default="1" w:styleId="Normal">
     <w:name w:val="Normal"/>
@@ -5996,7 +6856,7 @@
 </file>
 
 <file path=customXml/itemProps1.xml><?xml version="1.0" encoding="utf-8"?>
-<ds:datastoreItem xmlns:ds="http://schemas.openxmlformats.org/officeDocument/2006/customXml" ds:itemID="{D2F68336-3A7B-4665-A640-2B31D732E124}">
+<ds:datastoreItem xmlns:ds="http://schemas.openxmlformats.org/officeDocument/2006/customXml" ds:itemID="{497D7EEF-C3B7-4739-8619-FBAF79BE9500}">
   <ds:schemaRefs>
     <ds:schemaRef ds:uri="http://schemas.openxmlformats.org/officeDocument/2006/bibliography"/>
   </ds:schemaRefs>

</xml_diff>